<commit_message>
Update Assessment Task Two V.2.1.docx
</commit_message>
<xml_diff>
--- a/Assessment Task Two V.2.1.docx
+++ b/Assessment Task Two V.2.1.docx
@@ -1,6 +1,6 @@
 
 <file path=word/document.xml><?xml version="1.0" encoding="utf-8"?>
-<w:document xmlns:wpc="http://schemas.microsoft.com/office/word/2010/wordprocessingCanvas" xmlns:cx="http://schemas.microsoft.com/office/drawing/2014/chartex" xmlns:cx1="http://schemas.microsoft.com/office/drawing/2015/9/8/chartex" xmlns:cx2="http://schemas.microsoft.com/office/drawing/2015/10/21/chartex" xmlns:cx3="http://schemas.microsoft.com/office/drawing/2016/5/9/chartex" xmlns:cx4="http://schemas.microsoft.com/office/drawing/2016/5/10/chartex" xmlns:cx5="http://schemas.microsoft.com/office/drawing/2016/5/11/chartex" xmlns:cx6="http://schemas.microsoft.com/office/drawing/2016/5/12/chartex" xmlns:cx7="http://schemas.microsoft.com/office/drawing/2016/5/13/chartex" xmlns:cx8="http://schemas.microsoft.com/office/drawing/2016/5/14/chartex" xmlns:mc="http://schemas.openxmlformats.org/markup-compatibility/2006" xmlns:aink="http://schemas.microsoft.com/office/drawing/2016/ink" xmlns:am3d="http://schemas.microsoft.com/office/drawing/2017/model3d" xmlns:o="urn:schemas-microsoft-com:office:office" xmlns:oel="http://schemas.microsoft.com/office/2019/extlst" xmlns:r="http://schemas.openxmlformats.org/officeDocument/2006/relationships" xmlns:m="http://schemas.openxmlformats.org/officeDocument/2006/math" xmlns:v="urn:schemas-microsoft-com:vml" xmlns:wp14="http://schemas.microsoft.com/office/word/2010/wordprocessingDrawing" xmlns:wp="http://schemas.openxmlformats.org/drawingml/2006/wordprocessingDrawing" xmlns:w10="urn:schemas-microsoft-com:office:word" xmlns:w="http://schemas.openxmlformats.org/wordprocessingml/2006/main" xmlns:w14="http://schemas.microsoft.com/office/word/2010/wordml" xmlns:w15="http://schemas.microsoft.com/office/word/2012/wordml" xmlns:w16cex="http://schemas.microsoft.com/office/word/2018/wordml/cex" xmlns:w16cid="http://schemas.microsoft.com/office/word/2016/wordml/cid" xmlns:w16="http://schemas.microsoft.com/office/word/2018/wordml" xmlns:w16sdtdh="http://schemas.microsoft.com/office/word/2020/wordml/sdtdatahash" xmlns:w16se="http://schemas.microsoft.com/office/word/2015/wordml/symex" xmlns:wpg="http://schemas.microsoft.com/office/word/2010/wordprocessingGroup" xmlns:wpi="http://schemas.microsoft.com/office/word/2010/wordprocessingInk" xmlns:wne="http://schemas.microsoft.com/office/word/2006/wordml" xmlns:wps="http://schemas.microsoft.com/office/word/2010/wordprocessingShape" mc:Ignorable="w14 w15 w16se w16cid w16 w16cex w16sdtdh wp14">
+<w:document xmlns:wpc="http://schemas.microsoft.com/office/word/2010/wordprocessingCanvas" xmlns:mc="http://schemas.openxmlformats.org/markup-compatibility/2006" xmlns:o="urn:schemas-microsoft-com:office:office" xmlns:r="http://schemas.openxmlformats.org/officeDocument/2006/relationships" xmlns:m="http://schemas.openxmlformats.org/officeDocument/2006/math" xmlns:v="urn:schemas-microsoft-com:vml" xmlns:wp14="http://schemas.microsoft.com/office/word/2010/wordprocessingDrawing" xmlns:wp="http://schemas.openxmlformats.org/drawingml/2006/wordprocessingDrawing" xmlns:w10="urn:schemas-microsoft-com:office:word" xmlns:w="http://schemas.openxmlformats.org/wordprocessingml/2006/main" xmlns:w14="http://schemas.microsoft.com/office/word/2010/wordml" xmlns:wpg="http://schemas.microsoft.com/office/word/2010/wordprocessingGroup" xmlns:wpi="http://schemas.microsoft.com/office/word/2010/wordprocessingInk" xmlns:wne="http://schemas.microsoft.com/office/word/2006/wordml" xmlns:wps="http://schemas.microsoft.com/office/word/2010/wordprocessingShape" mc:Ignorable="w14 wp14">
   <w:body>
     <w:tbl>
       <w:tblPr>
@@ -993,7 +993,6 @@
                   <w14:uncheckedState w14:val="2610" w14:font="MS Gothic"/>
                 </w14:checkbox>
               </w:sdtPr>
-              <w:sdtEndPr/>
               <w:sdtContent>
                 <w:r>
                   <w:rPr>
@@ -1051,7 +1050,6 @@
                   <w14:uncheckedState w14:val="2610" w14:font="MS Gothic"/>
                 </w14:checkbox>
               </w:sdtPr>
-              <w:sdtEndPr/>
               <w:sdtContent>
                 <w:r>
                   <w:rPr>
@@ -1228,7 +1226,6 @@
                   <w14:uncheckedState w14:val="2610" w14:font="MS Gothic"/>
                 </w14:checkbox>
               </w:sdtPr>
-              <w:sdtEndPr/>
               <w:sdtContent>
                 <w:r>
                   <w:rPr>
@@ -1275,7 +1272,6 @@
                   <w14:uncheckedState w14:val="2610" w14:font="MS Gothic"/>
                 </w14:checkbox>
               </w:sdtPr>
-              <w:sdtEndPr/>
               <w:sdtContent>
                 <w:r>
                   <w:rPr>
@@ -1619,8 +1615,8 @@
           <w:sz w:val="20"/>
         </w:rPr>
         <w:sectPr>
-          <w:headerReference w:type="default" r:id="rId11"/>
-          <w:footerReference w:type="default" r:id="rId12"/>
+          <w:headerReference w:type="default" r:id="rId12"/>
+          <w:footerReference w:type="default" r:id="rId13"/>
           <w:pgSz w:w="11906" w:h="16838"/>
           <w:pgMar w:top="1843" w:right="1134" w:bottom="1134" w:left="1134" w:header="568" w:footer="457" w:gutter="0"/>
           <w:cols w:space="708"/>
@@ -1630,6 +1626,7 @@
     </w:p>
     <w:p>
       <w:r>
+        <w:lastRenderedPageBreak/>
         <w:br w:type="page"/>
       </w:r>
     </w:p>
@@ -1849,15 +1846,7 @@
               <w:spacing w:after="120"/>
             </w:pPr>
             <w:r>
-              <w:t xml:space="preserve">Assessor to ensure that the noise levels, natural </w:t>
-            </w:r>
-            <w:proofErr w:type="gramStart"/>
-            <w:r>
-              <w:t>interactions</w:t>
-            </w:r>
-            <w:proofErr w:type="gramEnd"/>
-            <w:r>
-              <w:t xml:space="preserve"> and time variances are maintained as it would be in the Software Development industry.</w:t>
+              <w:t>Assessor to ensure that the noise levels, natural interactions and time variances are maintained as it would be in the Software Development industry.</w:t>
             </w:r>
           </w:p>
           <w:p>
@@ -1998,23 +1987,7 @@
                 <w:rFonts w:ascii="Tahoma" w:hAnsi="Tahoma" w:cs="Tahoma"/>
                 <w:sz w:val="20"/>
               </w:rPr>
-              <w:t xml:space="preserve">Demonstrate your skills and knowledge by creating, coding, </w:t>
-            </w:r>
-            <w:proofErr w:type="gramStart"/>
-            <w:r>
-              <w:rPr>
-                <w:rFonts w:ascii="Tahoma" w:hAnsi="Tahoma" w:cs="Tahoma"/>
-                <w:sz w:val="20"/>
-              </w:rPr>
-              <w:t>debugging</w:t>
-            </w:r>
-            <w:proofErr w:type="gramEnd"/>
-            <w:r>
-              <w:rPr>
-                <w:rFonts w:ascii="Tahoma" w:hAnsi="Tahoma" w:cs="Tahoma"/>
-                <w:sz w:val="20"/>
-              </w:rPr>
-              <w:t xml:space="preserve"> and testing code </w:t>
+              <w:t xml:space="preserve">Demonstrate your skills and knowledge by creating, coding, debugging and testing code </w:t>
             </w:r>
           </w:p>
           <w:p>
@@ -2277,7 +2250,6 @@
               <w:rPr>
                 <w:rFonts w:cs="Tahoma"/>
               </w:rPr>
-              <w:lastRenderedPageBreak/>
               <w:t>Allowable Materials</w:t>
             </w:r>
           </w:p>
@@ -2319,6 +2291,7 @@
               <w:rPr>
                 <w:rFonts w:cs="Tahoma"/>
               </w:rPr>
+              <w:lastRenderedPageBreak/>
               <w:t>Required Resources</w:t>
             </w:r>
           </w:p>
@@ -2396,21 +2369,7 @@
               <w:rPr>
                 <w:rFonts w:cs="Tahoma"/>
               </w:rPr>
-              <w:t xml:space="preserve">In some circumstances, adjustments to assessments may be made for you. If you require support for literacy and numeracy issues; support for hearing, </w:t>
-            </w:r>
-            <w:proofErr w:type="gramStart"/>
-            <w:r>
-              <w:rPr>
-                <w:rFonts w:cs="Tahoma"/>
-              </w:rPr>
-              <w:t>sight</w:t>
-            </w:r>
-            <w:proofErr w:type="gramEnd"/>
-            <w:r>
-              <w:rPr>
-                <w:rFonts w:cs="Tahoma"/>
-              </w:rPr>
-              <w:t xml:space="preserve"> or mobility issues; change to assessment times/venues; use of special or adaptive technology; considerations relating to age, gender and cultural beliefs; format of assessment materials; or presence of a scribe you need to inform your lecturer.</w:t>
+              <w:t>In some circumstances, adjustments to assessments may be made for you. If you require support for literacy and numeracy issues; support for hearing, sight or mobility issues; change to assessment times/venues; use of special or adaptive technology; considerations relating to age, gender and cultural beliefs; format of assessment materials; or presence of a scribe you need to inform your lecturer.</w:t>
             </w:r>
           </w:p>
         </w:tc>
@@ -3329,292 +3288,140 @@
     </w:p>
     <w:p>
       <w:r>
-        <w:rPr>
-          <w:highlight w:val="yellow"/>
-        </w:rPr>
         <w:t>T</w:t>
       </w:r>
       <w:r>
-        <w:rPr>
-          <w:highlight w:val="yellow"/>
-        </w:rPr>
         <w:t>he W</w:t>
       </w:r>
       <w:r>
-        <w:rPr>
-          <w:highlight w:val="yellow"/>
-        </w:rPr>
         <w:t xml:space="preserve">iki application must use a List&lt;T&gt; of a simple class which implements an </w:t>
       </w:r>
       <w:proofErr w:type="spellStart"/>
       <w:r>
-        <w:rPr>
-          <w:highlight w:val="yellow"/>
-        </w:rPr>
         <w:t>IComparable</w:t>
       </w:r>
       <w:proofErr w:type="spellEnd"/>
       <w:r>
-        <w:rPr>
-          <w:highlight w:val="yellow"/>
-        </w:rPr>
         <w:t>&lt;T&gt;</w:t>
       </w:r>
       <w:r>
-        <w:rPr>
-          <w:highlight w:val="yellow"/>
-        </w:rPr>
         <w:t xml:space="preserve"> interface.</w:t>
       </w:r>
       <w:r>
+        <w:t xml:space="preserve"> This s</w:t>
+      </w:r>
+      <w:r>
+        <w:t xml:space="preserve">ingle class must have the following attributes: Name, Category, Structure and Definition, (refer Data Structure Matrix at </w:t>
+      </w:r>
+      <w:r>
+        <w:t xml:space="preserve">the </w:t>
+      </w:r>
+      <w:r>
+        <w:t xml:space="preserve">end of </w:t>
+      </w:r>
+      <w:r>
+        <w:t xml:space="preserve">this </w:t>
+      </w:r>
+      <w:r>
+        <w:t>document)</w:t>
+      </w:r>
+      <w:r>
+        <w:t>.</w:t>
+      </w:r>
+      <w:r>
         <w:t xml:space="preserve"> </w:t>
       </w:r>
       <w:r>
-        <w:rPr>
-          <w:highlight w:val="yellow"/>
-        </w:rPr>
-        <w:t>This s</w:t>
-      </w:r>
-      <w:r>
-        <w:rPr>
-          <w:highlight w:val="yellow"/>
-        </w:rPr>
-        <w:t>ingle class must have the following attributes: Name, Category, Structure and Definition</w:t>
-      </w:r>
-      <w:r>
-        <w:t xml:space="preserve">, (refer Data Structure Matrix at </w:t>
-      </w:r>
-      <w:r>
-        <w:t xml:space="preserve">the </w:t>
-      </w:r>
-      <w:r>
-        <w:t xml:space="preserve">end of </w:t>
-      </w:r>
-      <w:r>
-        <w:t xml:space="preserve">this </w:t>
-      </w:r>
-      <w:r>
-        <w:t>document)</w:t>
-      </w:r>
-      <w:r>
-        <w:t>.</w:t>
+        <w:t xml:space="preserve">Following the success of the prototype, management would like the </w:t>
+      </w:r>
+      <w:r>
+        <w:t>user</w:t>
       </w:r>
       <w:r>
         <w:t xml:space="preserve"> </w:t>
       </w:r>
       <w:r>
-        <w:t xml:space="preserve">Following the success of the prototype, </w:t>
-      </w:r>
-      <w:r>
-        <w:rPr>
-          <w:highlight w:val="yellow"/>
-        </w:rPr>
-        <w:t xml:space="preserve">management would like the </w:t>
-      </w:r>
-      <w:r>
-        <w:rPr>
-          <w:highlight w:val="yellow"/>
-        </w:rPr>
-        <w:t>user</w:t>
-      </w:r>
-      <w:r>
-        <w:rPr>
-          <w:highlight w:val="yellow"/>
-        </w:rPr>
+        <w:t>to have the following functionality: user can</w:t>
+      </w:r>
+      <w:r>
+        <w:t xml:space="preserve"> add, edit and delete </w:t>
+      </w:r>
+      <w:r>
+        <w:t xml:space="preserve">Data Structure </w:t>
+      </w:r>
+      <w:r>
+        <w:t>information</w:t>
+      </w:r>
+      <w:r>
+        <w:t xml:space="preserve">. During this process </w:t>
+      </w:r>
+      <w:r>
+        <w:t xml:space="preserve">the system must be able to </w:t>
+      </w:r>
+      <w:r>
+        <w:t>prevent</w:t>
+      </w:r>
+      <w:r>
+        <w:t xml:space="preserve"> duplicates and filter out numeric </w:t>
+      </w:r>
+      <w:r>
+        <w:t xml:space="preserve">or special character </w:t>
+      </w:r>
+      <w:r>
+        <w:t>input</w:t>
+      </w:r>
+      <w:r>
+        <w:t xml:space="preserve">. </w:t>
+      </w:r>
+      <w:r>
+        <w:t>The u</w:t>
+      </w:r>
+      <w:r>
+        <w:t>ser can select a</w:t>
+      </w:r>
+      <w:r>
         <w:t xml:space="preserve"> </w:t>
       </w:r>
       <w:r>
-        <w:rPr>
-          <w:highlight w:val="yellow"/>
-        </w:rPr>
-        <w:t>to have the following functionality: user can</w:t>
-      </w:r>
-      <w:r>
-        <w:rPr>
-          <w:highlight w:val="yellow"/>
-        </w:rPr>
-        <w:t xml:space="preserve"> add, </w:t>
-      </w:r>
-      <w:proofErr w:type="gramStart"/>
-      <w:r>
-        <w:rPr>
-          <w:highlight w:val="yellow"/>
-        </w:rPr>
-        <w:t>edit</w:t>
-      </w:r>
-      <w:proofErr w:type="gramEnd"/>
-      <w:r>
-        <w:rPr>
-          <w:highlight w:val="yellow"/>
-        </w:rPr>
-        <w:t xml:space="preserve"> and delete </w:t>
-      </w:r>
-      <w:r>
-        <w:rPr>
-          <w:highlight w:val="yellow"/>
-        </w:rPr>
         <w:t xml:space="preserve">Data Structure </w:t>
       </w:r>
       <w:r>
-        <w:rPr>
-          <w:highlight w:val="yellow"/>
-        </w:rPr>
-        <w:t>information</w:t>
-      </w:r>
-      <w:r>
-        <w:rPr>
-          <w:highlight w:val="yellow"/>
-        </w:rPr>
-        <w:t>.</w:t>
-      </w:r>
-      <w:r>
-        <w:t xml:space="preserve"> During this process </w:t>
-      </w:r>
-      <w:r>
-        <w:t xml:space="preserve">the </w:t>
-      </w:r>
-      <w:r>
-        <w:rPr>
-          <w:highlight w:val="yellow"/>
-        </w:rPr>
-        <w:t xml:space="preserve">system must be able to </w:t>
-      </w:r>
-      <w:r>
-        <w:rPr>
-          <w:highlight w:val="yellow"/>
-        </w:rPr>
-        <w:t>prevent</w:t>
-      </w:r>
-      <w:r>
-        <w:rPr>
-          <w:highlight w:val="yellow"/>
-        </w:rPr>
-        <w:t xml:space="preserve"> duplicates and filter out numeric </w:t>
-      </w:r>
-      <w:r>
-        <w:rPr>
-          <w:highlight w:val="yellow"/>
-        </w:rPr>
-        <w:t xml:space="preserve">or special character </w:t>
-      </w:r>
-      <w:r>
-        <w:rPr>
-          <w:highlight w:val="yellow"/>
-        </w:rPr>
-        <w:t>input</w:t>
-      </w:r>
-      <w:r>
-        <w:rPr>
-          <w:highlight w:val="yellow"/>
-        </w:rPr>
-        <w:t>.</w:t>
-      </w:r>
-      <w:r>
-        <w:t xml:space="preserve"> </w:t>
-      </w:r>
-      <w:r>
-        <w:t xml:space="preserve">The </w:t>
-      </w:r>
-      <w:r>
-        <w:rPr>
-          <w:highlight w:val="yellow"/>
-        </w:rPr>
-        <w:t>u</w:t>
-      </w:r>
-      <w:r>
-        <w:rPr>
-          <w:highlight w:val="yellow"/>
-        </w:rPr>
-        <w:t>ser can select a</w:t>
-      </w:r>
-      <w:r>
-        <w:rPr>
-          <w:highlight w:val="yellow"/>
-        </w:rPr>
-        <w:t xml:space="preserve"> </w:t>
-      </w:r>
-      <w:r>
-        <w:rPr>
-          <w:highlight w:val="yellow"/>
-        </w:rPr>
-        <w:t xml:space="preserve">Data Structure </w:t>
-      </w:r>
-      <w:r>
-        <w:rPr>
-          <w:highlight w:val="yellow"/>
-        </w:rPr>
         <w:t>name</w:t>
       </w:r>
       <w:r>
-        <w:rPr>
-          <w:highlight w:val="yellow"/>
-        </w:rPr>
         <w:t xml:space="preserve"> from the </w:t>
       </w:r>
       <w:r>
-        <w:rPr>
-          <w:highlight w:val="yellow"/>
-        </w:rPr>
         <w:t xml:space="preserve">list </w:t>
       </w:r>
       <w:r>
-        <w:rPr>
-          <w:highlight w:val="yellow"/>
-        </w:rPr>
         <w:t xml:space="preserve">of </w:t>
       </w:r>
       <w:r>
-        <w:rPr>
-          <w:highlight w:val="yellow"/>
-        </w:rPr>
         <w:t>Names</w:t>
       </w:r>
       <w:r>
-        <w:rPr>
-          <w:highlight w:val="yellow"/>
-        </w:rPr>
         <w:t xml:space="preserve"> and the </w:t>
       </w:r>
       <w:r>
-        <w:rPr>
-          <w:highlight w:val="yellow"/>
-        </w:rPr>
         <w:t>associated</w:t>
       </w:r>
       <w:r>
-        <w:rPr>
-          <w:highlight w:val="yellow"/>
-        </w:rPr>
         <w:t xml:space="preserve"> information will be d</w:t>
       </w:r>
       <w:r>
-        <w:rPr>
-          <w:highlight w:val="yellow"/>
-        </w:rPr>
         <w:t xml:space="preserve">isplayed in the </w:t>
       </w:r>
       <w:r>
-        <w:rPr>
-          <w:highlight w:val="yellow"/>
-        </w:rPr>
         <w:t xml:space="preserve">related </w:t>
       </w:r>
       <w:r>
-        <w:rPr>
-          <w:highlight w:val="yellow"/>
-        </w:rPr>
         <w:t>text</w:t>
       </w:r>
       <w:r>
-        <w:rPr>
-          <w:highlight w:val="yellow"/>
-        </w:rPr>
         <w:t xml:space="preserve"> box</w:t>
       </w:r>
       <w:r>
-        <w:rPr>
-          <w:highlight w:val="yellow"/>
-        </w:rPr>
         <w:t>es</w:t>
       </w:r>
       <w:r>
@@ -3623,206 +3430,101 @@
     </w:p>
     <w:p>
       <w:r>
-        <w:rPr>
-          <w:highlight w:val="yellow"/>
-        </w:rPr>
         <w:t>The application must have a search feature so a</w:t>
       </w:r>
       <w:r>
-        <w:rPr>
-          <w:highlight w:val="yellow"/>
-        </w:rPr>
         <w:t xml:space="preserve"> user can </w:t>
       </w:r>
       <w:r>
-        <w:rPr>
-          <w:highlight w:val="yellow"/>
-        </w:rPr>
         <w:t xml:space="preserve">find a specific </w:t>
       </w:r>
       <w:r>
-        <w:rPr>
-          <w:highlight w:val="yellow"/>
-        </w:rPr>
         <w:t xml:space="preserve">Data Structure </w:t>
       </w:r>
       <w:r>
-        <w:rPr>
-          <w:highlight w:val="yellow"/>
-        </w:rPr>
         <w:t xml:space="preserve">by entering the </w:t>
       </w:r>
       <w:r>
-        <w:rPr>
-          <w:highlight w:val="yellow"/>
-        </w:rPr>
         <w:t>Name</w:t>
       </w:r>
       <w:r>
-        <w:rPr>
-          <w:highlight w:val="yellow"/>
-        </w:rPr>
         <w:t xml:space="preserve"> into the </w:t>
       </w:r>
       <w:r>
-        <w:rPr>
-          <w:highlight w:val="yellow"/>
-        </w:rPr>
         <w:t xml:space="preserve">search </w:t>
       </w:r>
       <w:r>
-        <w:rPr>
-          <w:highlight w:val="yellow"/>
-        </w:rPr>
-        <w:t>textbox and clicking the search button</w:t>
-      </w:r>
-      <w:r>
-        <w:t>,</w:t>
+        <w:t>textbox and clicking the search button,</w:t>
+      </w:r>
+      <w:r>
+        <w:t xml:space="preserve"> if found the </w:t>
+      </w:r>
+      <w:r>
+        <w:t xml:space="preserve">associated </w:t>
+      </w:r>
+      <w:r>
+        <w:t xml:space="preserve">information will be displayed in the </w:t>
+      </w:r>
+      <w:r>
+        <w:t>related</w:t>
+      </w:r>
+      <w:r>
+        <w:t xml:space="preserve"> text box</w:t>
+      </w:r>
+      <w:r>
+        <w:t>es</w:t>
+      </w:r>
+      <w:r>
+        <w:t>.</w:t>
       </w:r>
       <w:r>
         <w:t xml:space="preserve"> </w:t>
       </w:r>
       <w:r>
-        <w:rPr>
-          <w:highlight w:val="yellow"/>
-        </w:rPr>
-        <w:t xml:space="preserve">if found the </w:t>
-      </w:r>
-      <w:r>
-        <w:rPr>
-          <w:highlight w:val="yellow"/>
-        </w:rPr>
-        <w:t xml:space="preserve">associated </w:t>
-      </w:r>
-      <w:r>
-        <w:rPr>
-          <w:highlight w:val="yellow"/>
-        </w:rPr>
-        <w:t xml:space="preserve">information will be displayed in the </w:t>
-      </w:r>
-      <w:r>
-        <w:rPr>
-          <w:highlight w:val="yellow"/>
-        </w:rPr>
-        <w:t>related</w:t>
-      </w:r>
-      <w:r>
-        <w:rPr>
-          <w:highlight w:val="yellow"/>
-        </w:rPr>
-        <w:t xml:space="preserve"> text box</w:t>
-      </w:r>
-      <w:r>
-        <w:rPr>
-          <w:highlight w:val="yellow"/>
-        </w:rPr>
-        <w:t>es</w:t>
-      </w:r>
-      <w:r>
-        <w:t>.</w:t>
+        <w:t xml:space="preserve">The search </w:t>
+      </w:r>
+      <w:r>
+        <w:t>text</w:t>
+      </w:r>
+      <w:r>
+        <w:t xml:space="preserve">box must clear </w:t>
+      </w:r>
+      <w:r>
+        <w:t>when the</w:t>
       </w:r>
       <w:r>
         <w:t xml:space="preserve"> </w:t>
       </w:r>
       <w:r>
-        <w:rPr>
-          <w:highlight w:val="yellow"/>
-        </w:rPr>
-        <w:t xml:space="preserve">The search </w:t>
-      </w:r>
-      <w:r>
-        <w:rPr>
-          <w:highlight w:val="yellow"/>
-        </w:rPr>
-        <w:t>text</w:t>
-      </w:r>
-      <w:r>
-        <w:rPr>
-          <w:highlight w:val="yellow"/>
-        </w:rPr>
-        <w:t xml:space="preserve">box must clear </w:t>
-      </w:r>
-      <w:r>
-        <w:rPr>
-          <w:highlight w:val="yellow"/>
-        </w:rPr>
-        <w:t>when the</w:t>
-      </w:r>
-      <w:r>
-        <w:rPr>
-          <w:highlight w:val="yellow"/>
-        </w:rPr>
-        <w:t xml:space="preserve"> </w:t>
-      </w:r>
-      <w:r>
-        <w:rPr>
-          <w:highlight w:val="yellow"/>
-        </w:rPr>
         <w:t xml:space="preserve">search </w:t>
       </w:r>
       <w:r>
-        <w:rPr>
-          <w:highlight w:val="yellow"/>
-        </w:rPr>
         <w:t xml:space="preserve">is </w:t>
       </w:r>
       <w:r>
-        <w:rPr>
-          <w:highlight w:val="yellow"/>
-        </w:rPr>
         <w:t>completed</w:t>
       </w:r>
       <w:r>
-        <w:rPr>
-          <w:highlight w:val="yellow"/>
-        </w:rPr>
-        <w:t xml:space="preserve"> and refocus the I beam icon into textbox.</w:t>
-      </w:r>
-      <w:r>
-        <w:t xml:space="preserve"> </w:t>
+        <w:t xml:space="preserve"> and refocus the I beam icon into textbox. </w:t>
       </w:r>
     </w:p>
     <w:p>
       <w:r>
-        <w:rPr>
-          <w:highlight w:val="yellow"/>
-        </w:rPr>
-        <w:t>The Wiki application will save data when the form closes</w:t>
-      </w:r>
-      <w:r>
-        <w:t xml:space="preserve">. </w:t>
-      </w:r>
-      <w:r>
-        <w:rPr>
-          <w:highlight w:val="yellow"/>
-        </w:rPr>
-        <w:t>There are two buttons for the manual open and save option; this must use a dialog box to select a file or rename a saved file. All wiki data is stored/retrieved using a binary file format.</w:t>
+        <w:t>The Wiki application will save data when the form closes. There are two buttons for the manual open and save option; this must use a dialog box to select a file or rename a saved file. All wiki data is stored/retrieved using a binary file format.</w:t>
       </w:r>
     </w:p>
     <w:p>
       <w:r>
-        <w:rPr>
-          <w:highlight w:val="yellow"/>
-        </w:rPr>
         <w:t>All user interactions must have full error trapping and feedback messaging</w:t>
       </w:r>
       <w:r>
-        <w:rPr>
-          <w:highlight w:val="yellow"/>
-        </w:rPr>
         <w:t xml:space="preserve"> which is displayed in a status strip at the bottom of the form</w:t>
       </w:r>
       <w:r>
         <w:t>.</w:t>
       </w:r>
       <w:r>
-        <w:t xml:space="preserve"> </w:t>
-      </w:r>
-      <w:r>
-        <w:rPr>
-          <w:highlight w:val="yellow"/>
-        </w:rPr>
-        <w:t>Use a message box for all critical errors with caption and icon.</w:t>
+        <w:t xml:space="preserve"> Use a message box for all critical errors with caption and icon.</w:t>
       </w:r>
     </w:p>
     <w:p>
@@ -3838,6 +3540,8 @@
       <w:r>
         <w:br w:type="page"/>
       </w:r>
+      <w:bookmarkStart w:id="3" w:name="_GoBack"/>
+      <w:bookmarkEnd w:id="3"/>
     </w:p>
     <w:p>
       <w:pPr>
@@ -5070,9 +4774,8 @@
                 <w:szCs w:val="16"/>
                 <w:shd w:val="clear" w:color="auto" w:fill="FFFFFF"/>
               </w:rPr>
-              <w:t xml:space="preserve"> and what GUI specifications are </w:t>
-            </w:r>
-            <w:proofErr w:type="gramStart"/>
+              <w:t xml:space="preserve"> and what GUI specifications are required</w:t>
+            </w:r>
             <w:r>
               <w:rPr>
                 <w:rFonts w:cstheme="minorHAnsi"/>
@@ -5081,19 +4784,8 @@
                 <w:szCs w:val="16"/>
                 <w:shd w:val="clear" w:color="auto" w:fill="FFFFFF"/>
               </w:rPr>
-              <w:t>required</w:t>
-            </w:r>
-            <w:r>
-              <w:rPr>
-                <w:rFonts w:cstheme="minorHAnsi"/>
-                <w:color w:val="FF0000"/>
-                <w:sz w:val="16"/>
-                <w:szCs w:val="16"/>
-                <w:shd w:val="clear" w:color="auto" w:fill="FFFFFF"/>
-              </w:rPr>
               <w:t>.</w:t>
             </w:r>
-            <w:proofErr w:type="gramEnd"/>
           </w:p>
         </w:tc>
       </w:tr>
@@ -5329,6 +5021,7 @@
           <w:color w:val="FF0000"/>
           <w:sz w:val="16"/>
           <w:szCs w:val="16"/>
+          <w:lang w:eastAsia="en-AU"/>
         </w:rPr>
         <mc:AlternateContent>
           <mc:Choice Requires="wps">
@@ -5418,7 +5111,7 @@
           </mc:Choice>
           <mc:Fallback>
             <w:pict>
-              <v:shapetype w14:anchorId="32728757" id="_x0000_t47" coordsize="21600,21600" o:spt="47" adj="-8280,24300,-1800,4050" path="m@0@1l@2@3nfem,l21600,r,21600l,21600xe">
+              <v:shapetype id="_x0000_t47" coordsize="21600,21600" o:spt="47" adj="-8280,24300,-1800,4050" path="m@0@1l@2@3nfem,l21600,r,21600l,21600xe">
                 <v:stroke joinstyle="miter"/>
                 <v:formulas>
                   <v:f eqn="val #0"/>
@@ -5433,7 +5126,7 @@
                 </v:handles>
                 <o:callout v:ext="edit" type="oneSegment" on="t"/>
               </v:shapetype>
-              <v:shape id="Callout: Line 13" o:spid="_x0000_s1026" type="#_x0000_t47" style="position:absolute;margin-left:17.75pt;margin-top:299.15pt;width:83.8pt;height:28pt;flip:x;z-index:251672576;visibility:visible;mso-wrap-style:square;mso-width-percent:0;mso-height-percent:0;mso-wrap-distance-left:9pt;mso-wrap-distance-top:0;mso-wrap-distance-right:9pt;mso-wrap-distance-bottom:0;mso-position-horizontal:absolute;mso-position-horizontal-relative:page;mso-position-vertical:absolute;mso-position-vertical-relative:text;mso-width-percent:0;mso-height-percent:0;mso-width-relative:margin;mso-height-relative:margin;v-text-anchor:middle" o:gfxdata="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" adj="-10790,-28358" fillcolor="#5b9bd5 [3204]" strokecolor="#1f4d78 [1604]" strokeweight="1pt">
+              <v:shape id="Callout: Line 13" o:spid="_x0000_s1026" type="#_x0000_t47" style="position:absolute;margin-left:17.75pt;margin-top:299.15pt;width:83.8pt;height:28pt;flip:x;z-index:251672576;visibility:visible;mso-wrap-style:square;mso-width-percent:0;mso-height-percent:0;mso-wrap-distance-left:9pt;mso-wrap-distance-top:0;mso-wrap-distance-right:9pt;mso-wrap-distance-bottom:0;mso-position-horizontal:absolute;mso-position-horizontal-relative:page;mso-position-vertical:absolute;mso-position-vertical-relative:text;mso-width-percent:0;mso-height-percent:0;mso-width-relative:margin;mso-height-relative:margin;v-text-anchor:middle" o:gfxdata="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" adj="-10790,-28358" fillcolor="#5b9bd5 [3204]" strokecolor="#1f4d78 [1604]" strokeweight="1pt">
                 <v:textbox>
                   <w:txbxContent>
                     <w:p>
@@ -5466,6 +5159,7 @@
           <w:color w:val="FF0000"/>
           <w:sz w:val="16"/>
           <w:szCs w:val="16"/>
+          <w:lang w:eastAsia="en-AU"/>
         </w:rPr>
         <mc:AlternateContent>
           <mc:Choice Requires="wps">
@@ -5555,7 +5249,7 @@
           </mc:Choice>
           <mc:Fallback>
             <w:pict>
-              <v:shape w14:anchorId="4D029568" id="Callout: Line 12" o:spid="_x0000_s1027" type="#_x0000_t47" style="position:absolute;margin-left:19.65pt;margin-top:160.8pt;width:83.8pt;height:36.45pt;flip:x;z-index:251670528;visibility:visible;mso-wrap-style:square;mso-width-percent:0;mso-height-percent:0;mso-wrap-distance-left:9pt;mso-wrap-distance-top:0;mso-wrap-distance-right:9pt;mso-wrap-distance-bottom:0;mso-position-horizontal:absolute;mso-position-horizontal-relative:page;mso-position-vertical:absolute;mso-position-vertical-relative:text;mso-width-percent:0;mso-height-percent:0;mso-width-relative:margin;mso-height-relative:margin;v-text-anchor:middle" o:gfxdata="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" adj="-15128,34409" fillcolor="#5b9bd5 [3204]" strokecolor="#1f4d78 [1604]" strokeweight="1pt">
+              <v:shape id="Callout: Line 12" o:spid="_x0000_s1027" type="#_x0000_t47" style="position:absolute;margin-left:19.65pt;margin-top:160.8pt;width:83.8pt;height:36.45pt;flip:x;z-index:251670528;visibility:visible;mso-wrap-style:square;mso-width-percent:0;mso-height-percent:0;mso-wrap-distance-left:9pt;mso-wrap-distance-top:0;mso-wrap-distance-right:9pt;mso-wrap-distance-bottom:0;mso-position-horizontal:absolute;mso-position-horizontal-relative:page;mso-position-vertical:absolute;mso-position-vertical-relative:text;mso-width-percent:0;mso-height-percent:0;mso-width-relative:margin;mso-height-relative:margin;v-text-anchor:middle" o:gfxdata="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" adj="-15128,34409" fillcolor="#5b9bd5 [3204]" strokecolor="#1f4d78 [1604]" strokeweight="1pt">
                 <v:textbox>
                   <w:txbxContent>
                     <w:p>
@@ -5589,6 +5283,7 @@
           <w:color w:val="FF0000"/>
           <w:sz w:val="16"/>
           <w:szCs w:val="16"/>
+          <w:lang w:eastAsia="en-AU"/>
         </w:rPr>
         <mc:AlternateContent>
           <mc:Choice Requires="wps">
@@ -5686,7 +5381,7 @@
           </mc:Choice>
           <mc:Fallback>
             <w:pict>
-              <v:shape w14:anchorId="4871BC22" id="Callout: Line 8" o:spid="_x0000_s1028" type="#_x0000_t47" style="position:absolute;margin-left:13.1pt;margin-top:449.7pt;width:103.45pt;height:28pt;flip:x;z-index:251662336;visibility:visible;mso-wrap-style:square;mso-width-percent:0;mso-height-percent:0;mso-wrap-distance-left:9pt;mso-wrap-distance-top:0;mso-wrap-distance-right:9pt;mso-wrap-distance-bottom:0;mso-position-horizontal:absolute;mso-position-horizontal-relative:page;mso-position-vertical:absolute;mso-position-vertical-relative:text;mso-width-percent:0;mso-height-percent:0;mso-width-relative:margin;mso-height-relative:margin;v-text-anchor:middle" o:gfxdata="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" adj="-12185,30792" fillcolor="#5b9bd5 [3204]" strokecolor="#1f4d78 [1604]" strokeweight="1pt">
+              <v:shape id="Callout: Line 8" o:spid="_x0000_s1028" type="#_x0000_t47" style="position:absolute;margin-left:13.1pt;margin-top:449.7pt;width:103.45pt;height:28pt;flip:x;z-index:251662336;visibility:visible;mso-wrap-style:square;mso-width-percent:0;mso-height-percent:0;mso-wrap-distance-left:9pt;mso-wrap-distance-top:0;mso-wrap-distance-right:9pt;mso-wrap-distance-bottom:0;mso-position-horizontal:absolute;mso-position-horizontal-relative:page;mso-position-vertical:absolute;mso-position-vertical-relative:text;mso-width-percent:0;mso-height-percent:0;mso-width-relative:margin;mso-height-relative:margin;v-text-anchor:middle" o:gfxdata="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" adj="-12185,30792" fillcolor="#5b9bd5 [3204]" strokecolor="#1f4d78 [1604]" strokeweight="1pt">
                 <v:textbox>
                   <w:txbxContent>
                     <w:p>
@@ -5728,6 +5423,7 @@
           <w:color w:val="FF0000"/>
           <w:sz w:val="16"/>
           <w:szCs w:val="16"/>
+          <w:lang w:eastAsia="en-AU"/>
         </w:rPr>
         <mc:AlternateContent>
           <mc:Choice Requires="wps">
@@ -5795,13 +5491,7 @@
                               <w:rPr>
                                 <w:lang w:val="en-US"/>
                               </w:rPr>
-                              <w:t xml:space="preserve"> </w:t>
-                            </w:r>
-                            <w:r>
-                              <w:rPr>
-                                <w:lang w:val="en-US"/>
-                              </w:rPr>
-                              <w:t>box</w:t>
+                              <w:t xml:space="preserve"> box</w:t>
                             </w:r>
                           </w:p>
                         </w:txbxContent>
@@ -5826,7 +5516,7 @@
           </mc:Choice>
           <mc:Fallback>
             <w:pict>
-              <v:shape w14:anchorId="53E1C38D" id="Callout: Line 6" o:spid="_x0000_s1029" type="#_x0000_t47" style="position:absolute;margin-left:403.85pt;margin-top:287.95pt;width:100.65pt;height:23.25pt;z-index:251659264;visibility:visible;mso-wrap-style:square;mso-width-percent:0;mso-height-percent:0;mso-wrap-distance-left:9pt;mso-wrap-distance-top:0;mso-wrap-distance-right:9pt;mso-wrap-distance-bottom:0;mso-position-horizontal:absolute;mso-position-horizontal-relative:text;mso-position-vertical:absolute;mso-position-vertical-relative:text;mso-width-percent:0;mso-height-percent:0;mso-width-relative:margin;mso-height-relative:margin;v-text-anchor:middle" o:gfxdata="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" fillcolor="#5b9bd5 [3204]" strokecolor="#1f4d78 [1604]" strokeweight="1pt">
+              <v:shape id="Callout: Line 6" o:spid="_x0000_s1029" type="#_x0000_t47" style="position:absolute;margin-left:403.85pt;margin-top:287.95pt;width:100.65pt;height:23.25pt;z-index:251659264;visibility:visible;mso-wrap-style:square;mso-width-percent:0;mso-height-percent:0;mso-wrap-distance-left:9pt;mso-wrap-distance-top:0;mso-wrap-distance-right:9pt;mso-wrap-distance-bottom:0;mso-position-horizontal:absolute;mso-position-horizontal-relative:text;mso-position-vertical:absolute;mso-position-vertical-relative:text;mso-width-percent:0;mso-height-percent:0;mso-width-relative:margin;mso-height-relative:margin;v-text-anchor:middle" o:gfxdata="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" fillcolor="#5b9bd5 [3204]" strokecolor="#1f4d78 [1604]" strokeweight="1pt">
                 <v:textbox>
                   <w:txbxContent>
                     <w:p>
@@ -5848,13 +5538,7 @@
                         <w:rPr>
                           <w:lang w:val="en-US"/>
                         </w:rPr>
-                        <w:t xml:space="preserve"> </w:t>
-                      </w:r>
-                      <w:r>
-                        <w:rPr>
-                          <w:lang w:val="en-US"/>
-                        </w:rPr>
-                        <w:t>box</w:t>
+                        <w:t xml:space="preserve"> box</w:t>
                       </w:r>
                     </w:p>
                   </w:txbxContent>
@@ -5873,6 +5557,7 @@
           <w:color w:val="FF0000"/>
           <w:sz w:val="16"/>
           <w:szCs w:val="16"/>
+          <w:lang w:eastAsia="en-AU"/>
         </w:rPr>
         <mc:AlternateContent>
           <mc:Choice Requires="wps">
@@ -5965,7 +5650,7 @@
           </mc:Choice>
           <mc:Fallback>
             <w:pict>
-              <v:shape w14:anchorId="70432148" id="Callout: Line 7" o:spid="_x0000_s1030" type="#_x0000_t47" style="position:absolute;margin-left:400.6pt;margin-top:183.2pt;width:103.7pt;height:22.35pt;z-index:251661312;visibility:visible;mso-wrap-style:square;mso-width-percent:0;mso-height-percent:0;mso-wrap-distance-left:9pt;mso-wrap-distance-top:0;mso-wrap-distance-right:9pt;mso-wrap-distance-bottom:0;mso-position-horizontal:absolute;mso-position-horizontal-relative:text;mso-position-vertical:absolute;mso-position-vertical-relative:text;mso-width-percent:0;mso-height-percent:0;mso-width-relative:margin;mso-height-relative:margin;v-text-anchor:middle" o:gfxdata="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" fillcolor="#5b9bd5 [3204]" strokecolor="#1f4d78 [1604]" strokeweight="1pt">
+              <v:shape id="Callout: Line 7" o:spid="_x0000_s1030" type="#_x0000_t47" style="position:absolute;margin-left:400.6pt;margin-top:183.2pt;width:103.7pt;height:22.35pt;z-index:251661312;visibility:visible;mso-wrap-style:square;mso-width-percent:0;mso-height-percent:0;mso-wrap-distance-left:9pt;mso-wrap-distance-top:0;mso-wrap-distance-right:9pt;mso-wrap-distance-bottom:0;mso-position-horizontal:absolute;mso-position-horizontal-relative:text;mso-position-vertical:absolute;mso-position-vertical-relative:text;mso-width-percent:0;mso-height-percent:0;mso-width-relative:margin;mso-height-relative:margin;v-text-anchor:middle" o:gfxdata="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" fillcolor="#5b9bd5 [3204]" strokecolor="#1f4d78 [1604]" strokeweight="1pt">
                 <v:textbox>
                   <w:txbxContent>
                     <w:p>
@@ -6149,7 +5834,7 @@
                 <w:szCs w:val="24"/>
               </w:rPr>
             </w:pPr>
-            <w:hyperlink r:id="rId13" w:history="1">
+            <w:hyperlink r:id="rId14" w:history="1">
               <w:r>
                 <w:rPr>
                   <w:rStyle w:val="Hyperlink"/>
@@ -6230,6 +5915,7 @@
                 <w:color w:val="FF0000"/>
                 <w:sz w:val="16"/>
                 <w:szCs w:val="16"/>
+                <w:lang w:eastAsia="en-AU"/>
               </w:rPr>
               <mc:AlternateContent>
                 <mc:Choice Requires="wps">
@@ -6319,7 +6005,7 @@
                 </mc:Choice>
                 <mc:Fallback>
                   <w:pict>
-                    <v:shape w14:anchorId="451F087E" id="Callout: Line 11" o:spid="_x0000_s1031" type="#_x0000_t47" style="position:absolute;margin-left:337.2pt;margin-top:4.05pt;width:103.65pt;height:22.3pt;z-index:251668480;visibility:visible;mso-wrap-style:square;mso-width-percent:0;mso-height-percent:0;mso-wrap-distance-left:9pt;mso-wrap-distance-top:0;mso-wrap-distance-right:9pt;mso-wrap-distance-bottom:0;mso-position-horizontal:absolute;mso-position-horizontal-relative:text;mso-position-vertical:absolute;mso-position-vertical-relative:text;mso-width-percent:0;mso-height-percent:0;mso-width-relative:margin;mso-height-relative:margin;v-text-anchor:middle" o:gfxdata="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" adj="-19582,52377" fillcolor="#5b9bd5 [3204]" strokecolor="#1f4d78 [1604]" strokeweight="1pt">
+                    <v:shape id="Callout: Line 11" o:spid="_x0000_s1031" type="#_x0000_t47" style="position:absolute;margin-left:337.2pt;margin-top:4.05pt;width:103.65pt;height:22.3pt;z-index:251668480;visibility:visible;mso-wrap-style:square;mso-width-percent:0;mso-height-percent:0;mso-wrap-distance-left:9pt;mso-wrap-distance-top:0;mso-wrap-distance-right:9pt;mso-wrap-distance-bottom:0;mso-position-horizontal:absolute;mso-position-horizontal-relative:text;mso-position-vertical:absolute;mso-position-vertical-relative:text;mso-width-percent:0;mso-height-percent:0;mso-width-relative:margin;mso-height-relative:margin;v-text-anchor:middle" o:gfxdata="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" adj="-19582,52377" fillcolor="#5b9bd5 [3204]" strokecolor="#1f4d78 [1604]" strokeweight="1pt">
                       <v:textbox>
                         <w:txbxContent>
                           <w:p>
@@ -6365,6 +6051,7 @@
                 <w:color w:val="FF0000"/>
                 <w:sz w:val="16"/>
                 <w:szCs w:val="16"/>
+                <w:lang w:eastAsia="en-AU"/>
               </w:rPr>
               <mc:AlternateContent>
                 <mc:Choice Requires="wps">
@@ -6453,7 +6140,7 @@
                 </mc:Choice>
                 <mc:Fallback>
                   <w:pict>
-                    <v:shape w14:anchorId="091F3098" id="Callout: Line 14" o:spid="_x0000_s1032" type="#_x0000_t47" style="position:absolute;left:0;text-align:left;margin-left:-46.9pt;margin-top:185.7pt;width:103.45pt;height:35.55pt;flip:x;z-index:251674624;visibility:visible;mso-wrap-style:square;mso-width-percent:0;mso-height-percent:0;mso-wrap-distance-left:9pt;mso-wrap-distance-top:0;mso-wrap-distance-right:9pt;mso-wrap-distance-bottom:0;mso-position-horizontal:absolute;mso-position-horizontal-relative:page;mso-position-vertical:absolute;mso-position-vertical-relative:text;mso-width-percent:0;mso-height-percent:0;mso-width-relative:margin;mso-height-relative:margin;v-text-anchor:middle" o:gfxdata="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" adj="-20190,56760" fillcolor="#5b9bd5 [3204]" strokecolor="#1f4d78 [1604]" strokeweight="1pt">
+                    <v:shape id="Callout: Line 14" o:spid="_x0000_s1032" type="#_x0000_t47" style="position:absolute;left:0;text-align:left;margin-left:-46.9pt;margin-top:185.7pt;width:103.45pt;height:35.55pt;flip:x;z-index:251674624;visibility:visible;mso-wrap-style:square;mso-width-percent:0;mso-height-percent:0;mso-wrap-distance-left:9pt;mso-wrap-distance-top:0;mso-wrap-distance-right:9pt;mso-wrap-distance-bottom:0;mso-position-horizontal:absolute;mso-position-horizontal-relative:page;mso-position-vertical:absolute;mso-position-vertical-relative:text;mso-width-percent:0;mso-height-percent:0;mso-width-relative:margin;mso-height-relative:margin;v-text-anchor:middle" o:gfxdata="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" adj="-20190,56760" fillcolor="#5b9bd5 [3204]" strokecolor="#1f4d78 [1604]" strokeweight="1pt">
                       <v:textbox>
                         <w:txbxContent>
                           <w:p>
@@ -6486,6 +6173,7 @@
                 <w:color w:val="FF0000"/>
                 <w:sz w:val="16"/>
                 <w:szCs w:val="16"/>
+                <w:lang w:eastAsia="en-AU"/>
               </w:rPr>
               <mc:AlternateContent>
                 <mc:Choice Requires="wps">
@@ -6575,7 +6263,7 @@
                 </mc:Choice>
                 <mc:Fallback>
                   <w:pict>
-                    <v:shape w14:anchorId="6DFD66EB" id="Callout: Line 10" o:spid="_x0000_s1033" type="#_x0000_t47" style="position:absolute;left:0;text-align:left;margin-left:-37.55pt;margin-top:37.95pt;width:83.8pt;height:28pt;flip:x;z-index:251666432;visibility:visible;mso-wrap-style:square;mso-width-percent:0;mso-height-percent:0;mso-wrap-distance-left:9pt;mso-wrap-distance-top:0;mso-wrap-distance-right:9pt;mso-wrap-distance-bottom:0;mso-position-horizontal:absolute;mso-position-horizontal-relative:page;mso-position-vertical:absolute;mso-position-vertical-relative:text;mso-width-percent:0;mso-height-percent:0;mso-width-relative:margin;mso-height-relative:margin;v-text-anchor:middle" o:gfxdata="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" adj="-20190,56760" fillcolor="#5b9bd5 [3204]" strokecolor="#1f4d78 [1604]" strokeweight="1pt">
+                    <v:shape id="Callout: Line 10" o:spid="_x0000_s1033" type="#_x0000_t47" style="position:absolute;left:0;text-align:left;margin-left:-37.55pt;margin-top:37.95pt;width:83.8pt;height:28pt;flip:x;z-index:251666432;visibility:visible;mso-wrap-style:square;mso-width-percent:0;mso-height-percent:0;mso-wrap-distance-left:9pt;mso-wrap-distance-top:0;mso-wrap-distance-right:9pt;mso-wrap-distance-bottom:0;mso-position-horizontal:absolute;mso-position-horizontal-relative:page;mso-position-vertical:absolute;mso-position-vertical-relative:text;mso-width-percent:0;mso-height-percent:0;mso-width-relative:margin;mso-height-relative:margin;v-text-anchor:middle" o:gfxdata="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" adj="-20190,56760" fillcolor="#5b9bd5 [3204]" strokecolor="#1f4d78 [1604]" strokeweight="1pt">
                       <v:textbox>
                         <w:txbxContent>
                           <w:p>
@@ -6609,6 +6297,7 @@
                 <w:color w:val="FF0000"/>
                 <w:sz w:val="16"/>
                 <w:szCs w:val="16"/>
+                <w:lang w:eastAsia="en-AU"/>
               </w:rPr>
               <mc:AlternateContent>
                 <mc:Choice Requires="wps">
@@ -6698,7 +6387,7 @@
                 </mc:Choice>
                 <mc:Fallback>
                   <w:pict>
-                    <v:shape w14:anchorId="2C280388" id="Callout: Line 9" o:spid="_x0000_s1034" type="#_x0000_t47" style="position:absolute;left:0;text-align:left;margin-left:-44.1pt;margin-top:239.95pt;width:103.45pt;height:28pt;flip:x;z-index:251664384;visibility:visible;mso-wrap-style:square;mso-width-percent:0;mso-height-percent:0;mso-wrap-distance-left:9pt;mso-wrap-distance-top:0;mso-wrap-distance-right:9pt;mso-wrap-distance-bottom:0;mso-position-horizontal:absolute;mso-position-horizontal-relative:page;mso-position-vertical:absolute;mso-position-vertical-relative:text;mso-width-percent:0;mso-height-percent:0;mso-width-relative:margin;mso-height-relative:margin;v-text-anchor:middle" o:gfxdata="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" adj="-20190,56760" fillcolor="#5b9bd5 [3204]" strokecolor="#1f4d78 [1604]" strokeweight="1pt">
+                    <v:shape id="Callout: Line 9" o:spid="_x0000_s1034" type="#_x0000_t47" style="position:absolute;left:0;text-align:left;margin-left:-44.1pt;margin-top:239.95pt;width:103.45pt;height:28pt;flip:x;z-index:251664384;visibility:visible;mso-wrap-style:square;mso-width-percent:0;mso-height-percent:0;mso-wrap-distance-left:9pt;mso-wrap-distance-top:0;mso-wrap-distance-right:9pt;mso-wrap-distance-bottom:0;mso-position-horizontal:absolute;mso-position-horizontal-relative:page;mso-position-vertical:absolute;mso-position-vertical-relative:text;mso-width-percent:0;mso-height-percent:0;mso-width-relative:margin;mso-height-relative:margin;v-text-anchor:middle" o:gfxdata="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" adj="-20190,56760" fillcolor="#5b9bd5 [3204]" strokecolor="#1f4d78 [1604]" strokeweight="1pt">
                       <v:textbox>
                         <w:txbxContent>
                           <w:p>
@@ -6732,6 +6421,7 @@
                 <w:color w:val="FF0000"/>
                 <w:sz w:val="16"/>
                 <w:szCs w:val="16"/>
+                <w:lang w:eastAsia="en-AU"/>
               </w:rPr>
               <w:drawing>
                 <wp:inline distT="0" distB="0" distL="0" distR="0" wp14:anchorId="15DEA342" wp14:editId="1929DD41">
@@ -6749,7 +6439,7 @@
                           <pic:cNvPicPr/>
                         </pic:nvPicPr>
                         <pic:blipFill>
-                          <a:blip r:embed="rId14"/>
+                          <a:blip r:embed="rId15"/>
                           <a:stretch>
                             <a:fillRect/>
                           </a:stretch>
@@ -6830,7 +6520,7 @@
         <w:tblLook w:val="04A0" w:firstRow="1" w:lastRow="0" w:firstColumn="1" w:lastColumn="0" w:noHBand="0" w:noVBand="1"/>
       </w:tblPr>
       <w:tblGrid>
-        <w:gridCol w:w="10566"/>
+        <w:gridCol w:w="9854"/>
       </w:tblGrid>
       <w:tr>
         <w:tc>
@@ -6907,6 +6597,7 @@
             <w:r>
               <w:rPr>
                 <w:noProof/>
+                <w:lang w:eastAsia="en-AU"/>
               </w:rPr>
               <w:drawing>
                 <wp:inline distT="0" distB="0" distL="0" distR="0" wp14:anchorId="1DE68ACC" wp14:editId="515A5F2D">
@@ -6926,7 +6617,7 @@
                           </pic:cNvPicPr>
                         </pic:nvPicPr>
                         <pic:blipFill>
-                          <a:blip r:embed="rId15">
+                          <a:blip r:embed="rId16">
                             <a:extLst>
                               <a:ext uri="{28A0092B-C50C-407E-A947-70E740481C1C}">
                                 <a14:useLocalDpi xmlns:a14="http://schemas.microsoft.com/office/drawing/2010/main" val="0"/>
@@ -7102,10 +6793,10 @@
         <w:tblLook w:val="04A0" w:firstRow="1" w:lastRow="0" w:firstColumn="1" w:lastColumn="0" w:noHBand="0" w:noVBand="1"/>
       </w:tblPr>
       <w:tblGrid>
-        <w:gridCol w:w="1092"/>
-        <w:gridCol w:w="1763"/>
-        <w:gridCol w:w="2267"/>
-        <w:gridCol w:w="4506"/>
+        <w:gridCol w:w="1109"/>
+        <w:gridCol w:w="1807"/>
+        <w:gridCol w:w="2324"/>
+        <w:gridCol w:w="4614"/>
       </w:tblGrid>
       <w:tr>
         <w:tc>
@@ -7430,131 +7121,17 @@
             </w:pPr>
             <w:r>
               <w:rPr>
+                <w:noProof/>
                 <w:color w:val="FF0000"/>
                 <w:sz w:val="16"/>
                 <w:szCs w:val="16"/>
+                <w:lang w:eastAsia="en-AU"/>
               </w:rPr>
               <w:drawing>
                 <wp:inline distT="0" distB="0" distL="0" distR="0" wp14:anchorId="599410BF" wp14:editId="225DF815">
                   <wp:extent cx="5231520" cy="3706247"/>
                   <wp:effectExtent l="0" t="0" r="7620" b="8890"/>
                   <wp:docPr id="15" name="Picture 15"/>
-                  <wp:cNvGraphicFramePr>
-                    <a:graphicFrameLocks xmlns:a="http://schemas.openxmlformats.org/drawingml/2006/main" noChangeAspect="1"/>
-                  </wp:cNvGraphicFramePr>
-                  <a:graphic xmlns:a="http://schemas.openxmlformats.org/drawingml/2006/main">
-                    <a:graphicData uri="http://schemas.openxmlformats.org/drawingml/2006/picture">
-                      <pic:pic xmlns:pic="http://schemas.openxmlformats.org/drawingml/2006/picture">
-                        <pic:nvPicPr>
-                          <pic:cNvPr id="1" name=""/>
-                          <pic:cNvPicPr/>
-                        </pic:nvPicPr>
-                        <pic:blipFill>
-                          <a:blip r:embed="rId16"/>
-                          <a:stretch>
-                            <a:fillRect/>
-                          </a:stretch>
-                        </pic:blipFill>
-                        <pic:spPr>
-                          <a:xfrm>
-                            <a:off x="0" y="0"/>
-                            <a:ext cx="5236589" cy="3709838"/>
-                          </a:xfrm>
-                          <a:prstGeom prst="rect">
-                            <a:avLst/>
-                          </a:prstGeom>
-                        </pic:spPr>
-                      </pic:pic>
-                    </a:graphicData>
-                  </a:graphic>
-                </wp:inline>
-              </w:drawing>
-            </w:r>
-          </w:p>
-        </w:tc>
-      </w:tr>
-    </w:tbl>
-    <w:p/>
-    <w:p/>
-    <w:p/>
-    <w:p/>
-    <w:tbl>
-      <w:tblPr>
-        <w:tblStyle w:val="TableGrid"/>
-        <w:tblW w:w="4997" w:type="pct"/>
-        <w:tblInd w:w="5" w:type="dxa"/>
-        <w:tblLook w:val="04A0" w:firstRow="1" w:lastRow="0" w:firstColumn="1" w:lastColumn="0" w:noHBand="0" w:noVBand="1"/>
-      </w:tblPr>
-      <w:tblGrid>
-        <w:gridCol w:w="1186"/>
-        <w:gridCol w:w="8441"/>
-      </w:tblGrid>
-      <w:tr>
-        <w:trPr>
-          <w:trHeight w:val="1508"/>
-        </w:trPr>
-        <w:tc>
-          <w:tcPr>
-            <w:tcW w:w="660" w:type="pct"/>
-            <w:tcBorders>
-              <w:top w:val="single" w:sz="4" w:space="0" w:color="auto"/>
-              <w:left w:val="nil"/>
-              <w:bottom w:val="single" w:sz="4" w:space="0" w:color="auto"/>
-              <w:right w:val="nil"/>
-            </w:tcBorders>
-            <w:shd w:val="clear" w:color="auto" w:fill="1F3864" w:themeFill="accent5" w:themeFillShade="80"/>
-          </w:tcPr>
-          <w:p>
-            <w:pPr>
-              <w:rPr>
-                <w:sz w:val="20"/>
-                <w:szCs w:val="20"/>
-              </w:rPr>
-            </w:pPr>
-            <w:r>
-              <w:rPr>
-                <w:sz w:val="20"/>
-                <w:szCs w:val="20"/>
-              </w:rPr>
-              <w:lastRenderedPageBreak/>
-              <w:t>Repository Details</w:t>
-            </w:r>
-          </w:p>
-        </w:tc>
-        <w:tc>
-          <w:tcPr>
-            <w:tcW w:w="4340" w:type="pct"/>
-            <w:tcBorders>
-              <w:top w:val="single" w:sz="4" w:space="0" w:color="auto"/>
-              <w:left w:val="nil"/>
-              <w:bottom w:val="single" w:sz="4" w:space="0" w:color="auto"/>
-            </w:tcBorders>
-            <w:shd w:val="clear" w:color="auto" w:fill="auto"/>
-          </w:tcPr>
-          <w:p>
-            <w:pPr>
-              <w:rPr>
-                <w:color w:val="FF0000"/>
-                <w:sz w:val="16"/>
-                <w:szCs w:val="16"/>
-              </w:rPr>
-            </w:pPr>
-            <w:r>
-              <w:rPr>
-                <w:color w:val="FF0000"/>
-                <w:sz w:val="16"/>
-                <w:szCs w:val="16"/>
-              </w:rPr>
-              <w:t>Screen Shots</w:t>
-            </w:r>
-          </w:p>
-          <w:p>
-            <w:r>
-              <w:drawing>
-                <wp:inline distT="0" distB="0" distL="0" distR="0" wp14:anchorId="2B2822BC" wp14:editId="08CC95AE">
-                  <wp:extent cx="5223301" cy="2581844"/>
-                  <wp:effectExtent l="0" t="0" r="0" b="9525"/>
-                  <wp:docPr id="17" name="Picture 17"/>
                   <wp:cNvGraphicFramePr>
                     <a:graphicFrameLocks xmlns:a="http://schemas.openxmlformats.org/drawingml/2006/main" noChangeAspect="1"/>
                   </wp:cNvGraphicFramePr>
@@ -7574,6 +7151,126 @@
                         <pic:spPr>
                           <a:xfrm>
                             <a:off x="0" y="0"/>
+                            <a:ext cx="5236589" cy="3709838"/>
+                          </a:xfrm>
+                          <a:prstGeom prst="rect">
+                            <a:avLst/>
+                          </a:prstGeom>
+                        </pic:spPr>
+                      </pic:pic>
+                    </a:graphicData>
+                  </a:graphic>
+                </wp:inline>
+              </w:drawing>
+            </w:r>
+          </w:p>
+        </w:tc>
+      </w:tr>
+    </w:tbl>
+    <w:p/>
+    <w:p/>
+    <w:p/>
+    <w:p/>
+    <w:tbl>
+      <w:tblPr>
+        <w:tblStyle w:val="TableGrid"/>
+        <w:tblW w:w="4997" w:type="pct"/>
+        <w:tblInd w:w="5" w:type="dxa"/>
+        <w:tblLook w:val="04A0" w:firstRow="1" w:lastRow="0" w:firstColumn="1" w:lastColumn="0" w:noHBand="0" w:noVBand="1"/>
+      </w:tblPr>
+      <w:tblGrid>
+        <w:gridCol w:w="1300"/>
+        <w:gridCol w:w="8548"/>
+      </w:tblGrid>
+      <w:tr>
+        <w:trPr>
+          <w:trHeight w:val="1508"/>
+        </w:trPr>
+        <w:tc>
+          <w:tcPr>
+            <w:tcW w:w="660" w:type="pct"/>
+            <w:tcBorders>
+              <w:top w:val="single" w:sz="4" w:space="0" w:color="auto"/>
+              <w:left w:val="nil"/>
+              <w:bottom w:val="single" w:sz="4" w:space="0" w:color="auto"/>
+              <w:right w:val="nil"/>
+            </w:tcBorders>
+            <w:shd w:val="clear" w:color="auto" w:fill="1F3864" w:themeFill="accent5" w:themeFillShade="80"/>
+          </w:tcPr>
+          <w:p>
+            <w:pPr>
+              <w:rPr>
+                <w:sz w:val="20"/>
+                <w:szCs w:val="20"/>
+              </w:rPr>
+            </w:pPr>
+            <w:r>
+              <w:rPr>
+                <w:sz w:val="20"/>
+                <w:szCs w:val="20"/>
+              </w:rPr>
+              <w:t>Repository Details</w:t>
+            </w:r>
+          </w:p>
+        </w:tc>
+        <w:tc>
+          <w:tcPr>
+            <w:tcW w:w="4340" w:type="pct"/>
+            <w:tcBorders>
+              <w:top w:val="single" w:sz="4" w:space="0" w:color="auto"/>
+              <w:left w:val="nil"/>
+              <w:bottom w:val="single" w:sz="4" w:space="0" w:color="auto"/>
+            </w:tcBorders>
+            <w:shd w:val="clear" w:color="auto" w:fill="auto"/>
+          </w:tcPr>
+          <w:p>
+            <w:pPr>
+              <w:rPr>
+                <w:color w:val="FF0000"/>
+                <w:sz w:val="16"/>
+                <w:szCs w:val="16"/>
+              </w:rPr>
+            </w:pPr>
+            <w:r>
+              <w:rPr>
+                <w:color w:val="FF0000"/>
+                <w:sz w:val="16"/>
+                <w:szCs w:val="16"/>
+              </w:rPr>
+              <w:t>Screen Shots</w:t>
+            </w:r>
+          </w:p>
+          <w:p>
+            <w:r>
+              <w:rPr>
+                <w:noProof/>
+                <w:lang w:eastAsia="en-AU"/>
+              </w:rPr>
+              <w:lastRenderedPageBreak/>
+              <w:drawing>
+                <wp:inline distT="0" distB="0" distL="0" distR="0" wp14:anchorId="2B2822BC" wp14:editId="08CC95AE">
+                  <wp:extent cx="5223301" cy="2581844"/>
+                  <wp:effectExtent l="0" t="0" r="0" b="9525"/>
+                  <wp:docPr id="17" name="Picture 17"/>
+                  <wp:cNvGraphicFramePr>
+                    <a:graphicFrameLocks xmlns:a="http://schemas.openxmlformats.org/drawingml/2006/main" noChangeAspect="1"/>
+                  </wp:cNvGraphicFramePr>
+                  <a:graphic xmlns:a="http://schemas.openxmlformats.org/drawingml/2006/main">
+                    <a:graphicData uri="http://schemas.openxmlformats.org/drawingml/2006/picture">
+                      <pic:pic xmlns:pic="http://schemas.openxmlformats.org/drawingml/2006/picture">
+                        <pic:nvPicPr>
+                          <pic:cNvPr id="1" name=""/>
+                          <pic:cNvPicPr/>
+                        </pic:nvPicPr>
+                        <pic:blipFill>
+                          <a:blip r:embed="rId18"/>
+                          <a:stretch>
+                            <a:fillRect/>
+                          </a:stretch>
+                        </pic:blipFill>
+                        <pic:spPr>
+                          <a:xfrm>
+                            <a:off x="0" y="0"/>
                             <a:ext cx="5235829" cy="2588036"/>
                           </a:xfrm>
                           <a:prstGeom prst="rect">
@@ -8075,7 +7772,15 @@
         <w:t>pplication</w:t>
       </w:r>
       <w:r>
-        <w:t>. Use the Version Control System outlined in Question Four to manage your code during the development; ensure you record these commits</w:t>
+        <w:t xml:space="preserve">. Use the Version Control System outlined in Question Four to manage your code during the development; ensure you record </w:t>
+      </w:r>
+      <w:proofErr w:type="gramStart"/>
+      <w:r>
+        <w:t>these</w:t>
+      </w:r>
+      <w:proofErr w:type="gramEnd"/>
+      <w:r>
+        <w:t xml:space="preserve"> commits</w:t>
       </w:r>
       <w:r>
         <w:t>/fetch</w:t>
@@ -8093,12 +7798,10 @@
         <w:t xml:space="preserve">Question 8, </w:t>
       </w:r>
       <w:proofErr w:type="spellStart"/>
-      <w:proofErr w:type="gramStart"/>
       <w:r>
         <w:t>ie</w:t>
       </w:r>
       <w:proofErr w:type="spellEnd"/>
-      <w:proofErr w:type="gramEnd"/>
       <w:r>
         <w:t xml:space="preserve"> start, working, final). Your code must adhere to the CITEMS software development</w:t>
       </w:r>
@@ -8142,6 +7845,7 @@
       <w:r>
         <w:rPr>
           <w:noProof/>
+          <w:lang w:eastAsia="en-AU"/>
         </w:rPr>
         <w:drawing>
           <wp:inline distT="0" distB="0" distL="0" distR="0" wp14:anchorId="02F29444" wp14:editId="30BDC58C">
@@ -8159,7 +7863,7 @@
                     <pic:cNvPicPr/>
                   </pic:nvPicPr>
                   <pic:blipFill>
-                    <a:blip r:embed="rId18"/>
+                    <a:blip r:embed="rId19"/>
                     <a:stretch>
                       <a:fillRect/>
                     </a:stretch>
@@ -8266,15 +7970,7 @@
       </w:r>
       <w:proofErr w:type="spellEnd"/>
       <w:r>
-        <w:t xml:space="preserve"> which displays the Name and Category (You are not permitted to use a </w:t>
-      </w:r>
-      <w:proofErr w:type="spellStart"/>
-      <w:r>
-        <w:t>ListBox</w:t>
-      </w:r>
-      <w:proofErr w:type="spellEnd"/>
-      <w:r>
-        <w:t>).</w:t>
+        <w:t xml:space="preserve"> which displays the Name and Category (You are not permitted to use a ListBox).</w:t>
       </w:r>
     </w:p>
     <w:p>
@@ -8290,44 +7986,83 @@
         <w:spacing w:before="120" w:after="0"/>
       </w:pPr>
       <w:r>
+        <w:rPr>
+          <w:highlight w:val="yellow"/>
+        </w:rPr>
         <w:t>6.1 Create a</w:t>
       </w:r>
       <w:r>
+        <w:rPr>
+          <w:highlight w:val="yellow"/>
+        </w:rPr>
         <w:t xml:space="preserve"> separate</w:t>
       </w:r>
       <w:r>
+        <w:rPr>
+          <w:highlight w:val="yellow"/>
+        </w:rPr>
         <w:t xml:space="preserve"> class</w:t>
       </w:r>
       <w:r>
+        <w:rPr>
+          <w:highlight w:val="yellow"/>
+        </w:rPr>
         <w:t xml:space="preserve"> file</w:t>
       </w:r>
       <w:r>
+        <w:rPr>
+          <w:highlight w:val="yellow"/>
+        </w:rPr>
         <w:t xml:space="preserve"> to hold the four </w:t>
       </w:r>
       <w:r>
+        <w:rPr>
+          <w:highlight w:val="yellow"/>
+        </w:rPr>
         <w:t>data items</w:t>
       </w:r>
       <w:r>
+        <w:rPr>
+          <w:highlight w:val="yellow"/>
+        </w:rPr>
         <w:t xml:space="preserve"> </w:t>
       </w:r>
       <w:r>
+        <w:rPr>
+          <w:highlight w:val="yellow"/>
+        </w:rPr>
         <w:t>of the Data Structure (use the Data Structure Matrix as a guide). Use auto-implemented properties for the fields which must be of type “string”.</w:t>
       </w:r>
       <w:r>
+        <w:rPr>
+          <w:highlight w:val="yellow"/>
+        </w:rPr>
         <w:t xml:space="preserve"> Save the class as </w:t>
       </w:r>
       <w:r>
+        <w:rPr>
+          <w:highlight w:val="yellow"/>
+        </w:rPr>
         <w:t>“</w:t>
       </w:r>
       <w:proofErr w:type="spellStart"/>
       <w:r>
+        <w:rPr>
+          <w:highlight w:val="yellow"/>
+        </w:rPr>
         <w:t>Information.cs</w:t>
       </w:r>
       <w:proofErr w:type="spellEnd"/>
       <w:r>
+        <w:rPr>
+          <w:highlight w:val="yellow"/>
+        </w:rPr>
         <w:t>”</w:t>
       </w:r>
       <w:r>
+        <w:rPr>
+          <w:highlight w:val="yellow"/>
+        </w:rPr>
         <w:t>.</w:t>
       </w:r>
     </w:p>
@@ -8336,9 +8071,15 @@
         <w:spacing w:before="120" w:after="0"/>
       </w:pPr>
       <w:r>
+        <w:rPr>
+          <w:highlight w:val="yellow"/>
+        </w:rPr>
         <w:t xml:space="preserve">6.2 </w:t>
       </w:r>
       <w:r>
+        <w:rPr>
+          <w:highlight w:val="yellow"/>
+        </w:rPr>
         <w:t>Create a global List&lt;T&gt; of type Information called Wiki.</w:t>
       </w:r>
     </w:p>
@@ -8347,31 +8088,24 @@
         <w:spacing w:before="120" w:after="0"/>
       </w:pPr>
       <w:r>
-        <w:t xml:space="preserve">6.3 Create a button method to ADD a new item to the list. Use a </w:t>
+        <w:rPr>
+          <w:highlight w:val="yellow"/>
+        </w:rPr>
+        <w:t xml:space="preserve">6.3 Create a button method to ADD a new item to the list. Use a TextBox for the Name input, </w:t>
       </w:r>
       <w:proofErr w:type="spellStart"/>
       <w:r>
-        <w:t>TextBox</w:t>
+        <w:rPr>
+          <w:highlight w:val="yellow"/>
+        </w:rPr>
+        <w:t>ComboBox</w:t>
       </w:r>
       <w:proofErr w:type="spellEnd"/>
       <w:r>
-        <w:t xml:space="preserve"> for the Name input, </w:t>
-      </w:r>
-      <w:proofErr w:type="spellStart"/>
-      <w:r>
-        <w:t>ComboBox</w:t>
-      </w:r>
-      <w:proofErr w:type="spellEnd"/>
-      <w:r>
-        <w:t xml:space="preserve"> for the Category, Radio group for the Structure and Multiline </w:t>
-      </w:r>
-      <w:proofErr w:type="spellStart"/>
-      <w:r>
-        <w:t>TextBox</w:t>
-      </w:r>
-      <w:proofErr w:type="spellEnd"/>
-      <w:r>
-        <w:t xml:space="preserve"> for the Definition.</w:t>
+        <w:rPr>
+          <w:highlight w:val="yellow"/>
+        </w:rPr>
+        <w:t xml:space="preserve"> for the Category, Radio group for the Structure and Multiline TextBox for the Definition.</w:t>
       </w:r>
     </w:p>
     <w:p>
@@ -8379,32 +8113,59 @@
         <w:spacing w:before="120" w:after="0"/>
       </w:pPr>
       <w:r>
+        <w:rPr>
+          <w:highlight w:val="yellow"/>
+        </w:rPr>
         <w:t xml:space="preserve">6.4 Create and initialise </w:t>
       </w:r>
       <w:r>
+        <w:rPr>
+          <w:highlight w:val="yellow"/>
+        </w:rPr>
         <w:t xml:space="preserve">a global </w:t>
       </w:r>
       <w:r>
+        <w:rPr>
+          <w:highlight w:val="yellow"/>
+        </w:rPr>
         <w:t xml:space="preserve">string array with the </w:t>
       </w:r>
       <w:r>
+        <w:rPr>
+          <w:highlight w:val="yellow"/>
+        </w:rPr>
         <w:t xml:space="preserve">six categories as indicated in the Data Structure Matrix. Create </w:t>
       </w:r>
       <w:r>
+        <w:rPr>
+          <w:highlight w:val="yellow"/>
+        </w:rPr>
         <w:t xml:space="preserve">a custom method </w:t>
       </w:r>
       <w:r>
+        <w:rPr>
+          <w:highlight w:val="yellow"/>
+        </w:rPr>
         <w:t xml:space="preserve">to </w:t>
       </w:r>
       <w:r>
+        <w:rPr>
+          <w:highlight w:val="yellow"/>
+        </w:rPr>
         <w:t xml:space="preserve">populate the </w:t>
       </w:r>
       <w:proofErr w:type="spellStart"/>
       <w:r>
+        <w:rPr>
+          <w:highlight w:val="yellow"/>
+        </w:rPr>
         <w:t>ComboBox</w:t>
       </w:r>
       <w:proofErr w:type="spellEnd"/>
       <w:r>
+        <w:rPr>
+          <w:highlight w:val="yellow"/>
+        </w:rPr>
         <w:t xml:space="preserve"> when the Form Load method is called.</w:t>
       </w:r>
     </w:p>
@@ -8413,39 +8174,72 @@
         <w:spacing w:before="120" w:after="0"/>
       </w:pPr>
       <w:r>
+        <w:rPr>
+          <w:highlight w:val="yellow"/>
+        </w:rPr>
         <w:lastRenderedPageBreak/>
         <w:t xml:space="preserve">6.5 Create a custom </w:t>
       </w:r>
       <w:proofErr w:type="spellStart"/>
       <w:r>
+        <w:rPr>
+          <w:highlight w:val="yellow"/>
+        </w:rPr>
         <w:t>ValidName</w:t>
       </w:r>
       <w:proofErr w:type="spellEnd"/>
       <w:r>
+        <w:rPr>
+          <w:highlight w:val="yellow"/>
+        </w:rPr>
         <w:t xml:space="preserve"> method which </w:t>
       </w:r>
       <w:r>
+        <w:rPr>
+          <w:highlight w:val="yellow"/>
+        </w:rPr>
         <w:t xml:space="preserve">will </w:t>
       </w:r>
       <w:r>
+        <w:rPr>
+          <w:highlight w:val="yellow"/>
+        </w:rPr>
         <w:t xml:space="preserve">take a parameter string value from the Textbox Name and returns a Boolean after checking for duplicates. Use the built in List&lt;T&gt; method </w:t>
       </w:r>
       <w:r>
+        <w:rPr>
+          <w:highlight w:val="yellow"/>
+        </w:rPr>
         <w:t>“</w:t>
       </w:r>
       <w:r>
+        <w:rPr>
+          <w:highlight w:val="yellow"/>
+        </w:rPr>
         <w:t>Exists</w:t>
       </w:r>
       <w:r>
+        <w:rPr>
+          <w:highlight w:val="yellow"/>
+        </w:rPr>
         <w:t>”</w:t>
       </w:r>
       <w:r>
+        <w:rPr>
+          <w:highlight w:val="yellow"/>
+        </w:rPr>
         <w:t xml:space="preserve"> to answer this </w:t>
       </w:r>
       <w:r>
+        <w:rPr>
+          <w:highlight w:val="yellow"/>
+        </w:rPr>
         <w:t>requirement</w:t>
       </w:r>
       <w:r>
+        <w:rPr>
+          <w:highlight w:val="yellow"/>
+        </w:rPr>
         <w:t>.</w:t>
       </w:r>
     </w:p>
@@ -8454,33 +8248,69 @@
         <w:spacing w:before="120" w:after="0"/>
       </w:pPr>
       <w:r>
+        <w:rPr>
+          <w:highlight w:val="yellow"/>
+        </w:rPr>
         <w:t xml:space="preserve">6.6 </w:t>
       </w:r>
       <w:r>
+        <w:rPr>
+          <w:highlight w:val="yellow"/>
+        </w:rPr>
         <w:t xml:space="preserve">Create two methods to highlight and return the values from the </w:t>
       </w:r>
       <w:r>
+        <w:rPr>
+          <w:highlight w:val="yellow"/>
+        </w:rPr>
         <w:t>R</w:t>
       </w:r>
       <w:r>
+        <w:rPr>
+          <w:highlight w:val="yellow"/>
+        </w:rPr>
         <w:t xml:space="preserve">adio button </w:t>
       </w:r>
       <w:proofErr w:type="spellStart"/>
       <w:r>
+        <w:rPr>
+          <w:highlight w:val="yellow"/>
+        </w:rPr>
         <w:t>G</w:t>
       </w:r>
       <w:r>
+        <w:rPr>
+          <w:highlight w:val="yellow"/>
+        </w:rPr>
         <w:t>roup</w:t>
       </w:r>
       <w:r>
+        <w:rPr>
+          <w:highlight w:val="yellow"/>
+        </w:rPr>
         <w:t>B</w:t>
       </w:r>
       <w:r>
+        <w:rPr>
+          <w:highlight w:val="yellow"/>
+        </w:rPr>
         <w:t>ox</w:t>
       </w:r>
       <w:proofErr w:type="spellEnd"/>
       <w:r>
-        <w:t>. The first method must return a string value from the selected radio button (Linear or Non-Linear). The second method must send an integer index which will highlight an appropriate radio button.</w:t>
+        <w:rPr>
+          <w:highlight w:val="yellow"/>
+        </w:rPr>
+        <w:t>. The first method must return a string value from the selected radio button (Linear or Non-Linear</w:t>
+      </w:r>
+      <w:r>
+        <w:t xml:space="preserve">). </w:t>
+      </w:r>
+      <w:r>
+        <w:rPr>
+          <w:highlight w:val="yellow"/>
+        </w:rPr>
+        <w:t>The second method must send an integer index which will highlight an appropriate radio button.</w:t>
       </w:r>
     </w:p>
     <w:p>
@@ -8488,18 +8318,33 @@
         <w:spacing w:before="120" w:after="0"/>
       </w:pPr>
       <w:r>
+        <w:rPr>
+          <w:highlight w:val="yellow"/>
+        </w:rPr>
         <w:t xml:space="preserve">6.7 Create a button method that will delete the currently selected record in the </w:t>
       </w:r>
       <w:proofErr w:type="spellStart"/>
       <w:r>
+        <w:rPr>
+          <w:highlight w:val="yellow"/>
+        </w:rPr>
         <w:t>ListView</w:t>
       </w:r>
       <w:proofErr w:type="spellEnd"/>
       <w:r>
+        <w:rPr>
+          <w:highlight w:val="yellow"/>
+        </w:rPr>
         <w:t>. Ensure the</w:t>
       </w:r>
       <w:r>
-        <w:t xml:space="preserve"> user has the option to backout of this action by using a dialog box. Display an updated version of the sorted list at the end of this process.</w:t>
+        <w:rPr>
+          <w:highlight w:val="yellow"/>
+        </w:rPr>
+        <w:t xml:space="preserve"> user has the option to backout of this action by using a dialog box. Display an updated version of the sorted list at the end of this process</w:t>
+      </w:r>
+      <w:r>
+        <w:t>.</w:t>
       </w:r>
     </w:p>
     <w:p>
@@ -8507,21 +8352,24 @@
         <w:spacing w:before="120" w:after="0"/>
       </w:pPr>
       <w:r>
+        <w:rPr>
+          <w:highlight w:val="yellow"/>
+        </w:rPr>
         <w:t xml:space="preserve">6.8 Create a button method that will save the edited record of the currently selected item in the </w:t>
       </w:r>
       <w:proofErr w:type="spellStart"/>
       <w:r>
+        <w:rPr>
+          <w:highlight w:val="yellow"/>
+        </w:rPr>
         <w:t>ListView</w:t>
       </w:r>
       <w:proofErr w:type="spellEnd"/>
       <w:r>
-        <w:t>. All the changes in the input controls will be written back to the list.</w:t>
-      </w:r>
-      <w:r>
-        <w:t xml:space="preserve"> </w:t>
-      </w:r>
-      <w:r>
-        <w:t>Display an updated version of the sorted list at the end of this process.</w:t>
+        <w:rPr>
+          <w:highlight w:val="yellow"/>
+        </w:rPr>
+        <w:t>. All the changes in the input controls will be written back to the list. Display an updated version of the sorted list at the end of this process.</w:t>
       </w:r>
     </w:p>
     <w:p>
@@ -8529,9 +8377,15 @@
         <w:spacing w:before="120" w:after="0" w:line="269" w:lineRule="auto"/>
       </w:pPr>
       <w:r>
+        <w:rPr>
+          <w:highlight w:val="yellow"/>
+        </w:rPr>
         <w:t xml:space="preserve">6.9 </w:t>
       </w:r>
       <w:r>
+        <w:rPr>
+          <w:highlight w:val="yellow"/>
+        </w:rPr>
         <w:t>Create a single custom method that will sort and then display the Name and Category from the wiki information in the list.</w:t>
       </w:r>
     </w:p>
@@ -8540,46 +8394,72 @@
         <w:spacing w:before="120" w:after="0" w:line="269" w:lineRule="auto"/>
       </w:pPr>
       <w:r>
+        <w:rPr>
+          <w:highlight w:val="yellow"/>
+        </w:rPr>
         <w:t xml:space="preserve">6.10 </w:t>
       </w:r>
       <w:r>
-        <w:t xml:space="preserve">Create a button method that will use the </w:t>
+        <w:rPr>
+          <w:highlight w:val="yellow"/>
+        </w:rPr>
+        <w:t>Create a button method that will use the built</w:t>
+      </w:r>
+      <w:r>
+        <w:rPr>
+          <w:highlight w:val="yellow"/>
+        </w:rPr>
+        <w:t xml:space="preserve"> </w:t>
+      </w:r>
+      <w:r>
+        <w:rPr>
+          <w:highlight w:val="yellow"/>
+        </w:rPr>
+        <w:t>in binary search to find a Data Structure name. If the record is found the associated details will populate the appropriate input controls</w:t>
+      </w:r>
+      <w:r>
+        <w:rPr>
+          <w:highlight w:val="yellow"/>
+        </w:rPr>
+        <w:t xml:space="preserve"> and highlight the name in the </w:t>
       </w:r>
       <w:proofErr w:type="spellStart"/>
       <w:r>
-        <w:t>builtin</w:t>
+        <w:rPr>
+          <w:highlight w:val="yellow"/>
+        </w:rPr>
+        <w:t>ListView</w:t>
       </w:r>
       <w:proofErr w:type="spellEnd"/>
       <w:r>
-        <w:t xml:space="preserve"> binary search to find a Data Structure name. If the record is found the associated details will populate the appropriate input controls</w:t>
-      </w:r>
-      <w:r>
-        <w:t xml:space="preserve"> and highlight the name in the </w:t>
-      </w:r>
-      <w:proofErr w:type="spellStart"/>
-      <w:r>
-        <w:t>ListView</w:t>
-      </w:r>
-      <w:proofErr w:type="spellEnd"/>
-      <w:r>
+        <w:rPr>
+          <w:highlight w:val="yellow"/>
+        </w:rPr>
         <w:t xml:space="preserve">. At the end of the search process the search input </w:t>
       </w:r>
-      <w:proofErr w:type="spellStart"/>
-      <w:r>
+      <w:r>
+        <w:rPr>
+          <w:highlight w:val="yellow"/>
+        </w:rPr>
         <w:t>T</w:t>
       </w:r>
       <w:r>
+        <w:rPr>
+          <w:highlight w:val="yellow"/>
+        </w:rPr>
         <w:t>ext</w:t>
       </w:r>
       <w:r>
+        <w:rPr>
+          <w:highlight w:val="yellow"/>
+        </w:rPr>
         <w:t>B</w:t>
       </w:r>
       <w:r>
-        <w:t>ox</w:t>
-      </w:r>
-      <w:proofErr w:type="spellEnd"/>
-      <w:r>
-        <w:t xml:space="preserve"> must be cleared.</w:t>
+        <w:rPr>
+          <w:highlight w:val="yellow"/>
+        </w:rPr>
+        <w:t>ox must be cleared.</w:t>
       </w:r>
     </w:p>
     <w:p>
@@ -8587,20 +8467,35 @@
         <w:spacing w:before="120" w:after="0" w:line="269" w:lineRule="auto"/>
       </w:pPr>
       <w:r>
+        <w:rPr>
+          <w:highlight w:val="yellow"/>
+        </w:rPr>
         <w:t xml:space="preserve">6.11 Create a </w:t>
       </w:r>
       <w:proofErr w:type="spellStart"/>
       <w:r>
+        <w:rPr>
+          <w:highlight w:val="yellow"/>
+        </w:rPr>
         <w:t>ListView</w:t>
       </w:r>
       <w:proofErr w:type="spellEnd"/>
       <w:r>
+        <w:rPr>
+          <w:highlight w:val="yellow"/>
+        </w:rPr>
         <w:t xml:space="preserve"> event so a user can select a Data Structure Name from the list of Names and the associated information will be displayed in the related text boxes combo</w:t>
       </w:r>
       <w:r>
+        <w:rPr>
+          <w:highlight w:val="yellow"/>
+        </w:rPr>
         <w:t xml:space="preserve"> </w:t>
       </w:r>
       <w:r>
+        <w:rPr>
+          <w:highlight w:val="yellow"/>
+        </w:rPr>
         <w:t>box and radio button.</w:t>
       </w:r>
     </w:p>
@@ -8609,22 +8504,37 @@
         <w:spacing w:before="120" w:after="0" w:line="269" w:lineRule="auto"/>
       </w:pPr>
       <w:r>
+        <w:rPr>
+          <w:highlight w:val="yellow"/>
+        </w:rPr>
         <w:t xml:space="preserve">6.12 Create a custom method that will clear and reset the </w:t>
       </w:r>
       <w:proofErr w:type="spellStart"/>
       <w:r>
+        <w:rPr>
+          <w:highlight w:val="yellow"/>
+        </w:rPr>
         <w:t>TextBboxes</w:t>
       </w:r>
       <w:proofErr w:type="spellEnd"/>
       <w:r>
+        <w:rPr>
+          <w:highlight w:val="yellow"/>
+        </w:rPr>
         <w:t xml:space="preserve">, </w:t>
       </w:r>
       <w:proofErr w:type="spellStart"/>
       <w:r>
+        <w:rPr>
+          <w:highlight w:val="yellow"/>
+        </w:rPr>
         <w:t>ComboBox</w:t>
       </w:r>
       <w:proofErr w:type="spellEnd"/>
       <w:r>
+        <w:rPr>
+          <w:highlight w:val="yellow"/>
+        </w:rPr>
         <w:t xml:space="preserve"> and Radio button</w:t>
       </w:r>
     </w:p>
@@ -8633,30 +8543,37 @@
         <w:spacing w:before="120" w:after="0" w:line="269" w:lineRule="auto"/>
       </w:pPr>
       <w:r>
-        <w:t xml:space="preserve">6.13 Create a double click event on the Name </w:t>
+        <w:rPr>
+          <w:highlight w:val="yellow"/>
+        </w:rPr>
+        <w:t xml:space="preserve">6.13 Create a double click event on the Name TextBox to clear the </w:t>
       </w:r>
       <w:proofErr w:type="spellStart"/>
       <w:r>
-        <w:t>TextBox</w:t>
+        <w:rPr>
+          <w:highlight w:val="yellow"/>
+        </w:rPr>
+        <w:t>TextBboxes</w:t>
       </w:r>
       <w:proofErr w:type="spellEnd"/>
       <w:r>
-        <w:t xml:space="preserve"> to clear the </w:t>
+        <w:rPr>
+          <w:highlight w:val="yellow"/>
+        </w:rPr>
+        <w:t xml:space="preserve">, </w:t>
       </w:r>
       <w:proofErr w:type="spellStart"/>
       <w:r>
-        <w:t>TextBboxes</w:t>
+        <w:rPr>
+          <w:highlight w:val="yellow"/>
+        </w:rPr>
+        <w:t>ComboBox</w:t>
       </w:r>
       <w:proofErr w:type="spellEnd"/>
       <w:r>
-        <w:t xml:space="preserve">, </w:t>
-      </w:r>
-      <w:proofErr w:type="spellStart"/>
-      <w:r>
-        <w:t>ComboBox</w:t>
-      </w:r>
-      <w:proofErr w:type="spellEnd"/>
-      <w:r>
+        <w:rPr>
+          <w:highlight w:val="yellow"/>
+        </w:rPr>
         <w:t xml:space="preserve"> and Radio button.</w:t>
       </w:r>
     </w:p>
@@ -8665,9 +8582,15 @@
         <w:spacing w:before="120" w:after="0" w:line="269" w:lineRule="auto"/>
       </w:pPr>
       <w:r>
+        <w:rPr>
+          <w:highlight w:val="yellow"/>
+        </w:rPr>
         <w:t xml:space="preserve">6.14 Create two buttons </w:t>
       </w:r>
       <w:r>
+        <w:rPr>
+          <w:highlight w:val="yellow"/>
+        </w:rPr>
         <w:t>for the manual open and save option; this must use a dialog box to select a file or rename a saved file. All Wiki data is stored/retrieved using a binary file format.</w:t>
       </w:r>
     </w:p>
@@ -8676,10 +8599,19 @@
         <w:spacing w:before="120" w:after="0" w:line="269" w:lineRule="auto"/>
       </w:pPr>
       <w:r>
+        <w:rPr>
+          <w:highlight w:val="yellow"/>
+        </w:rPr>
         <w:t xml:space="preserve">6.15 </w:t>
       </w:r>
       <w:r>
-        <w:t xml:space="preserve">The Wiki application will save data when the form closes. </w:t>
+        <w:rPr>
+          <w:highlight w:val="yellow"/>
+        </w:rPr>
+        <w:t>The Wiki application will save data when the form closes.</w:t>
+      </w:r>
+      <w:r>
+        <w:t xml:space="preserve"> </w:t>
       </w:r>
     </w:p>
     <w:p>
@@ -9072,6 +9004,9 @@
             <w:pPr>
               <w:spacing w:after="0"/>
             </w:pPr>
+            <w:r>
+              <w:t>Kyle Watson</w:t>
+            </w:r>
           </w:p>
         </w:tc>
         <w:tc>
@@ -9110,6 +9045,13 @@
                 <w:szCs w:val="20"/>
               </w:rPr>
             </w:pPr>
+            <w:r>
+              <w:rPr>
+                <w:sz w:val="20"/>
+                <w:szCs w:val="20"/>
+              </w:rPr>
+              <w:t>Kyle Watson</w:t>
+            </w:r>
           </w:p>
         </w:tc>
         <w:tc>
@@ -9149,6 +9091,13 @@
                 <w:szCs w:val="20"/>
               </w:rPr>
             </w:pPr>
+            <w:r>
+              <w:rPr>
+                <w:sz w:val="20"/>
+                <w:szCs w:val="20"/>
+              </w:rPr>
+              <w:t>7/06/2022</w:t>
+            </w:r>
           </w:p>
         </w:tc>
       </w:tr>
@@ -11310,7 +11259,6 @@
               <w14:uncheckedState w14:val="2610" w14:font="MS Gothic"/>
             </w14:checkbox>
           </w:sdtPr>
-          <w:sdtEndPr/>
           <w:sdtContent>
             <w:tc>
               <w:tcPr>
@@ -11360,7 +11308,6 @@
               <w14:uncheckedState w14:val="2610" w14:font="MS Gothic"/>
             </w14:checkbox>
           </w:sdtPr>
-          <w:sdtEndPr/>
           <w:sdtContent>
             <w:tc>
               <w:tcPr>
@@ -11503,7 +11450,6 @@
               <w14:uncheckedState w14:val="2610" w14:font="MS Gothic"/>
             </w14:checkbox>
           </w:sdtPr>
-          <w:sdtEndPr/>
           <w:sdtContent>
             <w:tc>
               <w:tcPr>
@@ -11547,14 +11493,12 @@
               <w:szCs w:val="16"/>
             </w:rPr>
             <w:id w:val="795648876"/>
-            <w15:appearance w15:val="hidden"/>
             <w14:checkbox>
               <w14:checked w14:val="0"/>
               <w14:checkedState w14:val="2612" w14:font="MS Gothic"/>
               <w14:uncheckedState w14:val="2610" w14:font="MS Gothic"/>
             </w14:checkbox>
           </w:sdtPr>
-          <w:sdtEndPr/>
           <w:sdtContent>
             <w:tc>
               <w:tcPr>
@@ -11697,7 +11641,6 @@
               <w14:uncheckedState w14:val="2610" w14:font="MS Gothic"/>
             </w14:checkbox>
           </w:sdtPr>
-          <w:sdtEndPr/>
           <w:sdtContent>
             <w:tc>
               <w:tcPr>
@@ -11747,7 +11690,6 @@
               <w14:uncheckedState w14:val="2610" w14:font="MS Gothic"/>
             </w14:checkbox>
           </w:sdtPr>
-          <w:sdtEndPr/>
           <w:sdtContent>
             <w:tc>
               <w:tcPr>
@@ -11890,7 +11832,6 @@
               <w14:uncheckedState w14:val="2610" w14:font="MS Gothic"/>
             </w14:checkbox>
           </w:sdtPr>
-          <w:sdtEndPr/>
           <w:sdtContent>
             <w:tc>
               <w:tcPr>
@@ -11940,7 +11881,6 @@
               <w14:uncheckedState w14:val="2610" w14:font="MS Gothic"/>
             </w14:checkbox>
           </w:sdtPr>
-          <w:sdtEndPr/>
           <w:sdtContent>
             <w:tc>
               <w:tcPr>
@@ -12082,7 +12022,6 @@
               <w14:uncheckedState w14:val="2610" w14:font="MS Gothic"/>
             </w14:checkbox>
           </w:sdtPr>
-          <w:sdtEndPr/>
           <w:sdtContent>
             <w:tc>
               <w:tcPr>
@@ -12132,7 +12071,6 @@
               <w14:uncheckedState w14:val="2610" w14:font="MS Gothic"/>
             </w14:checkbox>
           </w:sdtPr>
-          <w:sdtEndPr/>
           <w:sdtContent>
             <w:tc>
               <w:tcPr>
@@ -12284,7 +12222,6 @@
               <w14:uncheckedState w14:val="2610" w14:font="MS Gothic"/>
             </w14:checkbox>
           </w:sdtPr>
-          <w:sdtEndPr/>
           <w:sdtContent>
             <w:tc>
               <w:tcPr>
@@ -12334,7 +12271,6 @@
               <w14:uncheckedState w14:val="2610" w14:font="MS Gothic"/>
             </w14:checkbox>
           </w:sdtPr>
-          <w:sdtEndPr/>
           <w:sdtContent>
             <w:tc>
               <w:tcPr>
@@ -12468,7 +12404,6 @@
               <w14:uncheckedState w14:val="2610" w14:font="MS Gothic"/>
             </w14:checkbox>
           </w:sdtPr>
-          <w:sdtEndPr/>
           <w:sdtContent>
             <w:tc>
               <w:tcPr>
@@ -12518,7 +12453,6 @@
               <w14:uncheckedState w14:val="2610" w14:font="MS Gothic"/>
             </w14:checkbox>
           </w:sdtPr>
-          <w:sdtEndPr/>
           <w:sdtContent>
             <w:tc>
               <w:tcPr>
@@ -12650,7 +12584,6 @@
               <w14:uncheckedState w14:val="2610" w14:font="MS Gothic"/>
             </w14:checkbox>
           </w:sdtPr>
-          <w:sdtEndPr/>
           <w:sdtContent>
             <w:tc>
               <w:tcPr>
@@ -12700,7 +12633,6 @@
               <w14:uncheckedState w14:val="2610" w14:font="MS Gothic"/>
             </w14:checkbox>
           </w:sdtPr>
-          <w:sdtEndPr/>
           <w:sdtContent>
             <w:tc>
               <w:tcPr>
@@ -12852,7 +12784,6 @@
               <w14:uncheckedState w14:val="2610" w14:font="MS Gothic"/>
             </w14:checkbox>
           </w:sdtPr>
-          <w:sdtEndPr/>
           <w:sdtContent>
             <w:tc>
               <w:tcPr>
@@ -12902,7 +12833,6 @@
               <w14:uncheckedState w14:val="2610" w14:font="MS Gothic"/>
             </w14:checkbox>
           </w:sdtPr>
-          <w:sdtEndPr/>
           <w:sdtContent>
             <w:tc>
               <w:tcPr>
@@ -13054,7 +12984,6 @@
               <w14:uncheckedState w14:val="2610" w14:font="MS Gothic"/>
             </w14:checkbox>
           </w:sdtPr>
-          <w:sdtEndPr/>
           <w:sdtContent>
             <w:tc>
               <w:tcPr>
@@ -13104,7 +13033,6 @@
               <w14:uncheckedState w14:val="2610" w14:font="MS Gothic"/>
             </w14:checkbox>
           </w:sdtPr>
-          <w:sdtEndPr/>
           <w:sdtContent>
             <w:tc>
               <w:tcPr>
@@ -13254,7 +13182,6 @@
               <w14:uncheckedState w14:val="2610" w14:font="MS Gothic"/>
             </w14:checkbox>
           </w:sdtPr>
-          <w:sdtEndPr/>
           <w:sdtContent>
             <w:tc>
               <w:tcPr>
@@ -13304,7 +13231,6 @@
               <w14:uncheckedState w14:val="2610" w14:font="MS Gothic"/>
             </w14:checkbox>
           </w:sdtPr>
-          <w:sdtEndPr/>
           <w:sdtContent>
             <w:tc>
               <w:tcPr>
@@ -13438,7 +13364,6 @@
               <w14:uncheckedState w14:val="2610" w14:font="MS Gothic"/>
             </w14:checkbox>
           </w:sdtPr>
-          <w:sdtEndPr/>
           <w:sdtContent>
             <w:tc>
               <w:tcPr>
@@ -13488,7 +13413,6 @@
               <w14:uncheckedState w14:val="2610" w14:font="MS Gothic"/>
             </w14:checkbox>
           </w:sdtPr>
-          <w:sdtEndPr/>
           <w:sdtContent>
             <w:tc>
               <w:tcPr>
@@ -13622,7 +13546,6 @@
               <w14:uncheckedState w14:val="2610" w14:font="MS Gothic"/>
             </w14:checkbox>
           </w:sdtPr>
-          <w:sdtEndPr/>
           <w:sdtContent>
             <w:tc>
               <w:tcPr>
@@ -13672,7 +13595,6 @@
               <w14:uncheckedState w14:val="2610" w14:font="MS Gothic"/>
             </w14:checkbox>
           </w:sdtPr>
-          <w:sdtEndPr/>
           <w:sdtContent>
             <w:tc>
               <w:tcPr>
@@ -13816,7 +13738,6 @@
               <w14:uncheckedState w14:val="2610" w14:font="MS Gothic"/>
             </w14:checkbox>
           </w:sdtPr>
-          <w:sdtEndPr/>
           <w:sdtContent>
             <w:tc>
               <w:tcPr>
@@ -13866,7 +13787,6 @@
               <w14:uncheckedState w14:val="2610" w14:font="MS Gothic"/>
             </w14:checkbox>
           </w:sdtPr>
-          <w:sdtEndPr/>
           <w:sdtContent>
             <w:tc>
               <w:tcPr>
@@ -14010,7 +13930,6 @@
               <w14:uncheckedState w14:val="2610" w14:font="MS Gothic"/>
             </w14:checkbox>
           </w:sdtPr>
-          <w:sdtEndPr/>
           <w:sdtContent>
             <w:tc>
               <w:tcPr>
@@ -14060,7 +13979,6 @@
               <w14:uncheckedState w14:val="2610" w14:font="MS Gothic"/>
             </w14:checkbox>
           </w:sdtPr>
-          <w:sdtEndPr/>
           <w:sdtContent>
             <w:tc>
               <w:tcPr>
@@ -14212,7 +14130,6 @@
               <w14:uncheckedState w14:val="2610" w14:font="MS Gothic"/>
             </w14:checkbox>
           </w:sdtPr>
-          <w:sdtEndPr/>
           <w:sdtContent>
             <w:tc>
               <w:tcPr>
@@ -14262,7 +14179,6 @@
               <w14:uncheckedState w14:val="2610" w14:font="MS Gothic"/>
             </w14:checkbox>
           </w:sdtPr>
-          <w:sdtEndPr/>
           <w:sdtContent>
             <w:tc>
               <w:tcPr>
@@ -14396,7 +14312,6 @@
               <w14:uncheckedState w14:val="2610" w14:font="MS Gothic"/>
             </w14:checkbox>
           </w:sdtPr>
-          <w:sdtEndPr/>
           <w:sdtContent>
             <w:tc>
               <w:tcPr>
@@ -14446,7 +14361,6 @@
               <w14:uncheckedState w14:val="2610" w14:font="MS Gothic"/>
             </w14:checkbox>
           </w:sdtPr>
-          <w:sdtEndPr/>
           <w:sdtContent>
             <w:tc>
               <w:tcPr>
@@ -14580,7 +14494,6 @@
               <w14:uncheckedState w14:val="2610" w14:font="MS Gothic"/>
             </w14:checkbox>
           </w:sdtPr>
-          <w:sdtEndPr/>
           <w:sdtContent>
             <w:tc>
               <w:tcPr>
@@ -14630,7 +14543,6 @@
               <w14:uncheckedState w14:val="2610" w14:font="MS Gothic"/>
             </w14:checkbox>
           </w:sdtPr>
-          <w:sdtEndPr/>
           <w:sdtContent>
             <w:tc>
               <w:tcPr>
@@ -14780,7 +14692,6 @@
               <w14:uncheckedState w14:val="2610" w14:font="MS Gothic"/>
             </w14:checkbox>
           </w:sdtPr>
-          <w:sdtEndPr/>
           <w:sdtContent>
             <w:tc>
               <w:tcPr>
@@ -14830,7 +14741,6 @@
               <w14:uncheckedState w14:val="2610" w14:font="MS Gothic"/>
             </w14:checkbox>
           </w:sdtPr>
-          <w:sdtEndPr/>
           <w:sdtContent>
             <w:tc>
               <w:tcPr>
@@ -14964,7 +14874,6 @@
               <w14:uncheckedState w14:val="2610" w14:font="MS Gothic"/>
             </w14:checkbox>
           </w:sdtPr>
-          <w:sdtEndPr/>
           <w:sdtContent>
             <w:tc>
               <w:tcPr>
@@ -15014,7 +14923,6 @@
               <w14:uncheckedState w14:val="2610" w14:font="MS Gothic"/>
             </w14:checkbox>
           </w:sdtPr>
-          <w:sdtEndPr/>
           <w:sdtContent>
             <w:tc>
               <w:tcPr>
@@ -15156,7 +15064,6 @@
               <w14:uncheckedState w14:val="2610" w14:font="MS Gothic"/>
             </w14:checkbox>
           </w:sdtPr>
-          <w:sdtEndPr/>
           <w:sdtContent>
             <w:tc>
               <w:tcPr>
@@ -15206,7 +15113,6 @@
               <w14:uncheckedState w14:val="2610" w14:font="MS Gothic"/>
             </w14:checkbox>
           </w:sdtPr>
-          <w:sdtEndPr/>
           <w:sdtContent>
             <w:tc>
               <w:tcPr>
@@ -15357,7 +15263,6 @@
               <w14:uncheckedState w14:val="2610" w14:font="MS Gothic"/>
             </w14:checkbox>
           </w:sdtPr>
-          <w:sdtEndPr/>
           <w:sdtContent>
             <w:tc>
               <w:tcPr>
@@ -15407,7 +15312,6 @@
               <w14:uncheckedState w14:val="2610" w14:font="MS Gothic"/>
             </w14:checkbox>
           </w:sdtPr>
-          <w:sdtEndPr/>
           <w:sdtContent>
             <w:tc>
               <w:tcPr>
@@ -15558,7 +15462,6 @@
               <w14:uncheckedState w14:val="2610" w14:font="MS Gothic"/>
             </w14:checkbox>
           </w:sdtPr>
-          <w:sdtEndPr/>
           <w:sdtContent>
             <w:tc>
               <w:tcPr>
@@ -15608,7 +15511,6 @@
               <w14:uncheckedState w14:val="2610" w14:font="MS Gothic"/>
             </w14:checkbox>
           </w:sdtPr>
-          <w:sdtEndPr/>
           <w:sdtContent>
             <w:tc>
               <w:tcPr>
@@ -15750,7 +15652,6 @@
               <w14:uncheckedState w14:val="2610" w14:font="MS Gothic"/>
             </w14:checkbox>
           </w:sdtPr>
-          <w:sdtEndPr/>
           <w:sdtContent>
             <w:tc>
               <w:tcPr>
@@ -15800,7 +15701,6 @@
               <w14:uncheckedState w14:val="2610" w14:font="MS Gothic"/>
             </w14:checkbox>
           </w:sdtPr>
-          <w:sdtEndPr/>
           <w:sdtContent>
             <w:tc>
               <w:tcPr>
@@ -15962,7 +15862,6 @@
                   <w14:uncheckedState w14:val="2610" w14:font="MS Gothic"/>
                 </w14:checkbox>
               </w:sdtPr>
-              <w:sdtEndPr/>
               <w:sdtContent>
                 <w:r>
                   <w:rPr>
@@ -16002,7 +15901,6 @@
                   <w14:uncheckedState w14:val="2610" w14:font="MS Gothic"/>
                 </w14:checkbox>
               </w:sdtPr>
-              <w:sdtEndPr/>
               <w:sdtContent>
                 <w:r>
                   <w:rPr>
@@ -16380,23 +16278,7 @@
                 <w:sz w:val="16"/>
                 <w:szCs w:val="16"/>
               </w:rPr>
-              <w:t xml:space="preserve">A two-dimensional array can be visualised as a grid (or table) with rows and columns. Positions in a </w:t>
-            </w:r>
-            <w:proofErr w:type="gramStart"/>
-            <w:r>
-              <w:rPr>
-                <w:sz w:val="16"/>
-                <w:szCs w:val="16"/>
-              </w:rPr>
-              <w:t>two dimensional</w:t>
-            </w:r>
-            <w:proofErr w:type="gramEnd"/>
-            <w:r>
-              <w:rPr>
-                <w:sz w:val="16"/>
-                <w:szCs w:val="16"/>
-              </w:rPr>
-              <w:t xml:space="preserve"> array are referenced like a map using horizontal and vertical reference numbers. They are sometimes called matrices.</w:t>
+              <w:t>A two-dimensional array can be visualised as a grid (or table) with rows and columns. Positions in a two dimensional array are referenced like a map using horizontal and vertical reference numbers. They are sometimes called matrices.</w:t>
             </w:r>
           </w:p>
         </w:tc>
@@ -16722,23 +16604,7 @@
                 <w:sz w:val="16"/>
                 <w:szCs w:val="16"/>
               </w:rPr>
-              <w:t xml:space="preserve">A heap is a specialized tree-based data structure which is essentially an almost complete tree that satisfies the heap property. The heap is one maximally efficient implementation of an abstract data type called a priority </w:t>
-            </w:r>
-            <w:proofErr w:type="gramStart"/>
-            <w:r>
-              <w:rPr>
-                <w:sz w:val="16"/>
-                <w:szCs w:val="16"/>
-              </w:rPr>
-              <w:t>queue,</w:t>
-            </w:r>
-            <w:proofErr w:type="gramEnd"/>
-            <w:r>
-              <w:rPr>
-                <w:sz w:val="16"/>
-                <w:szCs w:val="16"/>
-              </w:rPr>
-              <w:t xml:space="preserve"> priority queues are often referred to as "heaps".</w:t>
+              <w:t>A heap is a specialized tree-based data structure which is essentially an almost complete tree that satisfies the heap property. The heap is one maximally efficient implementation of an abstract data type called a priority queue, priority queues are often referred to as "heaps".</w:t>
             </w:r>
           </w:p>
         </w:tc>
@@ -17266,9 +17132,9 @@
       </w:pPr>
     </w:p>
     <w:sectPr>
-      <w:headerReference w:type="even" r:id="rId19"/>
-      <w:headerReference w:type="default" r:id="rId20"/>
-      <w:headerReference w:type="first" r:id="rId21"/>
+      <w:headerReference w:type="even" r:id="rId20"/>
+      <w:headerReference w:type="default" r:id="rId21"/>
+      <w:headerReference w:type="first" r:id="rId22"/>
       <w:type w:val="continuous"/>
       <w:pgSz w:w="11906" w:h="16838"/>
       <w:pgMar w:top="1701" w:right="1134" w:bottom="1134" w:left="1134" w:header="568" w:footer="457" w:gutter="0"/>
@@ -17280,7 +17146,7 @@
 </file>
 
 <file path=word/endnotes.xml><?xml version="1.0" encoding="utf-8"?>
-<w:endnotes xmlns:wpc="http://schemas.microsoft.com/office/word/2010/wordprocessingCanvas" xmlns:cx="http://schemas.microsoft.com/office/drawing/2014/chartex" xmlns:cx1="http://schemas.microsoft.com/office/drawing/2015/9/8/chartex" xmlns:cx2="http://schemas.microsoft.com/office/drawing/2015/10/21/chartex" xmlns:cx3="http://schemas.microsoft.com/office/drawing/2016/5/9/chartex" xmlns:cx4="http://schemas.microsoft.com/office/drawing/2016/5/10/chartex" xmlns:cx5="http://schemas.microsoft.com/office/drawing/2016/5/11/chartex" xmlns:cx6="http://schemas.microsoft.com/office/drawing/2016/5/12/chartex" xmlns:cx7="http://schemas.microsoft.com/office/drawing/2016/5/13/chartex" xmlns:cx8="http://schemas.microsoft.com/office/drawing/2016/5/14/chartex" xmlns:mc="http://schemas.openxmlformats.org/markup-compatibility/2006" xmlns:aink="http://schemas.microsoft.com/office/drawing/2016/ink" xmlns:am3d="http://schemas.microsoft.com/office/drawing/2017/model3d" xmlns:o="urn:schemas-microsoft-com:office:office" xmlns:oel="http://schemas.microsoft.com/office/2019/extlst" xmlns:r="http://schemas.openxmlformats.org/officeDocument/2006/relationships" xmlns:m="http://schemas.openxmlformats.org/officeDocument/2006/math" xmlns:v="urn:schemas-microsoft-com:vml" xmlns:wp14="http://schemas.microsoft.com/office/word/2010/wordprocessingDrawing" xmlns:wp="http://schemas.openxmlformats.org/drawingml/2006/wordprocessingDrawing" xmlns:w10="urn:schemas-microsoft-com:office:word" xmlns:w="http://schemas.openxmlformats.org/wordprocessingml/2006/main" xmlns:w14="http://schemas.microsoft.com/office/word/2010/wordml" xmlns:w15="http://schemas.microsoft.com/office/word/2012/wordml" xmlns:w16cex="http://schemas.microsoft.com/office/word/2018/wordml/cex" xmlns:w16cid="http://schemas.microsoft.com/office/word/2016/wordml/cid" xmlns:w16="http://schemas.microsoft.com/office/word/2018/wordml" xmlns:w16sdtdh="http://schemas.microsoft.com/office/word/2020/wordml/sdtdatahash" xmlns:w16se="http://schemas.microsoft.com/office/word/2015/wordml/symex" xmlns:wpg="http://schemas.microsoft.com/office/word/2010/wordprocessingGroup" xmlns:wpi="http://schemas.microsoft.com/office/word/2010/wordprocessingInk" xmlns:wne="http://schemas.microsoft.com/office/word/2006/wordml" xmlns:wps="http://schemas.microsoft.com/office/word/2010/wordprocessingShape" mc:Ignorable="w14 w15 w16se w16cid w16 w16cex w16sdtdh wp14">
+<w:endnotes xmlns:wpc="http://schemas.microsoft.com/office/word/2010/wordprocessingCanvas" xmlns:mc="http://schemas.openxmlformats.org/markup-compatibility/2006" xmlns:o="urn:schemas-microsoft-com:office:office" xmlns:r="http://schemas.openxmlformats.org/officeDocument/2006/relationships" xmlns:m="http://schemas.openxmlformats.org/officeDocument/2006/math" xmlns:v="urn:schemas-microsoft-com:vml" xmlns:wp14="http://schemas.microsoft.com/office/word/2010/wordprocessingDrawing" xmlns:wp="http://schemas.openxmlformats.org/drawingml/2006/wordprocessingDrawing" xmlns:w10="urn:schemas-microsoft-com:office:word" xmlns:w="http://schemas.openxmlformats.org/wordprocessingml/2006/main" xmlns:w14="http://schemas.microsoft.com/office/word/2010/wordml" xmlns:wpg="http://schemas.microsoft.com/office/word/2010/wordprocessingGroup" xmlns:wpi="http://schemas.microsoft.com/office/word/2010/wordprocessingInk" xmlns:wne="http://schemas.microsoft.com/office/word/2006/wordml" xmlns:wps="http://schemas.microsoft.com/office/word/2010/wordprocessingShape" mc:Ignorable="w14 wp14">
   <w:endnote w:type="separator" w:id="-1">
     <w:p>
       <w:r>
@@ -17299,7 +17165,7 @@
 </file>
 
 <file path=word/footer1.xml><?xml version="1.0" encoding="utf-8"?>
-<w:ftr xmlns:wpc="http://schemas.microsoft.com/office/word/2010/wordprocessingCanvas" xmlns:cx="http://schemas.microsoft.com/office/drawing/2014/chartex" xmlns:cx1="http://schemas.microsoft.com/office/drawing/2015/9/8/chartex" xmlns:cx2="http://schemas.microsoft.com/office/drawing/2015/10/21/chartex" xmlns:cx3="http://schemas.microsoft.com/office/drawing/2016/5/9/chartex" xmlns:cx4="http://schemas.microsoft.com/office/drawing/2016/5/10/chartex" xmlns:cx5="http://schemas.microsoft.com/office/drawing/2016/5/11/chartex" xmlns:cx6="http://schemas.microsoft.com/office/drawing/2016/5/12/chartex" xmlns:cx7="http://schemas.microsoft.com/office/drawing/2016/5/13/chartex" xmlns:cx8="http://schemas.microsoft.com/office/drawing/2016/5/14/chartex" xmlns:mc="http://schemas.openxmlformats.org/markup-compatibility/2006" xmlns:aink="http://schemas.microsoft.com/office/drawing/2016/ink" xmlns:am3d="http://schemas.microsoft.com/office/drawing/2017/model3d" xmlns:o="urn:schemas-microsoft-com:office:office" xmlns:oel="http://schemas.microsoft.com/office/2019/extlst" xmlns:r="http://schemas.openxmlformats.org/officeDocument/2006/relationships" xmlns:m="http://schemas.openxmlformats.org/officeDocument/2006/math" xmlns:v="urn:schemas-microsoft-com:vml" xmlns:wp14="http://schemas.microsoft.com/office/word/2010/wordprocessingDrawing" xmlns:wp="http://schemas.openxmlformats.org/drawingml/2006/wordprocessingDrawing" xmlns:w10="urn:schemas-microsoft-com:office:word" xmlns:w="http://schemas.openxmlformats.org/wordprocessingml/2006/main" xmlns:w14="http://schemas.microsoft.com/office/word/2010/wordml" xmlns:w15="http://schemas.microsoft.com/office/word/2012/wordml" xmlns:w16cex="http://schemas.microsoft.com/office/word/2018/wordml/cex" xmlns:w16cid="http://schemas.microsoft.com/office/word/2016/wordml/cid" xmlns:w16="http://schemas.microsoft.com/office/word/2018/wordml" xmlns:w16sdtdh="http://schemas.microsoft.com/office/word/2020/wordml/sdtdatahash" xmlns:w16se="http://schemas.microsoft.com/office/word/2015/wordml/symex" xmlns:wpg="http://schemas.microsoft.com/office/word/2010/wordprocessingGroup" xmlns:wpi="http://schemas.microsoft.com/office/word/2010/wordprocessingInk" xmlns:wne="http://schemas.microsoft.com/office/word/2006/wordml" xmlns:wps="http://schemas.microsoft.com/office/word/2010/wordprocessingShape" mc:Ignorable="w14 w15 w16se w16cid w16 w16cex w16sdtdh wp14">
+<w:ftr xmlns:wpc="http://schemas.microsoft.com/office/word/2010/wordprocessingCanvas" xmlns:mc="http://schemas.openxmlformats.org/markup-compatibility/2006" xmlns:o="urn:schemas-microsoft-com:office:office" xmlns:r="http://schemas.openxmlformats.org/officeDocument/2006/relationships" xmlns:m="http://schemas.openxmlformats.org/officeDocument/2006/math" xmlns:v="urn:schemas-microsoft-com:vml" xmlns:wp14="http://schemas.microsoft.com/office/word/2010/wordprocessingDrawing" xmlns:wp="http://schemas.openxmlformats.org/drawingml/2006/wordprocessingDrawing" xmlns:w10="urn:schemas-microsoft-com:office:word" xmlns:w="http://schemas.openxmlformats.org/wordprocessingml/2006/main" xmlns:w14="http://schemas.microsoft.com/office/word/2010/wordml" xmlns:wpg="http://schemas.microsoft.com/office/word/2010/wordprocessingGroup" xmlns:wpi="http://schemas.microsoft.com/office/word/2010/wordprocessingInk" xmlns:wne="http://schemas.microsoft.com/office/word/2006/wordml" xmlns:wps="http://schemas.microsoft.com/office/word/2010/wordprocessingShape" mc:Ignorable="w14 wp14">
   <w:p>
     <w:pPr>
       <w:pBdr>
@@ -17393,28 +17259,7 @@
         <w:sz w:val="16"/>
         <w:szCs w:val="18"/>
       </w:rPr>
-      <w:t xml:space="preserve"> </w:t>
-    </w:r>
-    <w:r>
-      <w:rPr>
-        <w:sz w:val="16"/>
-        <w:szCs w:val="18"/>
-      </w:rPr>
-      <w:t>2</w:t>
-    </w:r>
-    <w:r>
-      <w:rPr>
-        <w:sz w:val="16"/>
-        <w:szCs w:val="18"/>
-      </w:rPr>
-      <w:t>.</w:t>
-    </w:r>
-    <w:r>
-      <w:rPr>
-        <w:sz w:val="16"/>
-        <w:szCs w:val="18"/>
-      </w:rPr>
-      <w:t>1</w:t>
+      <w:t xml:space="preserve"> 2.1</w:t>
     </w:r>
     <w:r>
       <w:rPr>
@@ -17428,14 +17273,7 @@
         <w:sz w:val="16"/>
         <w:szCs w:val="18"/>
       </w:rPr>
-      <w:t>2</w:t>
-    </w:r>
-    <w:r>
-      <w:rPr>
-        <w:sz w:val="16"/>
-        <w:szCs w:val="18"/>
-      </w:rPr>
-      <w:t>0</w:t>
+      <w:t>20</w:t>
     </w:r>
     <w:r>
       <w:rPr>
@@ -17463,14 +17301,7 @@
         <w:sz w:val="16"/>
         <w:szCs w:val="18"/>
       </w:rPr>
-      <w:t>2</w:t>
-    </w:r>
-    <w:r>
-      <w:rPr>
-        <w:sz w:val="16"/>
-        <w:szCs w:val="18"/>
-      </w:rPr>
-      <w:t>2</w:t>
+      <w:t>22</w:t>
     </w:r>
   </w:p>
   <w:p>
@@ -17577,7 +17408,7 @@
         <w:sz w:val="16"/>
         <w:szCs w:val="18"/>
       </w:rPr>
-      <w:t>10</w:t>
+      <w:t>5</w:t>
     </w:r>
     <w:r>
       <w:rPr>
@@ -17625,7 +17456,7 @@
         <w:sz w:val="16"/>
         <w:szCs w:val="18"/>
       </w:rPr>
-      <w:t>13</w:t>
+      <w:t>17</w:t>
     </w:r>
     <w:r>
       <w:rPr>
@@ -17648,7 +17479,7 @@
 </file>
 
 <file path=word/footnotes.xml><?xml version="1.0" encoding="utf-8"?>
-<w:footnotes xmlns:wpc="http://schemas.microsoft.com/office/word/2010/wordprocessingCanvas" xmlns:cx="http://schemas.microsoft.com/office/drawing/2014/chartex" xmlns:cx1="http://schemas.microsoft.com/office/drawing/2015/9/8/chartex" xmlns:cx2="http://schemas.microsoft.com/office/drawing/2015/10/21/chartex" xmlns:cx3="http://schemas.microsoft.com/office/drawing/2016/5/9/chartex" xmlns:cx4="http://schemas.microsoft.com/office/drawing/2016/5/10/chartex" xmlns:cx5="http://schemas.microsoft.com/office/drawing/2016/5/11/chartex" xmlns:cx6="http://schemas.microsoft.com/office/drawing/2016/5/12/chartex" xmlns:cx7="http://schemas.microsoft.com/office/drawing/2016/5/13/chartex" xmlns:cx8="http://schemas.microsoft.com/office/drawing/2016/5/14/chartex" xmlns:mc="http://schemas.openxmlformats.org/markup-compatibility/2006" xmlns:aink="http://schemas.microsoft.com/office/drawing/2016/ink" xmlns:am3d="http://schemas.microsoft.com/office/drawing/2017/model3d" xmlns:o="urn:schemas-microsoft-com:office:office" xmlns:oel="http://schemas.microsoft.com/office/2019/extlst" xmlns:r="http://schemas.openxmlformats.org/officeDocument/2006/relationships" xmlns:m="http://schemas.openxmlformats.org/officeDocument/2006/math" xmlns:v="urn:schemas-microsoft-com:vml" xmlns:wp14="http://schemas.microsoft.com/office/word/2010/wordprocessingDrawing" xmlns:wp="http://schemas.openxmlformats.org/drawingml/2006/wordprocessingDrawing" xmlns:w10="urn:schemas-microsoft-com:office:word" xmlns:w="http://schemas.openxmlformats.org/wordprocessingml/2006/main" xmlns:w14="http://schemas.microsoft.com/office/word/2010/wordml" xmlns:w15="http://schemas.microsoft.com/office/word/2012/wordml" xmlns:w16cex="http://schemas.microsoft.com/office/word/2018/wordml/cex" xmlns:w16cid="http://schemas.microsoft.com/office/word/2016/wordml/cid" xmlns:w16="http://schemas.microsoft.com/office/word/2018/wordml" xmlns:w16sdtdh="http://schemas.microsoft.com/office/word/2020/wordml/sdtdatahash" xmlns:w16se="http://schemas.microsoft.com/office/word/2015/wordml/symex" xmlns:wpg="http://schemas.microsoft.com/office/word/2010/wordprocessingGroup" xmlns:wpi="http://schemas.microsoft.com/office/word/2010/wordprocessingInk" xmlns:wne="http://schemas.microsoft.com/office/word/2006/wordml" xmlns:wps="http://schemas.microsoft.com/office/word/2010/wordprocessingShape" mc:Ignorable="w14 w15 w16se w16cid w16 w16cex w16sdtdh wp14">
+<w:footnotes xmlns:wpc="http://schemas.microsoft.com/office/word/2010/wordprocessingCanvas" xmlns:mc="http://schemas.openxmlformats.org/markup-compatibility/2006" xmlns:o="urn:schemas-microsoft-com:office:office" xmlns:r="http://schemas.openxmlformats.org/officeDocument/2006/relationships" xmlns:m="http://schemas.openxmlformats.org/officeDocument/2006/math" xmlns:v="urn:schemas-microsoft-com:vml" xmlns:wp14="http://schemas.microsoft.com/office/word/2010/wordprocessingDrawing" xmlns:wp="http://schemas.openxmlformats.org/drawingml/2006/wordprocessingDrawing" xmlns:w10="urn:schemas-microsoft-com:office:word" xmlns:w="http://schemas.openxmlformats.org/wordprocessingml/2006/main" xmlns:w14="http://schemas.microsoft.com/office/word/2010/wordml" xmlns:wpg="http://schemas.microsoft.com/office/word/2010/wordprocessingGroup" xmlns:wpi="http://schemas.microsoft.com/office/word/2010/wordprocessingInk" xmlns:wne="http://schemas.microsoft.com/office/word/2006/wordml" xmlns:wps="http://schemas.microsoft.com/office/word/2010/wordprocessingShape" mc:Ignorable="w14 wp14">
   <w:footnote w:type="separator" w:id="-1">
     <w:p>
       <w:r>
@@ -17667,7 +17498,7 @@
 </file>
 
 <file path=word/header1.xml><?xml version="1.0" encoding="utf-8"?>
-<w:hdr xmlns:wpc="http://schemas.microsoft.com/office/word/2010/wordprocessingCanvas" xmlns:cx="http://schemas.microsoft.com/office/drawing/2014/chartex" xmlns:cx1="http://schemas.microsoft.com/office/drawing/2015/9/8/chartex" xmlns:cx2="http://schemas.microsoft.com/office/drawing/2015/10/21/chartex" xmlns:cx3="http://schemas.microsoft.com/office/drawing/2016/5/9/chartex" xmlns:cx4="http://schemas.microsoft.com/office/drawing/2016/5/10/chartex" xmlns:cx5="http://schemas.microsoft.com/office/drawing/2016/5/11/chartex" xmlns:cx6="http://schemas.microsoft.com/office/drawing/2016/5/12/chartex" xmlns:cx7="http://schemas.microsoft.com/office/drawing/2016/5/13/chartex" xmlns:cx8="http://schemas.microsoft.com/office/drawing/2016/5/14/chartex" xmlns:mc="http://schemas.openxmlformats.org/markup-compatibility/2006" xmlns:aink="http://schemas.microsoft.com/office/drawing/2016/ink" xmlns:am3d="http://schemas.microsoft.com/office/drawing/2017/model3d" xmlns:o="urn:schemas-microsoft-com:office:office" xmlns:oel="http://schemas.microsoft.com/office/2019/extlst" xmlns:r="http://schemas.openxmlformats.org/officeDocument/2006/relationships" xmlns:m="http://schemas.openxmlformats.org/officeDocument/2006/math" xmlns:v="urn:schemas-microsoft-com:vml" xmlns:wp14="http://schemas.microsoft.com/office/word/2010/wordprocessingDrawing" xmlns:wp="http://schemas.openxmlformats.org/drawingml/2006/wordprocessingDrawing" xmlns:w10="urn:schemas-microsoft-com:office:word" xmlns:w="http://schemas.openxmlformats.org/wordprocessingml/2006/main" xmlns:w14="http://schemas.microsoft.com/office/word/2010/wordml" xmlns:w15="http://schemas.microsoft.com/office/word/2012/wordml" xmlns:w16cex="http://schemas.microsoft.com/office/word/2018/wordml/cex" xmlns:w16cid="http://schemas.microsoft.com/office/word/2016/wordml/cid" xmlns:w16="http://schemas.microsoft.com/office/word/2018/wordml" xmlns:w16sdtdh="http://schemas.microsoft.com/office/word/2020/wordml/sdtdatahash" xmlns:w16se="http://schemas.microsoft.com/office/word/2015/wordml/symex" xmlns:wpg="http://schemas.microsoft.com/office/word/2010/wordprocessingGroup" xmlns:wpi="http://schemas.microsoft.com/office/word/2010/wordprocessingInk" xmlns:wne="http://schemas.microsoft.com/office/word/2006/wordml" xmlns:wps="http://schemas.microsoft.com/office/word/2010/wordprocessingShape" mc:Ignorable="w14 w15 w16se w16cid w16 w16cex w16sdtdh wp14">
+<w:hdr xmlns:wpc="http://schemas.microsoft.com/office/word/2010/wordprocessingCanvas" xmlns:mc="http://schemas.openxmlformats.org/markup-compatibility/2006" xmlns:o="urn:schemas-microsoft-com:office:office" xmlns:r="http://schemas.openxmlformats.org/officeDocument/2006/relationships" xmlns:m="http://schemas.openxmlformats.org/officeDocument/2006/math" xmlns:v="urn:schemas-microsoft-com:vml" xmlns:wp14="http://schemas.microsoft.com/office/word/2010/wordprocessingDrawing" xmlns:wp="http://schemas.openxmlformats.org/drawingml/2006/wordprocessingDrawing" xmlns:w10="urn:schemas-microsoft-com:office:word" xmlns:w="http://schemas.openxmlformats.org/wordprocessingml/2006/main" xmlns:w14="http://schemas.microsoft.com/office/word/2010/wordml" xmlns:wpg="http://schemas.microsoft.com/office/word/2010/wordprocessingGroup" xmlns:wpi="http://schemas.microsoft.com/office/word/2010/wordprocessingInk" xmlns:wne="http://schemas.microsoft.com/office/word/2006/wordml" xmlns:wps="http://schemas.microsoft.com/office/word/2010/wordprocessingShape" mc:Ignorable="w14 wp14">
   <w:tbl>
     <w:tblPr>
       <w:tblStyle w:val="TableGrid0"/>
@@ -17709,7 +17540,6 @@
           <w:r>
             <w:rPr>
               <w:noProof/>
-              <w:lang w:val="en-US"/>
             </w:rPr>
             <w:drawing>
               <wp:anchor distT="0" distB="0" distL="114300" distR="114300" simplePos="0" relativeHeight="251659776" behindDoc="0" locked="0" layoutInCell="1" allowOverlap="1" wp14:anchorId="33839664" wp14:editId="33839665">
@@ -17789,7 +17619,7 @@
 </file>
 
 <file path=word/header2.xml><?xml version="1.0" encoding="utf-8"?>
-<w:hdr xmlns:wpc="http://schemas.microsoft.com/office/word/2010/wordprocessingCanvas" xmlns:cx="http://schemas.microsoft.com/office/drawing/2014/chartex" xmlns:cx1="http://schemas.microsoft.com/office/drawing/2015/9/8/chartex" xmlns:cx2="http://schemas.microsoft.com/office/drawing/2015/10/21/chartex" xmlns:cx3="http://schemas.microsoft.com/office/drawing/2016/5/9/chartex" xmlns:cx4="http://schemas.microsoft.com/office/drawing/2016/5/10/chartex" xmlns:cx5="http://schemas.microsoft.com/office/drawing/2016/5/11/chartex" xmlns:cx6="http://schemas.microsoft.com/office/drawing/2016/5/12/chartex" xmlns:cx7="http://schemas.microsoft.com/office/drawing/2016/5/13/chartex" xmlns:cx8="http://schemas.microsoft.com/office/drawing/2016/5/14/chartex" xmlns:mc="http://schemas.openxmlformats.org/markup-compatibility/2006" xmlns:aink="http://schemas.microsoft.com/office/drawing/2016/ink" xmlns:am3d="http://schemas.microsoft.com/office/drawing/2017/model3d" xmlns:o="urn:schemas-microsoft-com:office:office" xmlns:oel="http://schemas.microsoft.com/office/2019/extlst" xmlns:r="http://schemas.openxmlformats.org/officeDocument/2006/relationships" xmlns:m="http://schemas.openxmlformats.org/officeDocument/2006/math" xmlns:v="urn:schemas-microsoft-com:vml" xmlns:wp14="http://schemas.microsoft.com/office/word/2010/wordprocessingDrawing" xmlns:wp="http://schemas.openxmlformats.org/drawingml/2006/wordprocessingDrawing" xmlns:w10="urn:schemas-microsoft-com:office:word" xmlns:w="http://schemas.openxmlformats.org/wordprocessingml/2006/main" xmlns:w14="http://schemas.microsoft.com/office/word/2010/wordml" xmlns:w15="http://schemas.microsoft.com/office/word/2012/wordml" xmlns:w16cex="http://schemas.microsoft.com/office/word/2018/wordml/cex" xmlns:w16cid="http://schemas.microsoft.com/office/word/2016/wordml/cid" xmlns:w16="http://schemas.microsoft.com/office/word/2018/wordml" xmlns:w16sdtdh="http://schemas.microsoft.com/office/word/2020/wordml/sdtdatahash" xmlns:w16se="http://schemas.microsoft.com/office/word/2015/wordml/symex" xmlns:wpg="http://schemas.microsoft.com/office/word/2010/wordprocessingGroup" xmlns:wpi="http://schemas.microsoft.com/office/word/2010/wordprocessingInk" xmlns:wne="http://schemas.microsoft.com/office/word/2006/wordml" xmlns:wps="http://schemas.microsoft.com/office/word/2010/wordprocessingShape" mc:Ignorable="w14 w15 w16se w16cid w16 w16cex w16sdtdh wp14">
+<w:hdr xmlns:wpc="http://schemas.microsoft.com/office/word/2010/wordprocessingCanvas" xmlns:mc="http://schemas.openxmlformats.org/markup-compatibility/2006" xmlns:o="urn:schemas-microsoft-com:office:office" xmlns:r="http://schemas.openxmlformats.org/officeDocument/2006/relationships" xmlns:m="http://schemas.openxmlformats.org/officeDocument/2006/math" xmlns:v="urn:schemas-microsoft-com:vml" xmlns:wp14="http://schemas.microsoft.com/office/word/2010/wordprocessingDrawing" xmlns:wp="http://schemas.openxmlformats.org/drawingml/2006/wordprocessingDrawing" xmlns:w10="urn:schemas-microsoft-com:office:word" xmlns:w="http://schemas.openxmlformats.org/wordprocessingml/2006/main" xmlns:w14="http://schemas.microsoft.com/office/word/2010/wordml" xmlns:wpg="http://schemas.microsoft.com/office/word/2010/wordprocessingGroup" xmlns:wpi="http://schemas.microsoft.com/office/word/2010/wordprocessingInk" xmlns:wne="http://schemas.microsoft.com/office/word/2006/wordml" xmlns:wps="http://schemas.microsoft.com/office/word/2010/wordprocessingShape" mc:Ignorable="w14 wp14">
   <w:p>
     <w:pPr>
       <w:pStyle w:val="Header"/>
@@ -17799,7 +17629,7 @@
 </file>
 
 <file path=word/header3.xml><?xml version="1.0" encoding="utf-8"?>
-<w:hdr xmlns:wpc="http://schemas.microsoft.com/office/word/2010/wordprocessingCanvas" xmlns:cx="http://schemas.microsoft.com/office/drawing/2014/chartex" xmlns:cx1="http://schemas.microsoft.com/office/drawing/2015/9/8/chartex" xmlns:cx2="http://schemas.microsoft.com/office/drawing/2015/10/21/chartex" xmlns:cx3="http://schemas.microsoft.com/office/drawing/2016/5/9/chartex" xmlns:cx4="http://schemas.microsoft.com/office/drawing/2016/5/10/chartex" xmlns:cx5="http://schemas.microsoft.com/office/drawing/2016/5/11/chartex" xmlns:cx6="http://schemas.microsoft.com/office/drawing/2016/5/12/chartex" xmlns:cx7="http://schemas.microsoft.com/office/drawing/2016/5/13/chartex" xmlns:cx8="http://schemas.microsoft.com/office/drawing/2016/5/14/chartex" xmlns:mc="http://schemas.openxmlformats.org/markup-compatibility/2006" xmlns:aink="http://schemas.microsoft.com/office/drawing/2016/ink" xmlns:am3d="http://schemas.microsoft.com/office/drawing/2017/model3d" xmlns:o="urn:schemas-microsoft-com:office:office" xmlns:oel="http://schemas.microsoft.com/office/2019/extlst" xmlns:r="http://schemas.openxmlformats.org/officeDocument/2006/relationships" xmlns:m="http://schemas.openxmlformats.org/officeDocument/2006/math" xmlns:v="urn:schemas-microsoft-com:vml" xmlns:wp14="http://schemas.microsoft.com/office/word/2010/wordprocessingDrawing" xmlns:wp="http://schemas.openxmlformats.org/drawingml/2006/wordprocessingDrawing" xmlns:w10="urn:schemas-microsoft-com:office:word" xmlns:w="http://schemas.openxmlformats.org/wordprocessingml/2006/main" xmlns:w14="http://schemas.microsoft.com/office/word/2010/wordml" xmlns:w15="http://schemas.microsoft.com/office/word/2012/wordml" xmlns:w16cex="http://schemas.microsoft.com/office/word/2018/wordml/cex" xmlns:w16cid="http://schemas.microsoft.com/office/word/2016/wordml/cid" xmlns:w16="http://schemas.microsoft.com/office/word/2018/wordml" xmlns:w16sdtdh="http://schemas.microsoft.com/office/word/2020/wordml/sdtdatahash" xmlns:w16se="http://schemas.microsoft.com/office/word/2015/wordml/symex" xmlns:wpg="http://schemas.microsoft.com/office/word/2010/wordprocessingGroup" xmlns:wpi="http://schemas.microsoft.com/office/word/2010/wordprocessingInk" xmlns:wne="http://schemas.microsoft.com/office/word/2006/wordml" xmlns:wps="http://schemas.microsoft.com/office/word/2010/wordprocessingShape" mc:Ignorable="w14 w15 w16se w16cid w16 w16cex w16sdtdh wp14">
+<w:hdr xmlns:wpc="http://schemas.microsoft.com/office/word/2010/wordprocessingCanvas" xmlns:mc="http://schemas.openxmlformats.org/markup-compatibility/2006" xmlns:o="urn:schemas-microsoft-com:office:office" xmlns:r="http://schemas.openxmlformats.org/officeDocument/2006/relationships" xmlns:m="http://schemas.openxmlformats.org/officeDocument/2006/math" xmlns:v="urn:schemas-microsoft-com:vml" xmlns:wp14="http://schemas.microsoft.com/office/word/2010/wordprocessingDrawing" xmlns:wp="http://schemas.openxmlformats.org/drawingml/2006/wordprocessingDrawing" xmlns:w10="urn:schemas-microsoft-com:office:word" xmlns:w="http://schemas.openxmlformats.org/wordprocessingml/2006/main" xmlns:w14="http://schemas.microsoft.com/office/word/2010/wordml" xmlns:wpg="http://schemas.microsoft.com/office/word/2010/wordprocessingGroup" xmlns:wpi="http://schemas.microsoft.com/office/word/2010/wordprocessingInk" xmlns:wne="http://schemas.microsoft.com/office/word/2006/wordml" xmlns:wps="http://schemas.microsoft.com/office/word/2010/wordprocessingShape" mc:Ignorable="w14 wp14">
   <w:tbl>
     <w:tblPr>
       <w:tblStyle w:val="TableGrid0"/>
@@ -17839,7 +17669,6 @@
           <w:r>
             <w:rPr>
               <w:noProof/>
-              <w:lang w:val="en-US"/>
             </w:rPr>
             <w:drawing>
               <wp:anchor distT="0" distB="0" distL="114300" distR="114300" simplePos="0" relativeHeight="251657728" behindDoc="0" locked="0" layoutInCell="1" allowOverlap="1" wp14:anchorId="086F9396" wp14:editId="3B7DA5AD">
@@ -17984,7 +17813,7 @@
 </file>
 
 <file path=word/header4.xml><?xml version="1.0" encoding="utf-8"?>
-<w:hdr xmlns:wpc="http://schemas.microsoft.com/office/word/2010/wordprocessingCanvas" xmlns:cx="http://schemas.microsoft.com/office/drawing/2014/chartex" xmlns:cx1="http://schemas.microsoft.com/office/drawing/2015/9/8/chartex" xmlns:cx2="http://schemas.microsoft.com/office/drawing/2015/10/21/chartex" xmlns:cx3="http://schemas.microsoft.com/office/drawing/2016/5/9/chartex" xmlns:cx4="http://schemas.microsoft.com/office/drawing/2016/5/10/chartex" xmlns:cx5="http://schemas.microsoft.com/office/drawing/2016/5/11/chartex" xmlns:cx6="http://schemas.microsoft.com/office/drawing/2016/5/12/chartex" xmlns:cx7="http://schemas.microsoft.com/office/drawing/2016/5/13/chartex" xmlns:cx8="http://schemas.microsoft.com/office/drawing/2016/5/14/chartex" xmlns:mc="http://schemas.openxmlformats.org/markup-compatibility/2006" xmlns:aink="http://schemas.microsoft.com/office/drawing/2016/ink" xmlns:am3d="http://schemas.microsoft.com/office/drawing/2017/model3d" xmlns:o="urn:schemas-microsoft-com:office:office" xmlns:oel="http://schemas.microsoft.com/office/2019/extlst" xmlns:r="http://schemas.openxmlformats.org/officeDocument/2006/relationships" xmlns:m="http://schemas.openxmlformats.org/officeDocument/2006/math" xmlns:v="urn:schemas-microsoft-com:vml" xmlns:wp14="http://schemas.microsoft.com/office/word/2010/wordprocessingDrawing" xmlns:wp="http://schemas.openxmlformats.org/drawingml/2006/wordprocessingDrawing" xmlns:w10="urn:schemas-microsoft-com:office:word" xmlns:w="http://schemas.openxmlformats.org/wordprocessingml/2006/main" xmlns:w14="http://schemas.microsoft.com/office/word/2010/wordml" xmlns:w15="http://schemas.microsoft.com/office/word/2012/wordml" xmlns:w16cex="http://schemas.microsoft.com/office/word/2018/wordml/cex" xmlns:w16cid="http://schemas.microsoft.com/office/word/2016/wordml/cid" xmlns:w16="http://schemas.microsoft.com/office/word/2018/wordml" xmlns:w16sdtdh="http://schemas.microsoft.com/office/word/2020/wordml/sdtdatahash" xmlns:w16se="http://schemas.microsoft.com/office/word/2015/wordml/symex" xmlns:wpg="http://schemas.microsoft.com/office/word/2010/wordprocessingGroup" xmlns:wpi="http://schemas.microsoft.com/office/word/2010/wordprocessingInk" xmlns:wne="http://schemas.microsoft.com/office/word/2006/wordml" xmlns:wps="http://schemas.microsoft.com/office/word/2010/wordprocessingShape" mc:Ignorable="w14 w15 w16se w16cid w16 w16cex w16sdtdh wp14">
+<w:hdr xmlns:wpc="http://schemas.microsoft.com/office/word/2010/wordprocessingCanvas" xmlns:mc="http://schemas.openxmlformats.org/markup-compatibility/2006" xmlns:o="urn:schemas-microsoft-com:office:office" xmlns:r="http://schemas.openxmlformats.org/officeDocument/2006/relationships" xmlns:m="http://schemas.openxmlformats.org/officeDocument/2006/math" xmlns:v="urn:schemas-microsoft-com:vml" xmlns:wp14="http://schemas.microsoft.com/office/word/2010/wordprocessingDrawing" xmlns:wp="http://schemas.openxmlformats.org/drawingml/2006/wordprocessingDrawing" xmlns:w10="urn:schemas-microsoft-com:office:word" xmlns:w="http://schemas.openxmlformats.org/wordprocessingml/2006/main" xmlns:w14="http://schemas.microsoft.com/office/word/2010/wordml" xmlns:wpg="http://schemas.microsoft.com/office/word/2010/wordprocessingGroup" xmlns:wpi="http://schemas.microsoft.com/office/word/2010/wordprocessingInk" xmlns:wne="http://schemas.microsoft.com/office/word/2006/wordml" xmlns:wps="http://schemas.microsoft.com/office/word/2010/wordprocessingShape" mc:Ignorable="w14 wp14">
   <w:p>
     <w:pPr>
       <w:pStyle w:val="Header"/>
@@ -17994,8 +17823,8 @@
 </file>
 
 <file path=word/numbering.xml><?xml version="1.0" encoding="utf-8"?>
-<w:numbering xmlns:wpc="http://schemas.microsoft.com/office/word/2010/wordprocessingCanvas" xmlns:cx="http://schemas.microsoft.com/office/drawing/2014/chartex" xmlns:cx1="http://schemas.microsoft.com/office/drawing/2015/9/8/chartex" xmlns:cx2="http://schemas.microsoft.com/office/drawing/2015/10/21/chartex" xmlns:cx3="http://schemas.microsoft.com/office/drawing/2016/5/9/chartex" xmlns:cx4="http://schemas.microsoft.com/office/drawing/2016/5/10/chartex" xmlns:cx5="http://schemas.microsoft.com/office/drawing/2016/5/11/chartex" xmlns:cx6="http://schemas.microsoft.com/office/drawing/2016/5/12/chartex" xmlns:cx7="http://schemas.microsoft.com/office/drawing/2016/5/13/chartex" xmlns:cx8="http://schemas.microsoft.com/office/drawing/2016/5/14/chartex" xmlns:mc="http://schemas.openxmlformats.org/markup-compatibility/2006" xmlns:aink="http://schemas.microsoft.com/office/drawing/2016/ink" xmlns:am3d="http://schemas.microsoft.com/office/drawing/2017/model3d" xmlns:o="urn:schemas-microsoft-com:office:office" xmlns:oel="http://schemas.microsoft.com/office/2019/extlst" xmlns:r="http://schemas.openxmlformats.org/officeDocument/2006/relationships" xmlns:m="http://schemas.openxmlformats.org/officeDocument/2006/math" xmlns:v="urn:schemas-microsoft-com:vml" xmlns:wp14="http://schemas.microsoft.com/office/word/2010/wordprocessingDrawing" xmlns:wp="http://schemas.openxmlformats.org/drawingml/2006/wordprocessingDrawing" xmlns:w10="urn:schemas-microsoft-com:office:word" xmlns:w="http://schemas.openxmlformats.org/wordprocessingml/2006/main" xmlns:w14="http://schemas.microsoft.com/office/word/2010/wordml" xmlns:w15="http://schemas.microsoft.com/office/word/2012/wordml" xmlns:w16cex="http://schemas.microsoft.com/office/word/2018/wordml/cex" xmlns:w16cid="http://schemas.microsoft.com/office/word/2016/wordml/cid" xmlns:w16="http://schemas.microsoft.com/office/word/2018/wordml" xmlns:w16sdtdh="http://schemas.microsoft.com/office/word/2020/wordml/sdtdatahash" xmlns:w16se="http://schemas.microsoft.com/office/word/2015/wordml/symex" xmlns:wpg="http://schemas.microsoft.com/office/word/2010/wordprocessingGroup" xmlns:wpi="http://schemas.microsoft.com/office/word/2010/wordprocessingInk" xmlns:wne="http://schemas.microsoft.com/office/word/2006/wordml" xmlns:wps="http://schemas.microsoft.com/office/word/2010/wordprocessingShape" mc:Ignorable="w14 w15 w16se w16cid w16 w16cex w16sdtdh wp14">
-  <w:abstractNum w:abstractNumId="0" w15:restartNumberingAfterBreak="0">
+<w:numbering xmlns:wpc="http://schemas.microsoft.com/office/word/2010/wordprocessingCanvas" xmlns:mc="http://schemas.openxmlformats.org/markup-compatibility/2006" xmlns:o="urn:schemas-microsoft-com:office:office" xmlns:r="http://schemas.openxmlformats.org/officeDocument/2006/relationships" xmlns:m="http://schemas.openxmlformats.org/officeDocument/2006/math" xmlns:v="urn:schemas-microsoft-com:vml" xmlns:wp14="http://schemas.microsoft.com/office/word/2010/wordprocessingDrawing" xmlns:wp="http://schemas.openxmlformats.org/drawingml/2006/wordprocessingDrawing" xmlns:w10="urn:schemas-microsoft-com:office:word" xmlns:w="http://schemas.openxmlformats.org/wordprocessingml/2006/main" xmlns:w14="http://schemas.microsoft.com/office/word/2010/wordml" xmlns:wpg="http://schemas.microsoft.com/office/word/2010/wordprocessingGroup" xmlns:wpi="http://schemas.microsoft.com/office/word/2010/wordprocessingInk" xmlns:wne="http://schemas.microsoft.com/office/word/2006/wordml" xmlns:wps="http://schemas.microsoft.com/office/word/2010/wordprocessingShape" mc:Ignorable="w14 wp14">
+  <w:abstractNum w:abstractNumId="0">
     <w:nsid w:val="12FF643D"/>
     <w:multiLevelType w:val="hybridMultilevel"/>
     <w:tmpl w:val="DBA852C2"/>
@@ -18084,7 +17913,7 @@
       </w:pPr>
     </w:lvl>
   </w:abstractNum>
-  <w:abstractNum w:abstractNumId="1" w15:restartNumberingAfterBreak="0">
+  <w:abstractNum w:abstractNumId="1">
     <w:nsid w:val="17E96B3E"/>
     <w:multiLevelType w:val="hybridMultilevel"/>
     <w:tmpl w:val="FE1C1B28"/>
@@ -18197,7 +18026,7 @@
       </w:rPr>
     </w:lvl>
   </w:abstractNum>
-  <w:abstractNum w:abstractNumId="2" w15:restartNumberingAfterBreak="0">
+  <w:abstractNum w:abstractNumId="2">
     <w:nsid w:val="18B46CC6"/>
     <w:multiLevelType w:val="hybridMultilevel"/>
     <w:tmpl w:val="634CE32C"/>
@@ -18310,7 +18139,7 @@
       </w:rPr>
     </w:lvl>
   </w:abstractNum>
-  <w:abstractNum w:abstractNumId="3" w15:restartNumberingAfterBreak="0">
+  <w:abstractNum w:abstractNumId="3">
     <w:nsid w:val="1FF701B9"/>
     <w:multiLevelType w:val="hybridMultilevel"/>
     <w:tmpl w:val="2D789FBE"/>
@@ -18399,7 +18228,7 @@
       </w:pPr>
     </w:lvl>
   </w:abstractNum>
-  <w:abstractNum w:abstractNumId="4" w15:restartNumberingAfterBreak="0">
+  <w:abstractNum w:abstractNumId="4">
     <w:nsid w:val="209B06C5"/>
     <w:multiLevelType w:val="hybridMultilevel"/>
     <w:tmpl w:val="C98214BE"/>
@@ -18512,7 +18341,7 @@
       </w:rPr>
     </w:lvl>
   </w:abstractNum>
-  <w:abstractNum w:abstractNumId="5" w15:restartNumberingAfterBreak="0">
+  <w:abstractNum w:abstractNumId="5">
     <w:nsid w:val="2A18155E"/>
     <w:multiLevelType w:val="hybridMultilevel"/>
     <w:tmpl w:val="335CA33E"/>
@@ -18627,7 +18456,7 @@
       </w:rPr>
     </w:lvl>
   </w:abstractNum>
-  <w:abstractNum w:abstractNumId="6" w15:restartNumberingAfterBreak="0">
+  <w:abstractNum w:abstractNumId="6">
     <w:nsid w:val="2EC56DD6"/>
     <w:multiLevelType w:val="hybridMultilevel"/>
     <w:tmpl w:val="EB524B6A"/>
@@ -18740,7 +18569,7 @@
       </w:rPr>
     </w:lvl>
   </w:abstractNum>
-  <w:abstractNum w:abstractNumId="7" w15:restartNumberingAfterBreak="0">
+  <w:abstractNum w:abstractNumId="7">
     <w:nsid w:val="35EE3A4B"/>
     <w:multiLevelType w:val="hybridMultilevel"/>
     <w:tmpl w:val="2ABE34B4"/>
@@ -18853,7 +18682,7 @@
       </w:rPr>
     </w:lvl>
   </w:abstractNum>
-  <w:abstractNum w:abstractNumId="8" w15:restartNumberingAfterBreak="0">
+  <w:abstractNum w:abstractNumId="8">
     <w:nsid w:val="390F27A3"/>
     <w:multiLevelType w:val="hybridMultilevel"/>
     <w:tmpl w:val="01E89C28"/>
@@ -18947,7 +18776,7 @@
       </w:pPr>
     </w:lvl>
   </w:abstractNum>
-  <w:abstractNum w:abstractNumId="9" w15:restartNumberingAfterBreak="0">
+  <w:abstractNum w:abstractNumId="9">
     <w:nsid w:val="3C6A6366"/>
     <w:multiLevelType w:val="hybridMultilevel"/>
     <w:tmpl w:val="DBA852C2"/>
@@ -19036,7 +18865,7 @@
       </w:pPr>
     </w:lvl>
   </w:abstractNum>
-  <w:abstractNum w:abstractNumId="10" w15:restartNumberingAfterBreak="0">
+  <w:abstractNum w:abstractNumId="10">
     <w:nsid w:val="429101C9"/>
     <w:multiLevelType w:val="hybridMultilevel"/>
     <w:tmpl w:val="60762C9A"/>
@@ -19149,7 +18978,7 @@
       </w:rPr>
     </w:lvl>
   </w:abstractNum>
-  <w:abstractNum w:abstractNumId="11" w15:restartNumberingAfterBreak="0">
+  <w:abstractNum w:abstractNumId="11">
     <w:nsid w:val="45DD7167"/>
     <w:multiLevelType w:val="hybridMultilevel"/>
     <w:tmpl w:val="B50E69AE"/>
@@ -19262,7 +19091,7 @@
       </w:rPr>
     </w:lvl>
   </w:abstractNum>
-  <w:abstractNum w:abstractNumId="12" w15:restartNumberingAfterBreak="0">
+  <w:abstractNum w:abstractNumId="12">
     <w:nsid w:val="590A2B77"/>
     <w:multiLevelType w:val="hybridMultilevel"/>
     <w:tmpl w:val="482C0CAE"/>
@@ -19375,7 +19204,7 @@
       </w:rPr>
     </w:lvl>
   </w:abstractNum>
-  <w:abstractNum w:abstractNumId="13" w15:restartNumberingAfterBreak="0">
+  <w:abstractNum w:abstractNumId="13">
     <w:nsid w:val="5B54710B"/>
     <w:multiLevelType w:val="hybridMultilevel"/>
     <w:tmpl w:val="F9107DD0"/>
@@ -19488,7 +19317,7 @@
       </w:rPr>
     </w:lvl>
   </w:abstractNum>
-  <w:abstractNum w:abstractNumId="14" w15:restartNumberingAfterBreak="0">
+  <w:abstractNum w:abstractNumId="14">
     <w:nsid w:val="6E034B5A"/>
     <w:multiLevelType w:val="hybridMultilevel"/>
     <w:tmpl w:val="F19A3BAA"/>
@@ -19601,7 +19430,7 @@
       </w:rPr>
     </w:lvl>
   </w:abstractNum>
-  <w:abstractNum w:abstractNumId="15" w15:restartNumberingAfterBreak="0">
+  <w:abstractNum w:abstractNumId="15">
     <w:nsid w:val="72B851C2"/>
     <w:multiLevelType w:val="hybridMultilevel"/>
     <w:tmpl w:val="99B68880"/>
@@ -19714,59 +19543,59 @@
       </w:rPr>
     </w:lvl>
   </w:abstractNum>
-  <w:num w:numId="1" w16cid:durableId="2137793455">
+  <w:num w:numId="1">
     <w:abstractNumId w:val="3"/>
   </w:num>
-  <w:num w:numId="2" w16cid:durableId="282616408">
+  <w:num w:numId="2">
     <w:abstractNumId w:val="15"/>
   </w:num>
-  <w:num w:numId="3" w16cid:durableId="305087763">
+  <w:num w:numId="3">
     <w:abstractNumId w:val="10"/>
   </w:num>
-  <w:num w:numId="4" w16cid:durableId="1702824297">
+  <w:num w:numId="4">
     <w:abstractNumId w:val="12"/>
   </w:num>
-  <w:num w:numId="5" w16cid:durableId="1522470961">
+  <w:num w:numId="5">
     <w:abstractNumId w:val="1"/>
   </w:num>
-  <w:num w:numId="6" w16cid:durableId="1801873478">
+  <w:num w:numId="6">
     <w:abstractNumId w:val="4"/>
   </w:num>
-  <w:num w:numId="7" w16cid:durableId="144014524">
+  <w:num w:numId="7">
     <w:abstractNumId w:val="11"/>
   </w:num>
-  <w:num w:numId="8" w16cid:durableId="2140804864">
+  <w:num w:numId="8">
     <w:abstractNumId w:val="2"/>
   </w:num>
-  <w:num w:numId="9" w16cid:durableId="108091438">
+  <w:num w:numId="9">
     <w:abstractNumId w:val="14"/>
   </w:num>
-  <w:num w:numId="10" w16cid:durableId="1824195716">
+  <w:num w:numId="10">
     <w:abstractNumId w:val="7"/>
   </w:num>
-  <w:num w:numId="11" w16cid:durableId="1063990155">
+  <w:num w:numId="11">
     <w:abstractNumId w:val="8"/>
   </w:num>
-  <w:num w:numId="12" w16cid:durableId="2035424078">
+  <w:num w:numId="12">
     <w:abstractNumId w:val="9"/>
   </w:num>
-  <w:num w:numId="13" w16cid:durableId="201750928">
+  <w:num w:numId="13">
     <w:abstractNumId w:val="0"/>
   </w:num>
-  <w:num w:numId="14" w16cid:durableId="472529767">
+  <w:num w:numId="14">
     <w:abstractNumId w:val="6"/>
   </w:num>
-  <w:num w:numId="15" w16cid:durableId="1085879990">
+  <w:num w:numId="15">
     <w:abstractNumId w:val="5"/>
   </w:num>
-  <w:num w:numId="16" w16cid:durableId="772021191">
+  <w:num w:numId="16">
     <w:abstractNumId w:val="13"/>
   </w:num>
 </w:numbering>
 </file>
 
 <file path=word/styles.xml><?xml version="1.0" encoding="utf-8"?>
-<w:styles xmlns:mc="http://schemas.openxmlformats.org/markup-compatibility/2006" xmlns:r="http://schemas.openxmlformats.org/officeDocument/2006/relationships" xmlns:w="http://schemas.openxmlformats.org/wordprocessingml/2006/main" xmlns:w14="http://schemas.microsoft.com/office/word/2010/wordml" xmlns:w15="http://schemas.microsoft.com/office/word/2012/wordml" xmlns:w16cex="http://schemas.microsoft.com/office/word/2018/wordml/cex" xmlns:w16cid="http://schemas.microsoft.com/office/word/2016/wordml/cid" xmlns:w16="http://schemas.microsoft.com/office/word/2018/wordml" xmlns:w16sdtdh="http://schemas.microsoft.com/office/word/2020/wordml/sdtdatahash" xmlns:w16se="http://schemas.microsoft.com/office/word/2015/wordml/symex" mc:Ignorable="w14 w15 w16se w16cid w16 w16cex w16sdtdh">
+<w:styles xmlns:mc="http://schemas.openxmlformats.org/markup-compatibility/2006" xmlns:r="http://schemas.openxmlformats.org/officeDocument/2006/relationships" xmlns:w="http://schemas.openxmlformats.org/wordprocessingml/2006/main" xmlns:w14="http://schemas.microsoft.com/office/word/2010/wordml" mc:Ignorable="w14">
   <w:docDefaults>
     <w:rPrDefault>
       <w:rPr>
@@ -19782,383 +19611,144 @@
       </w:pPr>
     </w:pPrDefault>
   </w:docDefaults>
-  <w:latentStyles w:defLockedState="0" w:defUIPriority="99" w:defSemiHidden="0" w:defUnhideWhenUsed="0" w:defQFormat="0" w:count="376">
-    <w:lsdException w:name="Normal" w:uiPriority="0" w:qFormat="1"/>
-    <w:lsdException w:name="heading 1" w:uiPriority="9" w:qFormat="1"/>
-    <w:lsdException w:name="heading 2" w:semiHidden="1" w:uiPriority="9" w:unhideWhenUsed="1" w:qFormat="1"/>
-    <w:lsdException w:name="heading 3" w:semiHidden="1" w:uiPriority="9" w:unhideWhenUsed="1" w:qFormat="1"/>
-    <w:lsdException w:name="heading 4" w:semiHidden="1" w:uiPriority="9" w:unhideWhenUsed="1" w:qFormat="1"/>
-    <w:lsdException w:name="heading 5" w:semiHidden="1" w:uiPriority="9" w:unhideWhenUsed="1" w:qFormat="1"/>
-    <w:lsdException w:name="heading 6" w:semiHidden="1" w:uiPriority="9" w:unhideWhenUsed="1" w:qFormat="1"/>
-    <w:lsdException w:name="heading 7" w:semiHidden="1" w:uiPriority="9" w:unhideWhenUsed="1" w:qFormat="1"/>
-    <w:lsdException w:name="heading 8" w:semiHidden="1" w:uiPriority="9" w:unhideWhenUsed="1" w:qFormat="1"/>
-    <w:lsdException w:name="heading 9" w:semiHidden="1" w:uiPriority="9" w:unhideWhenUsed="1" w:qFormat="1"/>
-    <w:lsdException w:name="index 1" w:semiHidden="1" w:unhideWhenUsed="1"/>
-    <w:lsdException w:name="index 2" w:semiHidden="1" w:unhideWhenUsed="1"/>
-    <w:lsdException w:name="index 3" w:semiHidden="1" w:unhideWhenUsed="1"/>
-    <w:lsdException w:name="index 4" w:semiHidden="1" w:unhideWhenUsed="1"/>
-    <w:lsdException w:name="index 5" w:semiHidden="1" w:unhideWhenUsed="1"/>
-    <w:lsdException w:name="index 6" w:semiHidden="1" w:unhideWhenUsed="1"/>
-    <w:lsdException w:name="index 7" w:semiHidden="1" w:unhideWhenUsed="1"/>
-    <w:lsdException w:name="index 8" w:semiHidden="1" w:unhideWhenUsed="1"/>
-    <w:lsdException w:name="index 9" w:semiHidden="1" w:unhideWhenUsed="1"/>
-    <w:lsdException w:name="toc 1" w:semiHidden="1" w:uiPriority="39" w:unhideWhenUsed="1"/>
-    <w:lsdException w:name="toc 2" w:semiHidden="1" w:uiPriority="39" w:unhideWhenUsed="1"/>
-    <w:lsdException w:name="toc 3" w:semiHidden="1" w:uiPriority="39" w:unhideWhenUsed="1"/>
-    <w:lsdException w:name="toc 4" w:semiHidden="1" w:uiPriority="39" w:unhideWhenUsed="1"/>
-    <w:lsdException w:name="toc 5" w:semiHidden="1" w:uiPriority="39" w:unhideWhenUsed="1"/>
-    <w:lsdException w:name="toc 6" w:semiHidden="1" w:uiPriority="39" w:unhideWhenUsed="1"/>
-    <w:lsdException w:name="toc 7" w:semiHidden="1" w:uiPriority="39" w:unhideWhenUsed="1"/>
-    <w:lsdException w:name="toc 8" w:semiHidden="1" w:uiPriority="39" w:unhideWhenUsed="1"/>
-    <w:lsdException w:name="toc 9" w:semiHidden="1" w:uiPriority="39" w:unhideWhenUsed="1"/>
-    <w:lsdException w:name="Normal Indent" w:semiHidden="1" w:unhideWhenUsed="1"/>
-    <w:lsdException w:name="footnote text" w:semiHidden="1" w:unhideWhenUsed="1"/>
-    <w:lsdException w:name="annotation text" w:semiHidden="1" w:unhideWhenUsed="1"/>
-    <w:lsdException w:name="header" w:semiHidden="1" w:unhideWhenUsed="1"/>
-    <w:lsdException w:name="footer" w:semiHidden="1" w:unhideWhenUsed="1"/>
-    <w:lsdException w:name="index heading" w:semiHidden="1" w:unhideWhenUsed="1"/>
-    <w:lsdException w:name="caption" w:semiHidden="1" w:uiPriority="35" w:unhideWhenUsed="1" w:qFormat="1"/>
-    <w:lsdException w:name="table of figures" w:semiHidden="1" w:unhideWhenUsed="1"/>
-    <w:lsdException w:name="envelope address" w:semiHidden="1" w:unhideWhenUsed="1"/>
-    <w:lsdException w:name="envelope return" w:semiHidden="1" w:unhideWhenUsed="1"/>
-    <w:lsdException w:name="footnote reference" w:semiHidden="1" w:unhideWhenUsed="1"/>
-    <w:lsdException w:name="annotation reference" w:semiHidden="1" w:unhideWhenUsed="1"/>
-    <w:lsdException w:name="line number" w:semiHidden="1" w:unhideWhenUsed="1"/>
-    <w:lsdException w:name="page number" w:semiHidden="1" w:unhideWhenUsed="1"/>
-    <w:lsdException w:name="endnote reference" w:semiHidden="1" w:unhideWhenUsed="1"/>
-    <w:lsdException w:name="endnote text" w:semiHidden="1" w:unhideWhenUsed="1"/>
-    <w:lsdException w:name="table of authorities" w:semiHidden="1" w:unhideWhenUsed="1"/>
-    <w:lsdException w:name="macro" w:semiHidden="1" w:unhideWhenUsed="1"/>
-    <w:lsdException w:name="toa heading" w:semiHidden="1" w:unhideWhenUsed="1"/>
-    <w:lsdException w:name="List" w:semiHidden="1" w:unhideWhenUsed="1"/>
-    <w:lsdException w:name="List Bullet" w:semiHidden="1" w:unhideWhenUsed="1"/>
-    <w:lsdException w:name="List Number" w:semiHidden="1" w:unhideWhenUsed="1"/>
-    <w:lsdException w:name="List 2" w:semiHidden="1" w:unhideWhenUsed="1"/>
-    <w:lsdException w:name="List 3" w:semiHidden="1" w:unhideWhenUsed="1"/>
-    <w:lsdException w:name="List 4" w:semiHidden="1" w:unhideWhenUsed="1"/>
-    <w:lsdException w:name="List 5" w:semiHidden="1" w:unhideWhenUsed="1"/>
-    <w:lsdException w:name="List Bullet 2" w:semiHidden="1" w:unhideWhenUsed="1"/>
-    <w:lsdException w:name="List Bullet 3" w:semiHidden="1" w:unhideWhenUsed="1"/>
-    <w:lsdException w:name="List Bullet 4" w:semiHidden="1" w:unhideWhenUsed="1"/>
-    <w:lsdException w:name="List Bullet 5" w:semiHidden="1" w:unhideWhenUsed="1"/>
-    <w:lsdException w:name="List Number 2" w:semiHidden="1" w:unhideWhenUsed="1"/>
-    <w:lsdException w:name="List Number 3" w:semiHidden="1" w:unhideWhenUsed="1"/>
-    <w:lsdException w:name="List Number 4" w:semiHidden="1" w:unhideWhenUsed="1"/>
-    <w:lsdException w:name="List Number 5" w:semiHidden="1" w:unhideWhenUsed="1"/>
-    <w:lsdException w:name="Title" w:uiPriority="10" w:qFormat="1"/>
-    <w:lsdException w:name="Closing" w:semiHidden="1" w:unhideWhenUsed="1"/>
-    <w:lsdException w:name="Signature" w:semiHidden="1" w:unhideWhenUsed="1"/>
-    <w:lsdException w:name="Default Paragraph Font" w:semiHidden="1" w:uiPriority="1" w:unhideWhenUsed="1"/>
-    <w:lsdException w:name="Body Text" w:semiHidden="1" w:unhideWhenUsed="1"/>
-    <w:lsdException w:name="Body Text Indent" w:semiHidden="1" w:unhideWhenUsed="1"/>
-    <w:lsdException w:name="List Continue" w:semiHidden="1" w:unhideWhenUsed="1"/>
-    <w:lsdException w:name="List Continue 2" w:semiHidden="1" w:unhideWhenUsed="1"/>
-    <w:lsdException w:name="List Continue 3" w:semiHidden="1" w:unhideWhenUsed="1"/>
-    <w:lsdException w:name="List Continue 4" w:semiHidden="1" w:unhideWhenUsed="1"/>
-    <w:lsdException w:name="List Continue 5" w:semiHidden="1" w:unhideWhenUsed="1"/>
-    <w:lsdException w:name="Message Header" w:semiHidden="1" w:unhideWhenUsed="1"/>
-    <w:lsdException w:name="Subtitle" w:uiPriority="11" w:qFormat="1"/>
-    <w:lsdException w:name="Salutation" w:semiHidden="1" w:unhideWhenUsed="1"/>
-    <w:lsdException w:name="Date" w:semiHidden="1" w:unhideWhenUsed="1"/>
-    <w:lsdException w:name="Body Text First Indent" w:semiHidden="1" w:unhideWhenUsed="1"/>
-    <w:lsdException w:name="Body Text First Indent 2" w:semiHidden="1" w:unhideWhenUsed="1"/>
-    <w:lsdException w:name="Note Heading" w:semiHidden="1" w:unhideWhenUsed="1"/>
-    <w:lsdException w:name="Body Text 2" w:semiHidden="1" w:unhideWhenUsed="1"/>
-    <w:lsdException w:name="Body Text 3" w:semiHidden="1" w:unhideWhenUsed="1"/>
-    <w:lsdException w:name="Body Text Indent 2" w:semiHidden="1" w:unhideWhenUsed="1"/>
-    <w:lsdException w:name="Body Text Indent 3" w:semiHidden="1" w:unhideWhenUsed="1"/>
-    <w:lsdException w:name="Block Text" w:semiHidden="1" w:unhideWhenUsed="1"/>
-    <w:lsdException w:name="Hyperlink" w:semiHidden="1" w:unhideWhenUsed="1"/>
-    <w:lsdException w:name="FollowedHyperlink" w:semiHidden="1" w:unhideWhenUsed="1"/>
-    <w:lsdException w:name="Strong" w:uiPriority="22" w:qFormat="1"/>
-    <w:lsdException w:name="Emphasis" w:uiPriority="20" w:qFormat="1"/>
-    <w:lsdException w:name="Document Map" w:semiHidden="1" w:unhideWhenUsed="1"/>
-    <w:lsdException w:name="Plain Text" w:semiHidden="1" w:unhideWhenUsed="1"/>
-    <w:lsdException w:name="E-mail Signature" w:semiHidden="1" w:unhideWhenUsed="1"/>
-    <w:lsdException w:name="HTML Top of Form" w:semiHidden="1" w:unhideWhenUsed="1"/>
-    <w:lsdException w:name="HTML Bottom of Form" w:semiHidden="1" w:unhideWhenUsed="1"/>
-    <w:lsdException w:name="Normal (Web)" w:semiHidden="1" w:unhideWhenUsed="1"/>
-    <w:lsdException w:name="HTML Acronym" w:semiHidden="1" w:unhideWhenUsed="1"/>
-    <w:lsdException w:name="HTML Address" w:semiHidden="1" w:unhideWhenUsed="1"/>
-    <w:lsdException w:name="HTML Cite" w:semiHidden="1" w:unhideWhenUsed="1"/>
-    <w:lsdException w:name="HTML Code" w:semiHidden="1" w:unhideWhenUsed="1"/>
-    <w:lsdException w:name="HTML Definition" w:semiHidden="1" w:unhideWhenUsed="1"/>
-    <w:lsdException w:name="HTML Keyboard" w:semiHidden="1" w:unhideWhenUsed="1"/>
-    <w:lsdException w:name="HTML Preformatted" w:semiHidden="1" w:unhideWhenUsed="1"/>
-    <w:lsdException w:name="HTML Sample" w:semiHidden="1" w:unhideWhenUsed="1"/>
-    <w:lsdException w:name="HTML Typewriter" w:semiHidden="1" w:unhideWhenUsed="1"/>
-    <w:lsdException w:name="HTML Variable" w:semiHidden="1" w:unhideWhenUsed="1"/>
-    <w:lsdException w:name="Normal Table" w:semiHidden="1" w:unhideWhenUsed="1"/>
-    <w:lsdException w:name="annotation subject" w:semiHidden="1" w:unhideWhenUsed="1"/>
-    <w:lsdException w:name="No List" w:semiHidden="1" w:unhideWhenUsed="1"/>
-    <w:lsdException w:name="Outline List 1" w:semiHidden="1" w:unhideWhenUsed="1"/>
-    <w:lsdException w:name="Outline List 2" w:semiHidden="1" w:unhideWhenUsed="1"/>
-    <w:lsdException w:name="Outline List 3" w:semiHidden="1" w:unhideWhenUsed="1"/>
-    <w:lsdException w:name="Table Simple 1" w:semiHidden="1" w:unhideWhenUsed="1"/>
-    <w:lsdException w:name="Table Simple 2" w:semiHidden="1" w:unhideWhenUsed="1"/>
-    <w:lsdException w:name="Table Simple 3" w:semiHidden="1" w:unhideWhenUsed="1"/>
-    <w:lsdException w:name="Table Classic 1" w:semiHidden="1" w:unhideWhenUsed="1"/>
-    <w:lsdException w:name="Table Classic 2" w:semiHidden="1" w:unhideWhenUsed="1"/>
-    <w:lsdException w:name="Table Classic 3" w:semiHidden="1" w:unhideWhenUsed="1"/>
-    <w:lsdException w:name="Table Classic 4" w:semiHidden="1" w:unhideWhenUsed="1"/>
-    <w:lsdException w:name="Table Colorful 1" w:semiHidden="1" w:unhideWhenUsed="1"/>
-    <w:lsdException w:name="Table Colorful 2" w:semiHidden="1" w:unhideWhenUsed="1"/>
-    <w:lsdException w:name="Table Colorful 3" w:semiHidden="1" w:unhideWhenUsed="1"/>
-    <w:lsdException w:name="Table Columns 1" w:semiHidden="1" w:unhideWhenUsed="1"/>
-    <w:lsdException w:name="Table Columns 2" w:semiHidden="1" w:unhideWhenUsed="1"/>
-    <w:lsdException w:name="Table Columns 3" w:semiHidden="1" w:unhideWhenUsed="1"/>
-    <w:lsdException w:name="Table Columns 4" w:semiHidden="1" w:unhideWhenUsed="1"/>
-    <w:lsdException w:name="Table Columns 5" w:semiHidden="1" w:unhideWhenUsed="1"/>
-    <w:lsdException w:name="Table Grid 1" w:semiHidden="1" w:unhideWhenUsed="1"/>
-    <w:lsdException w:name="Table Grid 2" w:semiHidden="1" w:unhideWhenUsed="1"/>
-    <w:lsdException w:name="Table Grid 3" w:semiHidden="1" w:unhideWhenUsed="1"/>
-    <w:lsdException w:name="Table Grid 4" w:semiHidden="1" w:unhideWhenUsed="1"/>
-    <w:lsdException w:name="Table Grid 5" w:semiHidden="1" w:unhideWhenUsed="1"/>
-    <w:lsdException w:name="Table Grid 6" w:semiHidden="1" w:unhideWhenUsed="1"/>
-    <w:lsdException w:name="Table Grid 7" w:semiHidden="1" w:unhideWhenUsed="1"/>
-    <w:lsdException w:name="Table Grid 8" w:semiHidden="1" w:unhideWhenUsed="1"/>
-    <w:lsdException w:name="Table List 1" w:semiHidden="1" w:unhideWhenUsed="1"/>
-    <w:lsdException w:name="Table List 2" w:semiHidden="1" w:unhideWhenUsed="1"/>
-    <w:lsdException w:name="Table List 3" w:semiHidden="1" w:unhideWhenUsed="1"/>
-    <w:lsdException w:name="Table List 4" w:semiHidden="1" w:unhideWhenUsed="1"/>
-    <w:lsdException w:name="Table List 5" w:semiHidden="1" w:unhideWhenUsed="1"/>
-    <w:lsdException w:name="Table List 6" w:semiHidden="1" w:unhideWhenUsed="1"/>
-    <w:lsdException w:name="Table List 7" w:semiHidden="1" w:unhideWhenUsed="1"/>
-    <w:lsdException w:name="Table List 8" w:semiHidden="1" w:unhideWhenUsed="1"/>
-    <w:lsdException w:name="Table 3D effects 1" w:semiHidden="1" w:unhideWhenUsed="1"/>
-    <w:lsdException w:name="Table 3D effects 2" w:semiHidden="1" w:unhideWhenUsed="1"/>
-    <w:lsdException w:name="Table 3D effects 3" w:semiHidden="1" w:unhideWhenUsed="1"/>
-    <w:lsdException w:name="Table Contemporary" w:semiHidden="1" w:unhideWhenUsed="1"/>
-    <w:lsdException w:name="Table Elegant" w:semiHidden="1" w:unhideWhenUsed="1"/>
-    <w:lsdException w:name="Table Professional" w:semiHidden="1" w:unhideWhenUsed="1"/>
-    <w:lsdException w:name="Table Subtle 1" w:semiHidden="1" w:unhideWhenUsed="1"/>
-    <w:lsdException w:name="Table Subtle 2" w:semiHidden="1" w:unhideWhenUsed="1"/>
-    <w:lsdException w:name="Table Web 1" w:semiHidden="1" w:unhideWhenUsed="1"/>
-    <w:lsdException w:name="Table Web 2" w:semiHidden="1" w:unhideWhenUsed="1"/>
-    <w:lsdException w:name="Table Web 3" w:semiHidden="1" w:unhideWhenUsed="1"/>
-    <w:lsdException w:name="Balloon Text" w:semiHidden="1" w:unhideWhenUsed="1"/>
-    <w:lsdException w:name="Table Grid" w:uiPriority="39"/>
-    <w:lsdException w:name="Table Theme" w:semiHidden="1" w:unhideWhenUsed="1"/>
-    <w:lsdException w:name="Placeholder Text" w:semiHidden="1"/>
-    <w:lsdException w:name="No Spacing" w:uiPriority="1" w:qFormat="1"/>
-    <w:lsdException w:name="Light Shading" w:uiPriority="60"/>
-    <w:lsdException w:name="Light List" w:uiPriority="61"/>
-    <w:lsdException w:name="Light Grid" w:uiPriority="62"/>
-    <w:lsdException w:name="Medium Shading 1" w:uiPriority="63"/>
-    <w:lsdException w:name="Medium Shading 2" w:uiPriority="64"/>
-    <w:lsdException w:name="Medium List 1" w:uiPriority="65"/>
-    <w:lsdException w:name="Medium List 2" w:uiPriority="66"/>
-    <w:lsdException w:name="Medium Grid 1" w:uiPriority="67"/>
-    <w:lsdException w:name="Medium Grid 2" w:uiPriority="68"/>
-    <w:lsdException w:name="Medium Grid 3" w:uiPriority="69"/>
-    <w:lsdException w:name="Dark List" w:uiPriority="70"/>
-    <w:lsdException w:name="Colorful Shading" w:uiPriority="71"/>
-    <w:lsdException w:name="Colorful List" w:uiPriority="72"/>
-    <w:lsdException w:name="Colorful Grid" w:uiPriority="73"/>
-    <w:lsdException w:name="Light Shading Accent 1" w:uiPriority="60"/>
-    <w:lsdException w:name="Light List Accent 1" w:uiPriority="61"/>
-    <w:lsdException w:name="Light Grid Accent 1" w:uiPriority="62"/>
-    <w:lsdException w:name="Medium Shading 1 Accent 1" w:uiPriority="63"/>
-    <w:lsdException w:name="Medium Shading 2 Accent 1" w:uiPriority="64"/>
-    <w:lsdException w:name="Medium List 1 Accent 1" w:uiPriority="65"/>
-    <w:lsdException w:name="Revision" w:semiHidden="1"/>
-    <w:lsdException w:name="List Paragraph" w:uiPriority="34" w:qFormat="1"/>
-    <w:lsdException w:name="Quote" w:uiPriority="29" w:qFormat="1"/>
-    <w:lsdException w:name="Intense Quote" w:uiPriority="30" w:qFormat="1"/>
-    <w:lsdException w:name="Medium List 2 Accent 1" w:uiPriority="66"/>
-    <w:lsdException w:name="Medium Grid 1 Accent 1" w:uiPriority="67"/>
-    <w:lsdException w:name="Medium Grid 2 Accent 1" w:uiPriority="68"/>
-    <w:lsdException w:name="Medium Grid 3 Accent 1" w:uiPriority="69"/>
-    <w:lsdException w:name="Dark List Accent 1" w:uiPriority="70"/>
-    <w:lsdException w:name="Colorful Shading Accent 1" w:uiPriority="71"/>
-    <w:lsdException w:name="Colorful List Accent 1" w:uiPriority="72"/>
-    <w:lsdException w:name="Colorful Grid Accent 1" w:uiPriority="73"/>
-    <w:lsdException w:name="Light Shading Accent 2" w:uiPriority="60"/>
-    <w:lsdException w:name="Light List Accent 2" w:uiPriority="61"/>
-    <w:lsdException w:name="Light Grid Accent 2" w:uiPriority="62"/>
-    <w:lsdException w:name="Medium Shading 1 Accent 2" w:uiPriority="63"/>
-    <w:lsdException w:name="Medium Shading 2 Accent 2" w:uiPriority="64"/>
-    <w:lsdException w:name="Medium List 1 Accent 2" w:uiPriority="65"/>
-    <w:lsdException w:name="Medium List 2 Accent 2" w:uiPriority="66"/>
-    <w:lsdException w:name="Medium Grid 1 Accent 2" w:uiPriority="67"/>
-    <w:lsdException w:name="Medium Grid 2 Accent 2" w:uiPriority="68"/>
-    <w:lsdException w:name="Medium Grid 3 Accent 2" w:uiPriority="69"/>
-    <w:lsdException w:name="Dark List Accent 2" w:uiPriority="70"/>
-    <w:lsdException w:name="Colorful Shading Accent 2" w:uiPriority="71"/>
-    <w:lsdException w:name="Colorful List Accent 2" w:uiPriority="72"/>
-    <w:lsdException w:name="Colorful Grid Accent 2" w:uiPriority="73"/>
-    <w:lsdException w:name="Light Shading Accent 3" w:uiPriority="60"/>
-    <w:lsdException w:name="Light List Accent 3" w:uiPriority="61"/>
-    <w:lsdException w:name="Light Grid Accent 3" w:uiPriority="62"/>
-    <w:lsdException w:name="Medium Shading 1 Accent 3" w:uiPriority="63"/>
-    <w:lsdException w:name="Medium Shading 2 Accent 3" w:uiPriority="64"/>
-    <w:lsdException w:name="Medium List 1 Accent 3" w:uiPriority="65"/>
-    <w:lsdException w:name="Medium List 2 Accent 3" w:uiPriority="66"/>
-    <w:lsdException w:name="Medium Grid 1 Accent 3" w:uiPriority="67"/>
-    <w:lsdException w:name="Medium Grid 2 Accent 3" w:uiPriority="68"/>
-    <w:lsdException w:name="Medium Grid 3 Accent 3" w:uiPriority="69"/>
-    <w:lsdException w:name="Dark List Accent 3" w:uiPriority="70"/>
-    <w:lsdException w:name="Colorful Shading Accent 3" w:uiPriority="71"/>
-    <w:lsdException w:name="Colorful List Accent 3" w:uiPriority="72"/>
-    <w:lsdException w:name="Colorful Grid Accent 3" w:uiPriority="73"/>
-    <w:lsdException w:name="Light Shading Accent 4" w:uiPriority="60"/>
-    <w:lsdException w:name="Light List Accent 4" w:uiPriority="61"/>
-    <w:lsdException w:name="Light Grid Accent 4" w:uiPriority="62"/>
-    <w:lsdException w:name="Medium Shading 1 Accent 4" w:uiPriority="63"/>
-    <w:lsdException w:name="Medium Shading 2 Accent 4" w:uiPriority="64"/>
-    <w:lsdException w:name="Medium List 1 Accent 4" w:uiPriority="65"/>
-    <w:lsdException w:name="Medium List 2 Accent 4" w:uiPriority="66"/>
-    <w:lsdException w:name="Medium Grid 1 Accent 4" w:uiPriority="67"/>
-    <w:lsdException w:name="Medium Grid 2 Accent 4" w:uiPriority="68"/>
-    <w:lsdException w:name="Medium Grid 3 Accent 4" w:uiPriority="69"/>
-    <w:lsdException w:name="Dark List Accent 4" w:uiPriority="70"/>
-    <w:lsdException w:name="Colorful Shading Accent 4" w:uiPriority="71"/>
-    <w:lsdException w:name="Colorful List Accent 4" w:uiPriority="72"/>
-    <w:lsdException w:name="Colorful Grid Accent 4" w:uiPriority="73"/>
-    <w:lsdException w:name="Light Shading Accent 5" w:uiPriority="60"/>
-    <w:lsdException w:name="Light List Accent 5" w:uiPriority="61"/>
-    <w:lsdException w:name="Light Grid Accent 5" w:uiPriority="62"/>
-    <w:lsdException w:name="Medium Shading 1 Accent 5" w:uiPriority="63"/>
-    <w:lsdException w:name="Medium Shading 2 Accent 5" w:uiPriority="64"/>
-    <w:lsdException w:name="Medium List 1 Accent 5" w:uiPriority="65"/>
-    <w:lsdException w:name="Medium List 2 Accent 5" w:uiPriority="66"/>
-    <w:lsdException w:name="Medium Grid 1 Accent 5" w:uiPriority="67"/>
-    <w:lsdException w:name="Medium Grid 2 Accent 5" w:uiPriority="68"/>
-    <w:lsdException w:name="Medium Grid 3 Accent 5" w:uiPriority="69"/>
-    <w:lsdException w:name="Dark List Accent 5" w:uiPriority="70"/>
-    <w:lsdException w:name="Colorful Shading Accent 5" w:uiPriority="71"/>
-    <w:lsdException w:name="Colorful List Accent 5" w:uiPriority="72"/>
-    <w:lsdException w:name="Colorful Grid Accent 5" w:uiPriority="73"/>
-    <w:lsdException w:name="Light Shading Accent 6" w:uiPriority="60"/>
-    <w:lsdException w:name="Light List Accent 6" w:uiPriority="61"/>
-    <w:lsdException w:name="Light Grid Accent 6" w:uiPriority="62"/>
-    <w:lsdException w:name="Medium Shading 1 Accent 6" w:uiPriority="63"/>
-    <w:lsdException w:name="Medium Shading 2 Accent 6" w:uiPriority="64"/>
-    <w:lsdException w:name="Medium List 1 Accent 6" w:uiPriority="65"/>
-    <w:lsdException w:name="Medium List 2 Accent 6" w:uiPriority="66"/>
-    <w:lsdException w:name="Medium Grid 1 Accent 6" w:uiPriority="67"/>
-    <w:lsdException w:name="Medium Grid 2 Accent 6" w:uiPriority="68"/>
-    <w:lsdException w:name="Medium Grid 3 Accent 6" w:uiPriority="69"/>
-    <w:lsdException w:name="Dark List Accent 6" w:uiPriority="70"/>
-    <w:lsdException w:name="Colorful Shading Accent 6" w:uiPriority="71"/>
-    <w:lsdException w:name="Colorful List Accent 6" w:uiPriority="72"/>
-    <w:lsdException w:name="Colorful Grid Accent 6" w:uiPriority="73"/>
-    <w:lsdException w:name="Subtle Emphasis" w:uiPriority="19" w:qFormat="1"/>
-    <w:lsdException w:name="Intense Emphasis" w:uiPriority="21" w:qFormat="1"/>
-    <w:lsdException w:name="Subtle Reference" w:uiPriority="31" w:qFormat="1"/>
-    <w:lsdException w:name="Intense Reference" w:uiPriority="32" w:qFormat="1"/>
-    <w:lsdException w:name="Book Title" w:uiPriority="33" w:qFormat="1"/>
-    <w:lsdException w:name="Bibliography" w:semiHidden="1" w:uiPriority="37" w:unhideWhenUsed="1"/>
-    <w:lsdException w:name="TOC Heading" w:semiHidden="1" w:uiPriority="39" w:unhideWhenUsed="1" w:qFormat="1"/>
-    <w:lsdException w:name="Plain Table 1" w:uiPriority="41"/>
-    <w:lsdException w:name="Plain Table 2" w:uiPriority="42"/>
-    <w:lsdException w:name="Plain Table 3" w:uiPriority="43"/>
-    <w:lsdException w:name="Plain Table 4" w:uiPriority="44"/>
-    <w:lsdException w:name="Plain Table 5" w:uiPriority="45"/>
-    <w:lsdException w:name="Grid Table Light" w:uiPriority="40"/>
-    <w:lsdException w:name="Grid Table 1 Light" w:uiPriority="46"/>
-    <w:lsdException w:name="Grid Table 2" w:uiPriority="47"/>
-    <w:lsdException w:name="Grid Table 3" w:uiPriority="48"/>
-    <w:lsdException w:name="Grid Table 4" w:uiPriority="49"/>
-    <w:lsdException w:name="Grid Table 5 Dark" w:uiPriority="50"/>
-    <w:lsdException w:name="Grid Table 6 Colorful" w:uiPriority="51"/>
-    <w:lsdException w:name="Grid Table 7 Colorful" w:uiPriority="52"/>
-    <w:lsdException w:name="Grid Table 1 Light Accent 1" w:uiPriority="46"/>
-    <w:lsdException w:name="Grid Table 2 Accent 1" w:uiPriority="47"/>
-    <w:lsdException w:name="Grid Table 3 Accent 1" w:uiPriority="48"/>
-    <w:lsdException w:name="Grid Table 4 Accent 1" w:uiPriority="49"/>
-    <w:lsdException w:name="Grid Table 5 Dark Accent 1" w:uiPriority="50"/>
-    <w:lsdException w:name="Grid Table 6 Colorful Accent 1" w:uiPriority="51"/>
-    <w:lsdException w:name="Grid Table 7 Colorful Accent 1" w:uiPriority="52"/>
-    <w:lsdException w:name="Grid Table 1 Light Accent 2" w:uiPriority="46"/>
-    <w:lsdException w:name="Grid Table 2 Accent 2" w:uiPriority="47"/>
-    <w:lsdException w:name="Grid Table 3 Accent 2" w:uiPriority="48"/>
-    <w:lsdException w:name="Grid Table 4 Accent 2" w:uiPriority="49"/>
-    <w:lsdException w:name="Grid Table 5 Dark Accent 2" w:uiPriority="50"/>
-    <w:lsdException w:name="Grid Table 6 Colorful Accent 2" w:uiPriority="51"/>
-    <w:lsdException w:name="Grid Table 7 Colorful Accent 2" w:uiPriority="52"/>
-    <w:lsdException w:name="Grid Table 1 Light Accent 3" w:uiPriority="46"/>
-    <w:lsdException w:name="Grid Table 2 Accent 3" w:uiPriority="47"/>
-    <w:lsdException w:name="Grid Table 3 Accent 3" w:uiPriority="48"/>
-    <w:lsdException w:name="Grid Table 4 Accent 3" w:uiPriority="49"/>
-    <w:lsdException w:name="Grid Table 5 Dark Accent 3" w:uiPriority="50"/>
-    <w:lsdException w:name="Grid Table 6 Colorful Accent 3" w:uiPriority="51"/>
-    <w:lsdException w:name="Grid Table 7 Colorful Accent 3" w:uiPriority="52"/>
-    <w:lsdException w:name="Grid Table 1 Light Accent 4" w:uiPriority="46"/>
-    <w:lsdException w:name="Grid Table 2 Accent 4" w:uiPriority="47"/>
-    <w:lsdException w:name="Grid Table 3 Accent 4" w:uiPriority="48"/>
-    <w:lsdException w:name="Grid Table 4 Accent 4" w:uiPriority="49"/>
-    <w:lsdException w:name="Grid Table 5 Dark Accent 4" w:uiPriority="50"/>
-    <w:lsdException w:name="Grid Table 6 Colorful Accent 4" w:uiPriority="51"/>
-    <w:lsdException w:name="Grid Table 7 Colorful Accent 4" w:uiPriority="52"/>
-    <w:lsdException w:name="Grid Table 1 Light Accent 5" w:uiPriority="46"/>
-    <w:lsdException w:name="Grid Table 2 Accent 5" w:uiPriority="47"/>
-    <w:lsdException w:name="Grid Table 3 Accent 5" w:uiPriority="48"/>
-    <w:lsdException w:name="Grid Table 4 Accent 5" w:uiPriority="49"/>
-    <w:lsdException w:name="Grid Table 5 Dark Accent 5" w:uiPriority="50"/>
-    <w:lsdException w:name="Grid Table 6 Colorful Accent 5" w:uiPriority="51"/>
-    <w:lsdException w:name="Grid Table 7 Colorful Accent 5" w:uiPriority="52"/>
-    <w:lsdException w:name="Grid Table 1 Light Accent 6" w:uiPriority="46"/>
-    <w:lsdException w:name="Grid Table 2 Accent 6" w:uiPriority="47"/>
-    <w:lsdException w:name="Grid Table 3 Accent 6" w:uiPriority="48"/>
-    <w:lsdException w:name="Grid Table 4 Accent 6" w:uiPriority="49"/>
-    <w:lsdException w:name="Grid Table 5 Dark Accent 6" w:uiPriority="50"/>
-    <w:lsdException w:name="Grid Table 6 Colorful Accent 6" w:uiPriority="51"/>
-    <w:lsdException w:name="Grid Table 7 Colorful Accent 6" w:uiPriority="52"/>
-    <w:lsdException w:name="List Table 1 Light" w:uiPriority="46"/>
-    <w:lsdException w:name="List Table 2" w:uiPriority="47"/>
-    <w:lsdException w:name="List Table 3" w:uiPriority="48"/>
-    <w:lsdException w:name="List Table 4" w:uiPriority="49"/>
-    <w:lsdException w:name="List Table 5 Dark" w:uiPriority="50"/>
-    <w:lsdException w:name="List Table 6 Colorful" w:uiPriority="51"/>
-    <w:lsdException w:name="List Table 7 Colorful" w:uiPriority="52"/>
-    <w:lsdException w:name="List Table 1 Light Accent 1" w:uiPriority="46"/>
-    <w:lsdException w:name="List Table 2 Accent 1" w:uiPriority="47"/>
-    <w:lsdException w:name="List Table 3 Accent 1" w:uiPriority="48"/>
-    <w:lsdException w:name="List Table 4 Accent 1" w:uiPriority="49"/>
-    <w:lsdException w:name="List Table 5 Dark Accent 1" w:uiPriority="50"/>
-    <w:lsdException w:name="List Table 6 Colorful Accent 1" w:uiPriority="51"/>
-    <w:lsdException w:name="List Table 7 Colorful Accent 1" w:uiPriority="52"/>
-    <w:lsdException w:name="List Table 1 Light Accent 2" w:uiPriority="46"/>
-    <w:lsdException w:name="List Table 2 Accent 2" w:uiPriority="47"/>
-    <w:lsdException w:name="List Table 3 Accent 2" w:uiPriority="48"/>
-    <w:lsdException w:name="List Table 4 Accent 2" w:uiPriority="49"/>
-    <w:lsdException w:name="List Table 5 Dark Accent 2" w:uiPriority="50"/>
-    <w:lsdException w:name="List Table 6 Colorful Accent 2" w:uiPriority="51"/>
-    <w:lsdException w:name="List Table 7 Colorful Accent 2" w:uiPriority="52"/>
-    <w:lsdException w:name="List Table 1 Light Accent 3" w:uiPriority="46"/>
-    <w:lsdException w:name="List Table 2 Accent 3" w:uiPriority="47"/>
-    <w:lsdException w:name="List Table 3 Accent 3" w:uiPriority="48"/>
-    <w:lsdException w:name="List Table 4 Accent 3" w:uiPriority="49"/>
-    <w:lsdException w:name="List Table 5 Dark Accent 3" w:uiPriority="50"/>
-    <w:lsdException w:name="List Table 6 Colorful Accent 3" w:uiPriority="51"/>
-    <w:lsdException w:name="List Table 7 Colorful Accent 3" w:uiPriority="52"/>
-    <w:lsdException w:name="List Table 1 Light Accent 4" w:uiPriority="46"/>
-    <w:lsdException w:name="List Table 2 Accent 4" w:uiPriority="47"/>
-    <w:lsdException w:name="List Table 3 Accent 4" w:uiPriority="48"/>
-    <w:lsdException w:name="List Table 4 Accent 4" w:uiPriority="49"/>
-    <w:lsdException w:name="List Table 5 Dark Accent 4" w:uiPriority="50"/>
-    <w:lsdException w:name="List Table 6 Colorful Accent 4" w:uiPriority="51"/>
-    <w:lsdException w:name="List Table 7 Colorful Accent 4" w:uiPriority="52"/>
-    <w:lsdException w:name="List Table 1 Light Accent 5" w:uiPriority="46"/>
-    <w:lsdException w:name="List Table 2 Accent 5" w:uiPriority="47"/>
-    <w:lsdException w:name="List Table 3 Accent 5" w:uiPriority="48"/>
-    <w:lsdException w:name="List Table 4 Accent 5" w:uiPriority="49"/>
-    <w:lsdException w:name="List Table 5 Dark Accent 5" w:uiPriority="50"/>
-    <w:lsdException w:name="List Table 6 Colorful Accent 5" w:uiPriority="51"/>
-    <w:lsdException w:name="List Table 7 Colorful Accent 5" w:uiPriority="52"/>
-    <w:lsdException w:name="List Table 1 Light Accent 6" w:uiPriority="46"/>
-    <w:lsdException w:name="List Table 2 Accent 6" w:uiPriority="47"/>
-    <w:lsdException w:name="List Table 3 Accent 6" w:uiPriority="48"/>
-    <w:lsdException w:name="List Table 4 Accent 6" w:uiPriority="49"/>
-    <w:lsdException w:name="List Table 5 Dark Accent 6" w:uiPriority="50"/>
-    <w:lsdException w:name="List Table 6 Colorful Accent 6" w:uiPriority="51"/>
-    <w:lsdException w:name="List Table 7 Colorful Accent 6" w:uiPriority="52"/>
-    <w:lsdException w:name="Mention" w:semiHidden="1" w:unhideWhenUsed="1"/>
-    <w:lsdException w:name="Smart Hyperlink" w:semiHidden="1" w:unhideWhenUsed="1"/>
-    <w:lsdException w:name="Hashtag" w:semiHidden="1" w:unhideWhenUsed="1"/>
-    <w:lsdException w:name="Unresolved Mention" w:semiHidden="1" w:unhideWhenUsed="1"/>
-    <w:lsdException w:name="Smart Link" w:semiHidden="1" w:unhideWhenUsed="1"/>
+  <w:latentStyles w:defLockedState="0" w:defUIPriority="99" w:defSemiHidden="1" w:defUnhideWhenUsed="1" w:defQFormat="0" w:count="267">
+    <w:lsdException w:name="Normal" w:semiHidden="0" w:uiPriority="0" w:unhideWhenUsed="0" w:qFormat="1"/>
+    <w:lsdException w:name="heading 1" w:semiHidden="0" w:uiPriority="9" w:unhideWhenUsed="0" w:qFormat="1"/>
+    <w:lsdException w:name="heading 2" w:uiPriority="9" w:qFormat="1"/>
+    <w:lsdException w:name="heading 3" w:uiPriority="9" w:qFormat="1"/>
+    <w:lsdException w:name="heading 4" w:uiPriority="9" w:qFormat="1"/>
+    <w:lsdException w:name="heading 5" w:uiPriority="9" w:qFormat="1"/>
+    <w:lsdException w:name="heading 6" w:uiPriority="9" w:qFormat="1"/>
+    <w:lsdException w:name="heading 7" w:uiPriority="9" w:qFormat="1"/>
+    <w:lsdException w:name="heading 8" w:uiPriority="9" w:qFormat="1"/>
+    <w:lsdException w:name="heading 9" w:uiPriority="9" w:qFormat="1"/>
+    <w:lsdException w:name="toc 1" w:uiPriority="39"/>
+    <w:lsdException w:name="toc 2" w:uiPriority="39"/>
+    <w:lsdException w:name="toc 3" w:uiPriority="39"/>
+    <w:lsdException w:name="toc 4" w:uiPriority="39"/>
+    <w:lsdException w:name="toc 5" w:uiPriority="39"/>
+    <w:lsdException w:name="toc 6" w:uiPriority="39"/>
+    <w:lsdException w:name="toc 7" w:uiPriority="39"/>
+    <w:lsdException w:name="toc 8" w:uiPriority="39"/>
+    <w:lsdException w:name="toc 9" w:uiPriority="39"/>
+    <w:lsdException w:name="caption" w:uiPriority="35" w:qFormat="1"/>
+    <w:lsdException w:name="Title" w:semiHidden="0" w:uiPriority="10" w:unhideWhenUsed="0" w:qFormat="1"/>
+    <w:lsdException w:name="Default Paragraph Font" w:uiPriority="1"/>
+    <w:lsdException w:name="Subtitle" w:semiHidden="0" w:uiPriority="11" w:unhideWhenUsed="0" w:qFormat="1"/>
+    <w:lsdException w:name="Strong" w:semiHidden="0" w:uiPriority="22" w:unhideWhenUsed="0" w:qFormat="1"/>
+    <w:lsdException w:name="Emphasis" w:semiHidden="0" w:uiPriority="20" w:unhideWhenUsed="0" w:qFormat="1"/>
+    <w:lsdException w:name="Table Grid" w:semiHidden="0" w:uiPriority="39" w:unhideWhenUsed="0"/>
+    <w:lsdException w:name="Placeholder Text" w:unhideWhenUsed="0"/>
+    <w:lsdException w:name="No Spacing" w:semiHidden="0" w:uiPriority="1" w:unhideWhenUsed="0" w:qFormat="1"/>
+    <w:lsdException w:name="Light Shading" w:semiHidden="0" w:uiPriority="60" w:unhideWhenUsed="0"/>
+    <w:lsdException w:name="Light List" w:semiHidden="0" w:uiPriority="61" w:unhideWhenUsed="0"/>
+    <w:lsdException w:name="Light Grid" w:semiHidden="0" w:uiPriority="62" w:unhideWhenUsed="0"/>
+    <w:lsdException w:name="Medium Shading 1" w:semiHidden="0" w:uiPriority="63" w:unhideWhenUsed="0"/>
+    <w:lsdException w:name="Medium Shading 2" w:semiHidden="0" w:uiPriority="64" w:unhideWhenUsed="0"/>
+    <w:lsdException w:name="Medium List 1" w:semiHidden="0" w:uiPriority="65" w:unhideWhenUsed="0"/>
+    <w:lsdException w:name="Medium List 2" w:semiHidden="0" w:uiPriority="66" w:unhideWhenUsed="0"/>
+    <w:lsdException w:name="Medium Grid 1" w:semiHidden="0" w:uiPriority="67" w:unhideWhenUsed="0"/>
+    <w:lsdException w:name="Medium Grid 2" w:semiHidden="0" w:uiPriority="68" w:unhideWhenUsed="0"/>
+    <w:lsdException w:name="Medium Grid 3" w:semiHidden="0" w:uiPriority="69" w:unhideWhenUsed="0"/>
+    <w:lsdException w:name="Dark List" w:semiHidden="0" w:uiPriority="70" w:unhideWhenUsed="0"/>
+    <w:lsdException w:name="Colorful Shading" w:semiHidden="0" w:uiPriority="71" w:unhideWhenUsed="0"/>
+    <w:lsdException w:name="Colorful List" w:semiHidden="0" w:uiPriority="72" w:unhideWhenUsed="0"/>
+    <w:lsdException w:name="Colorful Grid" w:semiHidden="0" w:uiPriority="73" w:unhideWhenUsed="0"/>
+    <w:lsdException w:name="Light Shading Accent 1" w:semiHidden="0" w:uiPriority="60" w:unhideWhenUsed="0"/>
+    <w:lsdException w:name="Light List Accent 1" w:semiHidden="0" w:uiPriority="61" w:unhideWhenUsed="0"/>
+    <w:lsdException w:name="Light Grid Accent 1" w:semiHidden="0" w:uiPriority="62" w:unhideWhenUsed="0"/>
+    <w:lsdException w:name="Medium Shading 1 Accent 1" w:semiHidden="0" w:uiPriority="63" w:unhideWhenUsed="0"/>
+    <w:lsdException w:name="Medium Shading 2 Accent 1" w:semiHidden="0" w:uiPriority="64" w:unhideWhenUsed="0"/>
+    <w:lsdException w:name="Medium List 1 Accent 1" w:semiHidden="0" w:uiPriority="65" w:unhideWhenUsed="0"/>
+    <w:lsdException w:name="Revision" w:unhideWhenUsed="0"/>
+    <w:lsdException w:name="List Paragraph" w:semiHidden="0" w:uiPriority="34" w:unhideWhenUsed="0" w:qFormat="1"/>
+    <w:lsdException w:name="Quote" w:semiHidden="0" w:uiPriority="29" w:unhideWhenUsed="0" w:qFormat="1"/>
+    <w:lsdException w:name="Intense Quote" w:semiHidden="0" w:uiPriority="30" w:unhideWhenUsed="0" w:qFormat="1"/>
+    <w:lsdException w:name="Medium List 2 Accent 1" w:semiHidden="0" w:uiPriority="66" w:unhideWhenUsed="0"/>
+    <w:lsdException w:name="Medium Grid 1 Accent 1" w:semiHidden="0" w:uiPriority="67" w:unhideWhenUsed="0"/>
+    <w:lsdException w:name="Medium Grid 2 Accent 1" w:semiHidden="0" w:uiPriority="68" w:unhideWhenUsed="0"/>
+    <w:lsdException w:name="Medium Grid 3 Accent 1" w:semiHidden="0" w:uiPriority="69" w:unhideWhenUsed="0"/>
+    <w:lsdException w:name="Dark List Accent 1" w:semiHidden="0" w:uiPriority="70" w:unhideWhenUsed="0"/>
+    <w:lsdException w:name="Colorful Shading Accent 1" w:semiHidden="0" w:uiPriority="71" w:unhideWhenUsed="0"/>
+    <w:lsdException w:name="Colorful List Accent 1" w:semiHidden="0" w:uiPriority="72" w:unhideWhenUsed="0"/>
+    <w:lsdException w:name="Colorful Grid Accent 1" w:semiHidden="0" w:uiPriority="73" w:unhideWhenUsed="0"/>
+    <w:lsdException w:name="Light Shading Accent 2" w:semiHidden="0" w:uiPriority="60" w:unhideWhenUsed="0"/>
+    <w:lsdException w:name="Light List Accent 2" w:semiHidden="0" w:uiPriority="61" w:unhideWhenUsed="0"/>
+    <w:lsdException w:name="Light Grid Accent 2" w:semiHidden="0" w:uiPriority="62" w:unhideWhenUsed="0"/>
+    <w:lsdException w:name="Medium Shading 1 Accent 2" w:semiHidden="0" w:uiPriority="63" w:unhideWhenUsed="0"/>
+    <w:lsdException w:name="Medium Shading 2 Accent 2" w:semiHidden="0" w:uiPriority="64" w:unhideWhenUsed="0"/>
+    <w:lsdException w:name="Medium List 1 Accent 2" w:semiHidden="0" w:uiPriority="65" w:unhideWhenUsed="0"/>
+    <w:lsdException w:name="Medium List 2 Accent 2" w:semiHidden="0" w:uiPriority="66" w:unhideWhenUsed="0"/>
+    <w:lsdException w:name="Medium Grid 1 Accent 2" w:semiHidden="0" w:uiPriority="67" w:unhideWhenUsed="0"/>
+    <w:lsdException w:name="Medium Grid 2 Accent 2" w:semiHidden="0" w:uiPriority="68" w:unhideWhenUsed="0"/>
+    <w:lsdException w:name="Medium Grid 3 Accent 2" w:semiHidden="0" w:uiPriority="69" w:unhideWhenUsed="0"/>
+    <w:lsdException w:name="Dark List Accent 2" w:semiHidden="0" w:uiPriority="70" w:unhideWhenUsed="0"/>
+    <w:lsdException w:name="Colorful Shading Accent 2" w:semiHidden="0" w:uiPriority="71" w:unhideWhenUsed="0"/>
+    <w:lsdException w:name="Colorful List Accent 2" w:semiHidden="0" w:uiPriority="72" w:unhideWhenUsed="0"/>
+    <w:lsdException w:name="Colorful Grid Accent 2" w:semiHidden="0" w:uiPriority="73" w:unhideWhenUsed="0"/>
+    <w:lsdException w:name="Light Shading Accent 3" w:semiHidden="0" w:uiPriority="60" w:unhideWhenUsed="0"/>
+    <w:lsdException w:name="Light List Accent 3" w:semiHidden="0" w:uiPriority="61" w:unhideWhenUsed="0"/>
+    <w:lsdException w:name="Light Grid Accent 3" w:semiHidden="0" w:uiPriority="62" w:unhideWhenUsed="0"/>
+    <w:lsdException w:name="Medium Shading 1 Accent 3" w:semiHidden="0" w:uiPriority="63" w:unhideWhenUsed="0"/>
+    <w:lsdException w:name="Medium Shading 2 Accent 3" w:semiHidden="0" w:uiPriority="64" w:unhideWhenUsed="0"/>
+    <w:lsdException w:name="Medium List 1 Accent 3" w:semiHidden="0" w:uiPriority="65" w:unhideWhenUsed="0"/>
+    <w:lsdException w:name="Medium List 2 Accent 3" w:semiHidden="0" w:uiPriority="66" w:unhideWhenUsed="0"/>
+    <w:lsdException w:name="Medium Grid 1 Accent 3" w:semiHidden="0" w:uiPriority="67" w:unhideWhenUsed="0"/>
+    <w:lsdException w:name="Medium Grid 2 Accent 3" w:semiHidden="0" w:uiPriority="68" w:unhideWhenUsed="0"/>
+    <w:lsdException w:name="Medium Grid 3 Accent 3" w:semiHidden="0" w:uiPriority="69" w:unhideWhenUsed="0"/>
+    <w:lsdException w:name="Dark List Accent 3" w:semiHidden="0" w:uiPriority="70" w:unhideWhenUsed="0"/>
+    <w:lsdException w:name="Colorful Shading Accent 3" w:semiHidden="0" w:uiPriority="71" w:unhideWhenUsed="0"/>
+    <w:lsdException w:name="Colorful List Accent 3" w:semiHidden="0" w:uiPriority="72" w:unhideWhenUsed="0"/>
+    <w:lsdException w:name="Colorful Grid Accent 3" w:semiHidden="0" w:uiPriority="73" w:unhideWhenUsed="0"/>
+    <w:lsdException w:name="Light Shading Accent 4" w:semiHidden="0" w:uiPriority="60" w:unhideWhenUsed="0"/>
+    <w:lsdException w:name="Light List Accent 4" w:semiHidden="0" w:uiPriority="61" w:unhideWhenUsed="0"/>
+    <w:lsdException w:name="Light Grid Accent 4" w:semiHidden="0" w:uiPriority="62" w:unhideWhenUsed="0"/>
+    <w:lsdException w:name="Medium Shading 1 Accent 4" w:semiHidden="0" w:uiPriority="63" w:unhideWhenUsed="0"/>
+    <w:lsdException w:name="Medium Shading 2 Accent 4" w:semiHidden="0" w:uiPriority="64" w:unhideWhenUsed="0"/>
+    <w:lsdException w:name="Medium List 1 Accent 4" w:semiHidden="0" w:uiPriority="65" w:unhideWhenUsed="0"/>
+    <w:lsdException w:name="Medium List 2 Accent 4" w:semiHidden="0" w:uiPriority="66" w:unhideWhenUsed="0"/>
+    <w:lsdException w:name="Medium Grid 1 Accent 4" w:semiHidden="0" w:uiPriority="67" w:unhideWhenUsed="0"/>
+    <w:lsdException w:name="Medium Grid 2 Accent 4" w:semiHidden="0" w:uiPriority="68" w:unhideWhenUsed="0"/>
+    <w:lsdException w:name="Medium Grid 3 Accent 4" w:semiHidden="0" w:uiPriority="69" w:unhideWhenUsed="0"/>
+    <w:lsdException w:name="Dark List Accent 4" w:semiHidden="0" w:uiPriority="70" w:unhideWhenUsed="0"/>
+    <w:lsdException w:name="Colorful Shading Accent 4" w:semiHidden="0" w:uiPriority="71" w:unhideWhenUsed="0"/>
+    <w:lsdException w:name="Colorful List Accent 4" w:semiHidden="0" w:uiPriority="72" w:unhideWhenUsed="0"/>
+    <w:lsdException w:name="Colorful Grid Accent 4" w:semiHidden="0" w:uiPriority="73" w:unhideWhenUsed="0"/>
+    <w:lsdException w:name="Light Shading Accent 5" w:semiHidden="0" w:uiPriority="60" w:unhideWhenUsed="0"/>
+    <w:lsdException w:name="Light List Accent 5" w:semiHidden="0" w:uiPriority="61" w:unhideWhenUsed="0"/>
+    <w:lsdException w:name="Light Grid Accent 5" w:semiHidden="0" w:uiPriority="62" w:unhideWhenUsed="0"/>
+    <w:lsdException w:name="Medium Shading 1 Accent 5" w:semiHidden="0" w:uiPriority="63" w:unhideWhenUsed="0"/>
+    <w:lsdException w:name="Medium Shading 2 Accent 5" w:semiHidden="0" w:uiPriority="64" w:unhideWhenUsed="0"/>
+    <w:lsdException w:name="Medium List 1 Accent 5" w:semiHidden="0" w:uiPriority="65" w:unhideWhenUsed="0"/>
+    <w:lsdException w:name="Medium List 2 Accent 5" w:semiHidden="0" w:uiPriority="66" w:unhideWhenUsed="0"/>
+    <w:lsdException w:name="Medium Grid 1 Accent 5" w:semiHidden="0" w:uiPriority="67" w:unhideWhenUsed="0"/>
+    <w:lsdException w:name="Medium Grid 2 Accent 5" w:semiHidden="0" w:uiPriority="68" w:unhideWhenUsed="0"/>
+    <w:lsdException w:name="Medium Grid 3 Accent 5" w:semiHidden="0" w:uiPriority="69" w:unhideWhenUsed="0"/>
+    <w:lsdException w:name="Dark List Accent 5" w:semiHidden="0" w:uiPriority="70" w:unhideWhenUsed="0"/>
+    <w:lsdException w:name="Colorful Shading Accent 5" w:semiHidden="0" w:uiPriority="71" w:unhideWhenUsed="0"/>
+    <w:lsdException w:name="Colorful List Accent 5" w:semiHidden="0" w:uiPriority="72" w:unhideWhenUsed="0"/>
+    <w:lsdException w:name="Colorful Grid Accent 5" w:semiHidden="0" w:uiPriority="73" w:unhideWhenUsed="0"/>
+    <w:lsdException w:name="Light Shading Accent 6" w:semiHidden="0" w:uiPriority="60" w:unhideWhenUsed="0"/>
+    <w:lsdException w:name="Light List Accent 6" w:semiHidden="0" w:uiPriority="61" w:unhideWhenUsed="0"/>
+    <w:lsdException w:name="Light Grid Accent 6" w:semiHidden="0" w:uiPriority="62" w:unhideWhenUsed="0"/>
+    <w:lsdException w:name="Medium Shading 1 Accent 6" w:semiHidden="0" w:uiPriority="63" w:unhideWhenUsed="0"/>
+    <w:lsdException w:name="Medium Shading 2 Accent 6" w:semiHidden="0" w:uiPriority="64" w:unhideWhenUsed="0"/>
+    <w:lsdException w:name="Medium List 1 Accent 6" w:semiHidden="0" w:uiPriority="65" w:unhideWhenUsed="0"/>
+    <w:lsdException w:name="Medium List 2 Accent 6" w:semiHidden="0" w:uiPriority="66" w:unhideWhenUsed="0"/>
+    <w:lsdException w:name="Medium Grid 1 Accent 6" w:semiHidden="0" w:uiPriority="67" w:unhideWhenUsed="0"/>
+    <w:lsdException w:name="Medium Grid 2 Accent 6" w:semiHidden="0" w:uiPriority="68" w:unhideWhenUsed="0"/>
+    <w:lsdException w:name="Medium Grid 3 Accent 6" w:semiHidden="0" w:uiPriority="69" w:unhideWhenUsed="0"/>
+    <w:lsdException w:name="Dark List Accent 6" w:semiHidden="0" w:uiPriority="70" w:unhideWhenUsed="0"/>
+    <w:lsdException w:name="Colorful Shading Accent 6" w:semiHidden="0" w:uiPriority="71" w:unhideWhenUsed="0"/>
+    <w:lsdException w:name="Colorful List Accent 6" w:semiHidden="0" w:uiPriority="72" w:unhideWhenUsed="0"/>
+    <w:lsdException w:name="Colorful Grid Accent 6" w:semiHidden="0" w:uiPriority="73" w:unhideWhenUsed="0"/>
+    <w:lsdException w:name="Subtle Emphasis" w:semiHidden="0" w:uiPriority="19" w:unhideWhenUsed="0" w:qFormat="1"/>
+    <w:lsdException w:name="Intense Emphasis" w:semiHidden="0" w:uiPriority="21" w:unhideWhenUsed="0" w:qFormat="1"/>
+    <w:lsdException w:name="Subtle Reference" w:semiHidden="0" w:uiPriority="31" w:unhideWhenUsed="0" w:qFormat="1"/>
+    <w:lsdException w:name="Intense Reference" w:semiHidden="0" w:uiPriority="32" w:unhideWhenUsed="0" w:qFormat="1"/>
+    <w:lsdException w:name="Book Title" w:semiHidden="0" w:uiPriority="33" w:unhideWhenUsed="0" w:qFormat="1"/>
+    <w:lsdException w:name="Bibliography" w:uiPriority="37"/>
+    <w:lsdException w:name="TOC Heading" w:uiPriority="39" w:qFormat="1"/>
   </w:latentStyles>
   <w:style w:type="paragraph" w:default="1" w:styleId="Normal">
     <w:name w:val="Normal"/>
@@ -20899,7 +20489,917 @@
       <w:u w:val="single"/>
     </w:rPr>
   </w:style>
-  <w:style w:type="character" w:styleId="UnresolvedMention">
+  <w:style w:type="character" w:customStyle="1" w:styleId="UnresolvedMention">
+    <w:name w:val="Unresolved Mention"/>
+    <w:basedOn w:val="DefaultParagraphFont"/>
+    <w:uiPriority w:val="99"/>
+    <w:semiHidden/>
+    <w:unhideWhenUsed/>
+    <w:rsid w:val="00483BD2"/>
+    <w:rPr>
+      <w:color w:val="605E5C"/>
+      <w:shd w:val="clear" w:color="auto" w:fill="E1DFDD"/>
+    </w:rPr>
+  </w:style>
+</w:styles>
+</file>
+
+<file path=word/stylesWithEffects.xml><?xml version="1.0" encoding="utf-8"?>
+<w:styles xmlns:wpc="http://schemas.microsoft.com/office/word/2010/wordprocessingCanvas" xmlns:mc="http://schemas.openxmlformats.org/markup-compatibility/2006" xmlns:o="urn:schemas-microsoft-com:office:office" xmlns:r="http://schemas.openxmlformats.org/officeDocument/2006/relationships" xmlns:m="http://schemas.openxmlformats.org/officeDocument/2006/math" xmlns:v="urn:schemas-microsoft-com:vml" xmlns:wp14="http://schemas.microsoft.com/office/word/2010/wordprocessingDrawing" xmlns:wp="http://schemas.openxmlformats.org/drawingml/2006/wordprocessingDrawing" xmlns:w10="urn:schemas-microsoft-com:office:word" xmlns:w="http://schemas.openxmlformats.org/wordprocessingml/2006/main" xmlns:w14="http://schemas.microsoft.com/office/word/2010/wordml" xmlns:wpg="http://schemas.microsoft.com/office/word/2010/wordprocessingGroup" xmlns:wpi="http://schemas.microsoft.com/office/word/2010/wordprocessingInk" xmlns:wne="http://schemas.microsoft.com/office/word/2006/wordml" xmlns:wps="http://schemas.microsoft.com/office/word/2010/wordprocessingShape" mc:Ignorable="w14 wp14">
+  <w:docDefaults>
+    <w:rPrDefault>
+      <w:rPr>
+        <w:rFonts w:asciiTheme="minorHAnsi" w:eastAsiaTheme="minorEastAsia" w:hAnsiTheme="minorHAnsi" w:cstheme="minorBidi"/>
+        <w:sz w:val="22"/>
+        <w:szCs w:val="22"/>
+        <w:lang w:val="en-AU" w:eastAsia="en-US" w:bidi="ar-SA"/>
+      </w:rPr>
+    </w:rPrDefault>
+    <w:pPrDefault>
+      <w:pPr>
+        <w:spacing w:after="160" w:line="259" w:lineRule="auto"/>
+      </w:pPr>
+    </w:pPrDefault>
+  </w:docDefaults>
+  <w:latentStyles w:defLockedState="0" w:defUIPriority="99" w:defSemiHidden="1" w:defUnhideWhenUsed="1" w:defQFormat="0" w:count="267">
+    <w:lsdException w:name="Normal" w:semiHidden="0" w:uiPriority="0" w:unhideWhenUsed="0" w:qFormat="1"/>
+    <w:lsdException w:name="heading 1" w:semiHidden="0" w:uiPriority="9" w:unhideWhenUsed="0" w:qFormat="1"/>
+    <w:lsdException w:name="heading 2" w:uiPriority="9" w:qFormat="1"/>
+    <w:lsdException w:name="heading 3" w:uiPriority="9" w:qFormat="1"/>
+    <w:lsdException w:name="heading 4" w:uiPriority="9" w:qFormat="1"/>
+    <w:lsdException w:name="heading 5" w:uiPriority="9" w:qFormat="1"/>
+    <w:lsdException w:name="heading 6" w:uiPriority="9" w:qFormat="1"/>
+    <w:lsdException w:name="heading 7" w:uiPriority="9" w:qFormat="1"/>
+    <w:lsdException w:name="heading 8" w:uiPriority="9" w:qFormat="1"/>
+    <w:lsdException w:name="heading 9" w:uiPriority="9" w:qFormat="1"/>
+    <w:lsdException w:name="toc 1" w:uiPriority="39"/>
+    <w:lsdException w:name="toc 2" w:uiPriority="39"/>
+    <w:lsdException w:name="toc 3" w:uiPriority="39"/>
+    <w:lsdException w:name="toc 4" w:uiPriority="39"/>
+    <w:lsdException w:name="toc 5" w:uiPriority="39"/>
+    <w:lsdException w:name="toc 6" w:uiPriority="39"/>
+    <w:lsdException w:name="toc 7" w:uiPriority="39"/>
+    <w:lsdException w:name="toc 8" w:uiPriority="39"/>
+    <w:lsdException w:name="toc 9" w:uiPriority="39"/>
+    <w:lsdException w:name="caption" w:uiPriority="35" w:qFormat="1"/>
+    <w:lsdException w:name="Title" w:semiHidden="0" w:uiPriority="10" w:unhideWhenUsed="0" w:qFormat="1"/>
+    <w:lsdException w:name="Default Paragraph Font" w:uiPriority="1"/>
+    <w:lsdException w:name="Subtitle" w:semiHidden="0" w:uiPriority="11" w:unhideWhenUsed="0" w:qFormat="1"/>
+    <w:lsdException w:name="Strong" w:semiHidden="0" w:uiPriority="22" w:unhideWhenUsed="0" w:qFormat="1"/>
+    <w:lsdException w:name="Emphasis" w:semiHidden="0" w:uiPriority="20" w:unhideWhenUsed="0" w:qFormat="1"/>
+    <w:lsdException w:name="Table Grid" w:semiHidden="0" w:uiPriority="39" w:unhideWhenUsed="0"/>
+    <w:lsdException w:name="Placeholder Text" w:unhideWhenUsed="0"/>
+    <w:lsdException w:name="No Spacing" w:semiHidden="0" w:uiPriority="1" w:unhideWhenUsed="0" w:qFormat="1"/>
+    <w:lsdException w:name="Light Shading" w:semiHidden="0" w:uiPriority="60" w:unhideWhenUsed="0"/>
+    <w:lsdException w:name="Light List" w:semiHidden="0" w:uiPriority="61" w:unhideWhenUsed="0"/>
+    <w:lsdException w:name="Light Grid" w:semiHidden="0" w:uiPriority="62" w:unhideWhenUsed="0"/>
+    <w:lsdException w:name="Medium Shading 1" w:semiHidden="0" w:uiPriority="63" w:unhideWhenUsed="0"/>
+    <w:lsdException w:name="Medium Shading 2" w:semiHidden="0" w:uiPriority="64" w:unhideWhenUsed="0"/>
+    <w:lsdException w:name="Medium List 1" w:semiHidden="0" w:uiPriority="65" w:unhideWhenUsed="0"/>
+    <w:lsdException w:name="Medium List 2" w:semiHidden="0" w:uiPriority="66" w:unhideWhenUsed="0"/>
+    <w:lsdException w:name="Medium Grid 1" w:semiHidden="0" w:uiPriority="67" w:unhideWhenUsed="0"/>
+    <w:lsdException w:name="Medium Grid 2" w:semiHidden="0" w:uiPriority="68" w:unhideWhenUsed="0"/>
+    <w:lsdException w:name="Medium Grid 3" w:semiHidden="0" w:uiPriority="69" w:unhideWhenUsed="0"/>
+    <w:lsdException w:name="Dark List" w:semiHidden="0" w:uiPriority="70" w:unhideWhenUsed="0"/>
+    <w:lsdException w:name="Colorful Shading" w:semiHidden="0" w:uiPriority="71" w:unhideWhenUsed="0"/>
+    <w:lsdException w:name="Colorful List" w:semiHidden="0" w:uiPriority="72" w:unhideWhenUsed="0"/>
+    <w:lsdException w:name="Colorful Grid" w:semiHidden="0" w:uiPriority="73" w:unhideWhenUsed="0"/>
+    <w:lsdException w:name="Light Shading Accent 1" w:semiHidden="0" w:uiPriority="60" w:unhideWhenUsed="0"/>
+    <w:lsdException w:name="Light List Accent 1" w:semiHidden="0" w:uiPriority="61" w:unhideWhenUsed="0"/>
+    <w:lsdException w:name="Light Grid Accent 1" w:semiHidden="0" w:uiPriority="62" w:unhideWhenUsed="0"/>
+    <w:lsdException w:name="Medium Shading 1 Accent 1" w:semiHidden="0" w:uiPriority="63" w:unhideWhenUsed="0"/>
+    <w:lsdException w:name="Medium Shading 2 Accent 1" w:semiHidden="0" w:uiPriority="64" w:unhideWhenUsed="0"/>
+    <w:lsdException w:name="Medium List 1 Accent 1" w:semiHidden="0" w:uiPriority="65" w:unhideWhenUsed="0"/>
+    <w:lsdException w:name="Revision" w:unhideWhenUsed="0"/>
+    <w:lsdException w:name="List Paragraph" w:semiHidden="0" w:uiPriority="34" w:unhideWhenUsed="0" w:qFormat="1"/>
+    <w:lsdException w:name="Quote" w:semiHidden="0" w:uiPriority="29" w:unhideWhenUsed="0" w:qFormat="1"/>
+    <w:lsdException w:name="Intense Quote" w:semiHidden="0" w:uiPriority="30" w:unhideWhenUsed="0" w:qFormat="1"/>
+    <w:lsdException w:name="Medium List 2 Accent 1" w:semiHidden="0" w:uiPriority="66" w:unhideWhenUsed="0"/>
+    <w:lsdException w:name="Medium Grid 1 Accent 1" w:semiHidden="0" w:uiPriority="67" w:unhideWhenUsed="0"/>
+    <w:lsdException w:name="Medium Grid 2 Accent 1" w:semiHidden="0" w:uiPriority="68" w:unhideWhenUsed="0"/>
+    <w:lsdException w:name="Medium Grid 3 Accent 1" w:semiHidden="0" w:uiPriority="69" w:unhideWhenUsed="0"/>
+    <w:lsdException w:name="Dark List Accent 1" w:semiHidden="0" w:uiPriority="70" w:unhideWhenUsed="0"/>
+    <w:lsdException w:name="Colorful Shading Accent 1" w:semiHidden="0" w:uiPriority="71" w:unhideWhenUsed="0"/>
+    <w:lsdException w:name="Colorful List Accent 1" w:semiHidden="0" w:uiPriority="72" w:unhideWhenUsed="0"/>
+    <w:lsdException w:name="Colorful Grid Accent 1" w:semiHidden="0" w:uiPriority="73" w:unhideWhenUsed="0"/>
+    <w:lsdException w:name="Light Shading Accent 2" w:semiHidden="0" w:uiPriority="60" w:unhideWhenUsed="0"/>
+    <w:lsdException w:name="Light List Accent 2" w:semiHidden="0" w:uiPriority="61" w:unhideWhenUsed="0"/>
+    <w:lsdException w:name="Light Grid Accent 2" w:semiHidden="0" w:uiPriority="62" w:unhideWhenUsed="0"/>
+    <w:lsdException w:name="Medium Shading 1 Accent 2" w:semiHidden="0" w:uiPriority="63" w:unhideWhenUsed="0"/>
+    <w:lsdException w:name="Medium Shading 2 Accent 2" w:semiHidden="0" w:uiPriority="64" w:unhideWhenUsed="0"/>
+    <w:lsdException w:name="Medium List 1 Accent 2" w:semiHidden="0" w:uiPriority="65" w:unhideWhenUsed="0"/>
+    <w:lsdException w:name="Medium List 2 Accent 2" w:semiHidden="0" w:uiPriority="66" w:unhideWhenUsed="0"/>
+    <w:lsdException w:name="Medium Grid 1 Accent 2" w:semiHidden="0" w:uiPriority="67" w:unhideWhenUsed="0"/>
+    <w:lsdException w:name="Medium Grid 2 Accent 2" w:semiHidden="0" w:uiPriority="68" w:unhideWhenUsed="0"/>
+    <w:lsdException w:name="Medium Grid 3 Accent 2" w:semiHidden="0" w:uiPriority="69" w:unhideWhenUsed="0"/>
+    <w:lsdException w:name="Dark List Accent 2" w:semiHidden="0" w:uiPriority="70" w:unhideWhenUsed="0"/>
+    <w:lsdException w:name="Colorful Shading Accent 2" w:semiHidden="0" w:uiPriority="71" w:unhideWhenUsed="0"/>
+    <w:lsdException w:name="Colorful List Accent 2" w:semiHidden="0" w:uiPriority="72" w:unhideWhenUsed="0"/>
+    <w:lsdException w:name="Colorful Grid Accent 2" w:semiHidden="0" w:uiPriority="73" w:unhideWhenUsed="0"/>
+    <w:lsdException w:name="Light Shading Accent 3" w:semiHidden="0" w:uiPriority="60" w:unhideWhenUsed="0"/>
+    <w:lsdException w:name="Light List Accent 3" w:semiHidden="0" w:uiPriority="61" w:unhideWhenUsed="0"/>
+    <w:lsdException w:name="Light Grid Accent 3" w:semiHidden="0" w:uiPriority="62" w:unhideWhenUsed="0"/>
+    <w:lsdException w:name="Medium Shading 1 Accent 3" w:semiHidden="0" w:uiPriority="63" w:unhideWhenUsed="0"/>
+    <w:lsdException w:name="Medium Shading 2 Accent 3" w:semiHidden="0" w:uiPriority="64" w:unhideWhenUsed="0"/>
+    <w:lsdException w:name="Medium List 1 Accent 3" w:semiHidden="0" w:uiPriority="65" w:unhideWhenUsed="0"/>
+    <w:lsdException w:name="Medium List 2 Accent 3" w:semiHidden="0" w:uiPriority="66" w:unhideWhenUsed="0"/>
+    <w:lsdException w:name="Medium Grid 1 Accent 3" w:semiHidden="0" w:uiPriority="67" w:unhideWhenUsed="0"/>
+    <w:lsdException w:name="Medium Grid 2 Accent 3" w:semiHidden="0" w:uiPriority="68" w:unhideWhenUsed="0"/>
+    <w:lsdException w:name="Medium Grid 3 Accent 3" w:semiHidden="0" w:uiPriority="69" w:unhideWhenUsed="0"/>
+    <w:lsdException w:name="Dark List Accent 3" w:semiHidden="0" w:uiPriority="70" w:unhideWhenUsed="0"/>
+    <w:lsdException w:name="Colorful Shading Accent 3" w:semiHidden="0" w:uiPriority="71" w:unhideWhenUsed="0"/>
+    <w:lsdException w:name="Colorful List Accent 3" w:semiHidden="0" w:uiPriority="72" w:unhideWhenUsed="0"/>
+    <w:lsdException w:name="Colorful Grid Accent 3" w:semiHidden="0" w:uiPriority="73" w:unhideWhenUsed="0"/>
+    <w:lsdException w:name="Light Shading Accent 4" w:semiHidden="0" w:uiPriority="60" w:unhideWhenUsed="0"/>
+    <w:lsdException w:name="Light List Accent 4" w:semiHidden="0" w:uiPriority="61" w:unhideWhenUsed="0"/>
+    <w:lsdException w:name="Light Grid Accent 4" w:semiHidden="0" w:uiPriority="62" w:unhideWhenUsed="0"/>
+    <w:lsdException w:name="Medium Shading 1 Accent 4" w:semiHidden="0" w:uiPriority="63" w:unhideWhenUsed="0"/>
+    <w:lsdException w:name="Medium Shading 2 Accent 4" w:semiHidden="0" w:uiPriority="64" w:unhideWhenUsed="0"/>
+    <w:lsdException w:name="Medium List 1 Accent 4" w:semiHidden="0" w:uiPriority="65" w:unhideWhenUsed="0"/>
+    <w:lsdException w:name="Medium List 2 Accent 4" w:semiHidden="0" w:uiPriority="66" w:unhideWhenUsed="0"/>
+    <w:lsdException w:name="Medium Grid 1 Accent 4" w:semiHidden="0" w:uiPriority="67" w:unhideWhenUsed="0"/>
+    <w:lsdException w:name="Medium Grid 2 Accent 4" w:semiHidden="0" w:uiPriority="68" w:unhideWhenUsed="0"/>
+    <w:lsdException w:name="Medium Grid 3 Accent 4" w:semiHidden="0" w:uiPriority="69" w:unhideWhenUsed="0"/>
+    <w:lsdException w:name="Dark List Accent 4" w:semiHidden="0" w:uiPriority="70" w:unhideWhenUsed="0"/>
+    <w:lsdException w:name="Colorful Shading Accent 4" w:semiHidden="0" w:uiPriority="71" w:unhideWhenUsed="0"/>
+    <w:lsdException w:name="Colorful List Accent 4" w:semiHidden="0" w:uiPriority="72" w:unhideWhenUsed="0"/>
+    <w:lsdException w:name="Colorful Grid Accent 4" w:semiHidden="0" w:uiPriority="73" w:unhideWhenUsed="0"/>
+    <w:lsdException w:name="Light Shading Accent 5" w:semiHidden="0" w:uiPriority="60" w:unhideWhenUsed="0"/>
+    <w:lsdException w:name="Light List Accent 5" w:semiHidden="0" w:uiPriority="61" w:unhideWhenUsed="0"/>
+    <w:lsdException w:name="Light Grid Accent 5" w:semiHidden="0" w:uiPriority="62" w:unhideWhenUsed="0"/>
+    <w:lsdException w:name="Medium Shading 1 Accent 5" w:semiHidden="0" w:uiPriority="63" w:unhideWhenUsed="0"/>
+    <w:lsdException w:name="Medium Shading 2 Accent 5" w:semiHidden="0" w:uiPriority="64" w:unhideWhenUsed="0"/>
+    <w:lsdException w:name="Medium List 1 Accent 5" w:semiHidden="0" w:uiPriority="65" w:unhideWhenUsed="0"/>
+    <w:lsdException w:name="Medium List 2 Accent 5" w:semiHidden="0" w:uiPriority="66" w:unhideWhenUsed="0"/>
+    <w:lsdException w:name="Medium Grid 1 Accent 5" w:semiHidden="0" w:uiPriority="67" w:unhideWhenUsed="0"/>
+    <w:lsdException w:name="Medium Grid 2 Accent 5" w:semiHidden="0" w:uiPriority="68" w:unhideWhenUsed="0"/>
+    <w:lsdException w:name="Medium Grid 3 Accent 5" w:semiHidden="0" w:uiPriority="69" w:unhideWhenUsed="0"/>
+    <w:lsdException w:name="Dark List Accent 5" w:semiHidden="0" w:uiPriority="70" w:unhideWhenUsed="0"/>
+    <w:lsdException w:name="Colorful Shading Accent 5" w:semiHidden="0" w:uiPriority="71" w:unhideWhenUsed="0"/>
+    <w:lsdException w:name="Colorful List Accent 5" w:semiHidden="0" w:uiPriority="72" w:unhideWhenUsed="0"/>
+    <w:lsdException w:name="Colorful Grid Accent 5" w:semiHidden="0" w:uiPriority="73" w:unhideWhenUsed="0"/>
+    <w:lsdException w:name="Light Shading Accent 6" w:semiHidden="0" w:uiPriority="60" w:unhideWhenUsed="0"/>
+    <w:lsdException w:name="Light List Accent 6" w:semiHidden="0" w:uiPriority="61" w:unhideWhenUsed="0"/>
+    <w:lsdException w:name="Light Grid Accent 6" w:semiHidden="0" w:uiPriority="62" w:unhideWhenUsed="0"/>
+    <w:lsdException w:name="Medium Shading 1 Accent 6" w:semiHidden="0" w:uiPriority="63" w:unhideWhenUsed="0"/>
+    <w:lsdException w:name="Medium Shading 2 Accent 6" w:semiHidden="0" w:uiPriority="64" w:unhideWhenUsed="0"/>
+    <w:lsdException w:name="Medium List 1 Accent 6" w:semiHidden="0" w:uiPriority="65" w:unhideWhenUsed="0"/>
+    <w:lsdException w:name="Medium List 2 Accent 6" w:semiHidden="0" w:uiPriority="66" w:unhideWhenUsed="0"/>
+    <w:lsdException w:name="Medium Grid 1 Accent 6" w:semiHidden="0" w:uiPriority="67" w:unhideWhenUsed="0"/>
+    <w:lsdException w:name="Medium Grid 2 Accent 6" w:semiHidden="0" w:uiPriority="68" w:unhideWhenUsed="0"/>
+    <w:lsdException w:name="Medium Grid 3 Accent 6" w:semiHidden="0" w:uiPriority="69" w:unhideWhenUsed="0"/>
+    <w:lsdException w:name="Dark List Accent 6" w:semiHidden="0" w:uiPriority="70" w:unhideWhenUsed="0"/>
+    <w:lsdException w:name="Colorful Shading Accent 6" w:semiHidden="0" w:uiPriority="71" w:unhideWhenUsed="0"/>
+    <w:lsdException w:name="Colorful List Accent 6" w:semiHidden="0" w:uiPriority="72" w:unhideWhenUsed="0"/>
+    <w:lsdException w:name="Colorful Grid Accent 6" w:semiHidden="0" w:uiPriority="73" w:unhideWhenUsed="0"/>
+    <w:lsdException w:name="Subtle Emphasis" w:semiHidden="0" w:uiPriority="19" w:unhideWhenUsed="0" w:qFormat="1"/>
+    <w:lsdException w:name="Intense Emphasis" w:semiHidden="0" w:uiPriority="21" w:unhideWhenUsed="0" w:qFormat="1"/>
+    <w:lsdException w:name="Subtle Reference" w:semiHidden="0" w:uiPriority="31" w:unhideWhenUsed="0" w:qFormat="1"/>
+    <w:lsdException w:name="Intense Reference" w:semiHidden="0" w:uiPriority="32" w:unhideWhenUsed="0" w:qFormat="1"/>
+    <w:lsdException w:name="Book Title" w:semiHidden="0" w:uiPriority="33" w:unhideWhenUsed="0" w:qFormat="1"/>
+    <w:lsdException w:name="Bibliography" w:uiPriority="37"/>
+    <w:lsdException w:name="TOC Heading" w:uiPriority="39" w:qFormat="1"/>
+  </w:latentStyles>
+  <w:style w:type="paragraph" w:default="1" w:styleId="Normal">
+    <w:name w:val="Normal"/>
+    <w:qFormat/>
+    <w:rsid w:val="00F529F8"/>
+  </w:style>
+  <w:style w:type="paragraph" w:styleId="Heading1">
+    <w:name w:val="heading 1"/>
+    <w:basedOn w:val="Normal"/>
+    <w:next w:val="Normal"/>
+    <w:link w:val="Heading1Char"/>
+    <w:uiPriority w:val="9"/>
+    <w:qFormat/>
+    <w:rsid w:val="00F529F8"/>
+    <w:pPr>
+      <w:keepNext/>
+      <w:keepLines/>
+      <w:spacing w:before="240" w:after="0"/>
+      <w:outlineLvl w:val="0"/>
+    </w:pPr>
+    <w:rPr>
+      <w:rFonts w:asciiTheme="majorHAnsi" w:eastAsiaTheme="majorEastAsia" w:hAnsiTheme="majorHAnsi" w:cstheme="majorBidi"/>
+      <w:color w:val="2E74B5" w:themeColor="accent1" w:themeShade="BF"/>
+      <w:sz w:val="32"/>
+      <w:szCs w:val="32"/>
+    </w:rPr>
+  </w:style>
+  <w:style w:type="paragraph" w:styleId="Heading2">
+    <w:name w:val="heading 2"/>
+    <w:basedOn w:val="Normal"/>
+    <w:next w:val="Normal"/>
+    <w:link w:val="Heading2Char"/>
+    <w:uiPriority w:val="9"/>
+    <w:unhideWhenUsed/>
+    <w:qFormat/>
+    <w:rsid w:val="00F529F8"/>
+    <w:pPr>
+      <w:keepNext/>
+      <w:keepLines/>
+      <w:spacing w:before="40" w:after="0"/>
+      <w:outlineLvl w:val="1"/>
+    </w:pPr>
+    <w:rPr>
+      <w:rFonts w:asciiTheme="majorHAnsi" w:eastAsiaTheme="majorEastAsia" w:hAnsiTheme="majorHAnsi" w:cstheme="majorBidi"/>
+      <w:color w:val="2E74B5" w:themeColor="accent1" w:themeShade="BF"/>
+      <w:sz w:val="28"/>
+      <w:szCs w:val="28"/>
+    </w:rPr>
+  </w:style>
+  <w:style w:type="paragraph" w:styleId="Heading3">
+    <w:name w:val="heading 3"/>
+    <w:basedOn w:val="Normal"/>
+    <w:next w:val="Normal"/>
+    <w:link w:val="Heading3Char"/>
+    <w:uiPriority w:val="9"/>
+    <w:unhideWhenUsed/>
+    <w:qFormat/>
+    <w:rsid w:val="00F529F8"/>
+    <w:pPr>
+      <w:keepNext/>
+      <w:keepLines/>
+      <w:spacing w:before="40" w:after="0"/>
+      <w:outlineLvl w:val="2"/>
+    </w:pPr>
+    <w:rPr>
+      <w:rFonts w:asciiTheme="majorHAnsi" w:eastAsiaTheme="majorEastAsia" w:hAnsiTheme="majorHAnsi" w:cstheme="majorBidi"/>
+      <w:color w:val="1F4E79" w:themeColor="accent1" w:themeShade="80"/>
+      <w:sz w:val="24"/>
+      <w:szCs w:val="24"/>
+    </w:rPr>
+  </w:style>
+  <w:style w:type="paragraph" w:styleId="Heading4">
+    <w:name w:val="heading 4"/>
+    <w:basedOn w:val="Normal"/>
+    <w:next w:val="Normal"/>
+    <w:link w:val="Heading4Char"/>
+    <w:uiPriority w:val="9"/>
+    <w:unhideWhenUsed/>
+    <w:qFormat/>
+    <w:rsid w:val="00F529F8"/>
+    <w:pPr>
+      <w:keepNext/>
+      <w:keepLines/>
+      <w:spacing w:before="40" w:after="0"/>
+      <w:outlineLvl w:val="3"/>
+    </w:pPr>
+    <w:rPr>
+      <w:i/>
+      <w:iCs/>
+    </w:rPr>
+  </w:style>
+  <w:style w:type="paragraph" w:styleId="Heading5">
+    <w:name w:val="heading 5"/>
+    <w:basedOn w:val="Normal"/>
+    <w:next w:val="Normal"/>
+    <w:link w:val="Heading5Char"/>
+    <w:uiPriority w:val="9"/>
+    <w:unhideWhenUsed/>
+    <w:qFormat/>
+    <w:rsid w:val="00F529F8"/>
+    <w:pPr>
+      <w:keepNext/>
+      <w:keepLines/>
+      <w:spacing w:before="40" w:after="0"/>
+      <w:outlineLvl w:val="4"/>
+    </w:pPr>
+    <w:rPr>
+      <w:color w:val="2E74B5" w:themeColor="accent1" w:themeShade="BF"/>
+    </w:rPr>
+  </w:style>
+  <w:style w:type="paragraph" w:styleId="Heading6">
+    <w:name w:val="heading 6"/>
+    <w:basedOn w:val="Normal"/>
+    <w:next w:val="Normal"/>
+    <w:link w:val="Heading6Char"/>
+    <w:uiPriority w:val="9"/>
+    <w:unhideWhenUsed/>
+    <w:qFormat/>
+    <w:rsid w:val="00F529F8"/>
+    <w:pPr>
+      <w:keepNext/>
+      <w:keepLines/>
+      <w:spacing w:before="40" w:after="0"/>
+      <w:outlineLvl w:val="5"/>
+    </w:pPr>
+    <w:rPr>
+      <w:color w:val="1F4E79" w:themeColor="accent1" w:themeShade="80"/>
+    </w:rPr>
+  </w:style>
+  <w:style w:type="paragraph" w:styleId="Heading7">
+    <w:name w:val="heading 7"/>
+    <w:basedOn w:val="Normal"/>
+    <w:next w:val="Normal"/>
+    <w:link w:val="Heading7Char"/>
+    <w:uiPriority w:val="9"/>
+    <w:semiHidden/>
+    <w:unhideWhenUsed/>
+    <w:qFormat/>
+    <w:rsid w:val="00F529F8"/>
+    <w:pPr>
+      <w:keepNext/>
+      <w:keepLines/>
+      <w:spacing w:before="40" w:after="0"/>
+      <w:outlineLvl w:val="6"/>
+    </w:pPr>
+    <w:rPr>
+      <w:rFonts w:asciiTheme="majorHAnsi" w:eastAsiaTheme="majorEastAsia" w:hAnsiTheme="majorHAnsi" w:cstheme="majorBidi"/>
+      <w:i/>
+      <w:iCs/>
+      <w:color w:val="1F4E79" w:themeColor="accent1" w:themeShade="80"/>
+    </w:rPr>
+  </w:style>
+  <w:style w:type="paragraph" w:styleId="Heading8">
+    <w:name w:val="heading 8"/>
+    <w:basedOn w:val="Normal"/>
+    <w:next w:val="Normal"/>
+    <w:link w:val="Heading8Char"/>
+    <w:uiPriority w:val="9"/>
+    <w:semiHidden/>
+    <w:unhideWhenUsed/>
+    <w:qFormat/>
+    <w:rsid w:val="00F529F8"/>
+    <w:pPr>
+      <w:keepNext/>
+      <w:keepLines/>
+      <w:spacing w:before="40" w:after="0"/>
+      <w:outlineLvl w:val="7"/>
+    </w:pPr>
+    <w:rPr>
+      <w:color w:val="975EBD" w:themeColor="text1" w:themeTint="D9"/>
+      <w:sz w:val="21"/>
+      <w:szCs w:val="21"/>
+    </w:rPr>
+  </w:style>
+  <w:style w:type="paragraph" w:styleId="Heading9">
+    <w:name w:val="heading 9"/>
+    <w:basedOn w:val="Normal"/>
+    <w:next w:val="Normal"/>
+    <w:link w:val="Heading9Char"/>
+    <w:uiPriority w:val="9"/>
+    <w:semiHidden/>
+    <w:unhideWhenUsed/>
+    <w:qFormat/>
+    <w:rsid w:val="00F529F8"/>
+    <w:pPr>
+      <w:keepNext/>
+      <w:keepLines/>
+      <w:spacing w:before="40" w:after="0"/>
+      <w:outlineLvl w:val="8"/>
+    </w:pPr>
+    <w:rPr>
+      <w:rFonts w:asciiTheme="majorHAnsi" w:eastAsiaTheme="majorEastAsia" w:hAnsiTheme="majorHAnsi" w:cstheme="majorBidi"/>
+      <w:i/>
+      <w:iCs/>
+      <w:color w:val="975EBD" w:themeColor="text1" w:themeTint="D9"/>
+      <w:sz w:val="21"/>
+      <w:szCs w:val="21"/>
+    </w:rPr>
+  </w:style>
+  <w:style w:type="character" w:default="1" w:styleId="DefaultParagraphFont">
+    <w:name w:val="Default Paragraph Font"/>
+    <w:uiPriority w:val="1"/>
+    <w:semiHidden/>
+    <w:unhideWhenUsed/>
+  </w:style>
+  <w:style w:type="table" w:default="1" w:styleId="TableNormal">
+    <w:name w:val="Normal Table"/>
+    <w:uiPriority w:val="99"/>
+    <w:semiHidden/>
+    <w:unhideWhenUsed/>
+    <w:tblPr>
+      <w:tblInd w:w="0" w:type="dxa"/>
+      <w:tblCellMar>
+        <w:top w:w="0" w:type="dxa"/>
+        <w:left w:w="108" w:type="dxa"/>
+        <w:bottom w:w="0" w:type="dxa"/>
+        <w:right w:w="108" w:type="dxa"/>
+      </w:tblCellMar>
+    </w:tblPr>
+  </w:style>
+  <w:style w:type="numbering" w:default="1" w:styleId="NoList">
+    <w:name w:val="No List"/>
+    <w:uiPriority w:val="99"/>
+    <w:semiHidden/>
+    <w:unhideWhenUsed/>
+  </w:style>
+  <w:style w:type="paragraph" w:styleId="ListParagraph">
+    <w:name w:val="List Paragraph"/>
+    <w:basedOn w:val="Normal"/>
+    <w:uiPriority w:val="34"/>
+    <w:qFormat/>
+    <w:rsid w:val="000C6946"/>
+    <w:pPr>
+      <w:ind w:left="720"/>
+      <w:contextualSpacing/>
+    </w:pPr>
+  </w:style>
+  <w:style w:type="character" w:customStyle="1" w:styleId="Heading1Char">
+    <w:name w:val="Heading 1 Char"/>
+    <w:basedOn w:val="DefaultParagraphFont"/>
+    <w:link w:val="Heading1"/>
+    <w:uiPriority w:val="9"/>
+    <w:rsid w:val="00F529F8"/>
+    <w:rPr>
+      <w:rFonts w:asciiTheme="majorHAnsi" w:eastAsiaTheme="majorEastAsia" w:hAnsiTheme="majorHAnsi" w:cstheme="majorBidi"/>
+      <w:color w:val="2E74B5" w:themeColor="accent1" w:themeShade="BF"/>
+      <w:sz w:val="32"/>
+      <w:szCs w:val="32"/>
+    </w:rPr>
+  </w:style>
+  <w:style w:type="character" w:customStyle="1" w:styleId="Heading2Char">
+    <w:name w:val="Heading 2 Char"/>
+    <w:basedOn w:val="DefaultParagraphFont"/>
+    <w:link w:val="Heading2"/>
+    <w:uiPriority w:val="9"/>
+    <w:rsid w:val="00F529F8"/>
+    <w:rPr>
+      <w:rFonts w:asciiTheme="majorHAnsi" w:eastAsiaTheme="majorEastAsia" w:hAnsiTheme="majorHAnsi" w:cstheme="majorBidi"/>
+      <w:color w:val="2E74B5" w:themeColor="accent1" w:themeShade="BF"/>
+      <w:sz w:val="28"/>
+      <w:szCs w:val="28"/>
+    </w:rPr>
+  </w:style>
+  <w:style w:type="character" w:customStyle="1" w:styleId="Heading3Char">
+    <w:name w:val="Heading 3 Char"/>
+    <w:basedOn w:val="DefaultParagraphFont"/>
+    <w:link w:val="Heading3"/>
+    <w:uiPriority w:val="9"/>
+    <w:rsid w:val="00F529F8"/>
+    <w:rPr>
+      <w:rFonts w:asciiTheme="majorHAnsi" w:eastAsiaTheme="majorEastAsia" w:hAnsiTheme="majorHAnsi" w:cstheme="majorBidi"/>
+      <w:color w:val="1F4E79" w:themeColor="accent1" w:themeShade="80"/>
+      <w:sz w:val="24"/>
+      <w:szCs w:val="24"/>
+    </w:rPr>
+  </w:style>
+  <w:style w:type="character" w:customStyle="1" w:styleId="Heading4Char">
+    <w:name w:val="Heading 4 Char"/>
+    <w:basedOn w:val="DefaultParagraphFont"/>
+    <w:link w:val="Heading4"/>
+    <w:uiPriority w:val="9"/>
+    <w:rsid w:val="00F529F8"/>
+    <w:rPr>
+      <w:i/>
+      <w:iCs/>
+    </w:rPr>
+  </w:style>
+  <w:style w:type="character" w:customStyle="1" w:styleId="Heading5Char">
+    <w:name w:val="Heading 5 Char"/>
+    <w:basedOn w:val="DefaultParagraphFont"/>
+    <w:link w:val="Heading5"/>
+    <w:uiPriority w:val="9"/>
+    <w:rsid w:val="00F529F8"/>
+    <w:rPr>
+      <w:color w:val="2E74B5" w:themeColor="accent1" w:themeShade="BF"/>
+    </w:rPr>
+  </w:style>
+  <w:style w:type="character" w:customStyle="1" w:styleId="Heading6Char">
+    <w:name w:val="Heading 6 Char"/>
+    <w:basedOn w:val="DefaultParagraphFont"/>
+    <w:link w:val="Heading6"/>
+    <w:uiPriority w:val="9"/>
+    <w:rsid w:val="00F529F8"/>
+    <w:rPr>
+      <w:color w:val="1F4E79" w:themeColor="accent1" w:themeShade="80"/>
+    </w:rPr>
+  </w:style>
+  <w:style w:type="table" w:styleId="TableGrid">
+    <w:name w:val="Table Grid"/>
+    <w:basedOn w:val="TableNormal"/>
+    <w:uiPriority w:val="39"/>
+    <w:rsid w:val="00203940"/>
+    <w:tblPr>
+      <w:tblBorders>
+        <w:top w:val="single" w:sz="4" w:space="0" w:color="auto"/>
+        <w:left w:val="single" w:sz="4" w:space="0" w:color="auto"/>
+        <w:bottom w:val="single" w:sz="4" w:space="0" w:color="auto"/>
+        <w:right w:val="single" w:sz="4" w:space="0" w:color="auto"/>
+        <w:insideH w:val="single" w:sz="4" w:space="0" w:color="auto"/>
+        <w:insideV w:val="single" w:sz="4" w:space="0" w:color="auto"/>
+      </w:tblBorders>
+    </w:tblPr>
+  </w:style>
+  <w:style w:type="paragraph" w:styleId="Header">
+    <w:name w:val="header"/>
+    <w:basedOn w:val="Normal"/>
+    <w:link w:val="HeaderChar"/>
+    <w:uiPriority w:val="99"/>
+    <w:unhideWhenUsed/>
+    <w:rsid w:val="00203940"/>
+    <w:pPr>
+      <w:tabs>
+        <w:tab w:val="center" w:pos="4513"/>
+        <w:tab w:val="right" w:pos="9026"/>
+      </w:tabs>
+    </w:pPr>
+  </w:style>
+  <w:style w:type="character" w:customStyle="1" w:styleId="HeaderChar">
+    <w:name w:val="Header Char"/>
+    <w:basedOn w:val="DefaultParagraphFont"/>
+    <w:link w:val="Header"/>
+    <w:uiPriority w:val="99"/>
+    <w:rsid w:val="00203940"/>
+    <w:rPr>
+      <w:rFonts w:ascii="Palatino" w:hAnsi="Palatino"/>
+      <w:snapToGrid w:val="0"/>
+      <w:sz w:val="24"/>
+      <w:lang w:val="en-US"/>
+    </w:rPr>
+  </w:style>
+  <w:style w:type="paragraph" w:styleId="Footer">
+    <w:name w:val="footer"/>
+    <w:basedOn w:val="Normal"/>
+    <w:link w:val="FooterChar"/>
+    <w:uiPriority w:val="99"/>
+    <w:unhideWhenUsed/>
+    <w:rsid w:val="00203940"/>
+    <w:pPr>
+      <w:tabs>
+        <w:tab w:val="center" w:pos="4513"/>
+        <w:tab w:val="right" w:pos="9026"/>
+      </w:tabs>
+    </w:pPr>
+  </w:style>
+  <w:style w:type="character" w:customStyle="1" w:styleId="FooterChar">
+    <w:name w:val="Footer Char"/>
+    <w:basedOn w:val="DefaultParagraphFont"/>
+    <w:link w:val="Footer"/>
+    <w:uiPriority w:val="99"/>
+    <w:rsid w:val="00203940"/>
+    <w:rPr>
+      <w:rFonts w:ascii="Palatino" w:hAnsi="Palatino"/>
+      <w:snapToGrid w:val="0"/>
+      <w:sz w:val="24"/>
+      <w:lang w:val="en-US"/>
+    </w:rPr>
+  </w:style>
+  <w:style w:type="table" w:customStyle="1" w:styleId="TableGrid0">
+    <w:name w:val="TableGrid"/>
+    <w:rsid w:val="002C40AB"/>
+    <w:rPr>
+      <w:lang w:eastAsia="en-AU"/>
+    </w:rPr>
+    <w:tblPr>
+      <w:tblCellMar>
+        <w:top w:w="0" w:type="dxa"/>
+        <w:left w:w="0" w:type="dxa"/>
+        <w:bottom w:w="0" w:type="dxa"/>
+        <w:right w:w="0" w:type="dxa"/>
+      </w:tblCellMar>
+    </w:tblPr>
+  </w:style>
+  <w:style w:type="character" w:styleId="PlaceholderText">
+    <w:name w:val="Placeholder Text"/>
+    <w:basedOn w:val="DefaultParagraphFont"/>
+    <w:uiPriority w:val="99"/>
+    <w:semiHidden/>
+    <w:rsid w:val="002C40AB"/>
+    <w:rPr>
+      <w:color w:val="808080"/>
+    </w:rPr>
+  </w:style>
+  <w:style w:type="paragraph" w:styleId="BalloonText">
+    <w:name w:val="Balloon Text"/>
+    <w:basedOn w:val="Normal"/>
+    <w:link w:val="BalloonTextChar"/>
+    <w:uiPriority w:val="99"/>
+    <w:semiHidden/>
+    <w:unhideWhenUsed/>
+    <w:rsid w:val="00B476F7"/>
+    <w:rPr>
+      <w:rFonts w:ascii="Segoe UI" w:hAnsi="Segoe UI" w:cs="Segoe UI"/>
+      <w:sz w:val="18"/>
+      <w:szCs w:val="18"/>
+    </w:rPr>
+  </w:style>
+  <w:style w:type="character" w:customStyle="1" w:styleId="BalloonTextChar">
+    <w:name w:val="Balloon Text Char"/>
+    <w:basedOn w:val="DefaultParagraphFont"/>
+    <w:link w:val="BalloonText"/>
+    <w:uiPriority w:val="99"/>
+    <w:semiHidden/>
+    <w:rsid w:val="00B476F7"/>
+    <w:rPr>
+      <w:rFonts w:ascii="Segoe UI" w:hAnsi="Segoe UI" w:cs="Segoe UI"/>
+      <w:snapToGrid w:val="0"/>
+      <w:sz w:val="18"/>
+      <w:szCs w:val="18"/>
+      <w:lang w:val="en-US"/>
+    </w:rPr>
+  </w:style>
+  <w:style w:type="character" w:customStyle="1" w:styleId="Heading7Char">
+    <w:name w:val="Heading 7 Char"/>
+    <w:basedOn w:val="DefaultParagraphFont"/>
+    <w:link w:val="Heading7"/>
+    <w:uiPriority w:val="9"/>
+    <w:semiHidden/>
+    <w:rsid w:val="00F529F8"/>
+    <w:rPr>
+      <w:rFonts w:asciiTheme="majorHAnsi" w:eastAsiaTheme="majorEastAsia" w:hAnsiTheme="majorHAnsi" w:cstheme="majorBidi"/>
+      <w:i/>
+      <w:iCs/>
+      <w:color w:val="1F4E79" w:themeColor="accent1" w:themeShade="80"/>
+    </w:rPr>
+  </w:style>
+  <w:style w:type="character" w:customStyle="1" w:styleId="Heading8Char">
+    <w:name w:val="Heading 8 Char"/>
+    <w:basedOn w:val="DefaultParagraphFont"/>
+    <w:link w:val="Heading8"/>
+    <w:uiPriority w:val="9"/>
+    <w:semiHidden/>
+    <w:rsid w:val="00F529F8"/>
+    <w:rPr>
+      <w:color w:val="975EBD" w:themeColor="text1" w:themeTint="D9"/>
+      <w:sz w:val="21"/>
+      <w:szCs w:val="21"/>
+    </w:rPr>
+  </w:style>
+  <w:style w:type="character" w:customStyle="1" w:styleId="Heading9Char">
+    <w:name w:val="Heading 9 Char"/>
+    <w:basedOn w:val="DefaultParagraphFont"/>
+    <w:link w:val="Heading9"/>
+    <w:uiPriority w:val="9"/>
+    <w:semiHidden/>
+    <w:rsid w:val="00F529F8"/>
+    <w:rPr>
+      <w:rFonts w:asciiTheme="majorHAnsi" w:eastAsiaTheme="majorEastAsia" w:hAnsiTheme="majorHAnsi" w:cstheme="majorBidi"/>
+      <w:i/>
+      <w:iCs/>
+      <w:color w:val="975EBD" w:themeColor="text1" w:themeTint="D9"/>
+      <w:sz w:val="21"/>
+      <w:szCs w:val="21"/>
+    </w:rPr>
+  </w:style>
+  <w:style w:type="paragraph" w:styleId="Caption">
+    <w:name w:val="caption"/>
+    <w:basedOn w:val="Normal"/>
+    <w:next w:val="Normal"/>
+    <w:uiPriority w:val="35"/>
+    <w:semiHidden/>
+    <w:unhideWhenUsed/>
+    <w:qFormat/>
+    <w:rsid w:val="00F529F8"/>
+    <w:pPr>
+      <w:spacing w:after="200" w:line="240" w:lineRule="auto"/>
+    </w:pPr>
+    <w:rPr>
+      <w:i/>
+      <w:iCs/>
+      <w:color w:val="8547AD" w:themeColor="text2"/>
+      <w:sz w:val="18"/>
+      <w:szCs w:val="18"/>
+    </w:rPr>
+  </w:style>
+  <w:style w:type="paragraph" w:styleId="Title">
+    <w:name w:val="Title"/>
+    <w:basedOn w:val="Normal"/>
+    <w:next w:val="Normal"/>
+    <w:link w:val="TitleChar"/>
+    <w:uiPriority w:val="10"/>
+    <w:qFormat/>
+    <w:rsid w:val="00F529F8"/>
+    <w:pPr>
+      <w:spacing w:after="0" w:line="240" w:lineRule="auto"/>
+      <w:contextualSpacing/>
+    </w:pPr>
+    <w:rPr>
+      <w:rFonts w:asciiTheme="majorHAnsi" w:eastAsiaTheme="majorEastAsia" w:hAnsiTheme="majorHAnsi" w:cstheme="majorBidi"/>
+      <w:spacing w:val="-10"/>
+      <w:sz w:val="56"/>
+      <w:szCs w:val="56"/>
+    </w:rPr>
+  </w:style>
+  <w:style w:type="character" w:customStyle="1" w:styleId="TitleChar">
+    <w:name w:val="Title Char"/>
+    <w:basedOn w:val="DefaultParagraphFont"/>
+    <w:link w:val="Title"/>
+    <w:uiPriority w:val="10"/>
+    <w:rsid w:val="00F529F8"/>
+    <w:rPr>
+      <w:rFonts w:asciiTheme="majorHAnsi" w:eastAsiaTheme="majorEastAsia" w:hAnsiTheme="majorHAnsi" w:cstheme="majorBidi"/>
+      <w:spacing w:val="-10"/>
+      <w:sz w:val="56"/>
+      <w:szCs w:val="56"/>
+    </w:rPr>
+  </w:style>
+  <w:style w:type="paragraph" w:styleId="Subtitle">
+    <w:name w:val="Subtitle"/>
+    <w:basedOn w:val="Normal"/>
+    <w:next w:val="Normal"/>
+    <w:link w:val="SubtitleChar"/>
+    <w:uiPriority w:val="11"/>
+    <w:qFormat/>
+    <w:rsid w:val="00F529F8"/>
+    <w:pPr>
+      <w:numPr>
+        <w:ilvl w:val="1"/>
+      </w:numPr>
+    </w:pPr>
+    <w:rPr>
+      <w:color w:val="B084CC" w:themeColor="text1" w:themeTint="A5"/>
+      <w:spacing w:val="15"/>
+    </w:rPr>
+  </w:style>
+  <w:style w:type="character" w:customStyle="1" w:styleId="SubtitleChar">
+    <w:name w:val="Subtitle Char"/>
+    <w:basedOn w:val="DefaultParagraphFont"/>
+    <w:link w:val="Subtitle"/>
+    <w:uiPriority w:val="11"/>
+    <w:rsid w:val="00F529F8"/>
+    <w:rPr>
+      <w:color w:val="B084CC" w:themeColor="text1" w:themeTint="A5"/>
+      <w:spacing w:val="15"/>
+    </w:rPr>
+  </w:style>
+  <w:style w:type="character" w:styleId="Strong">
+    <w:name w:val="Strong"/>
+    <w:basedOn w:val="DefaultParagraphFont"/>
+    <w:uiPriority w:val="22"/>
+    <w:qFormat/>
+    <w:rsid w:val="00F529F8"/>
+    <w:rPr>
+      <w:b/>
+      <w:bCs/>
+      <w:color w:val="auto"/>
+    </w:rPr>
+  </w:style>
+  <w:style w:type="character" w:styleId="Emphasis">
+    <w:name w:val="Emphasis"/>
+    <w:basedOn w:val="DefaultParagraphFont"/>
+    <w:uiPriority w:val="20"/>
+    <w:qFormat/>
+    <w:rsid w:val="00F529F8"/>
+    <w:rPr>
+      <w:i/>
+      <w:iCs/>
+      <w:color w:val="auto"/>
+    </w:rPr>
+  </w:style>
+  <w:style w:type="paragraph" w:styleId="NoSpacing">
+    <w:name w:val="No Spacing"/>
+    <w:uiPriority w:val="1"/>
+    <w:qFormat/>
+    <w:rsid w:val="00F529F8"/>
+    <w:pPr>
+      <w:spacing w:after="0" w:line="240" w:lineRule="auto"/>
+    </w:pPr>
+  </w:style>
+  <w:style w:type="paragraph" w:styleId="Quote">
+    <w:name w:val="Quote"/>
+    <w:basedOn w:val="Normal"/>
+    <w:next w:val="Normal"/>
+    <w:link w:val="QuoteChar"/>
+    <w:uiPriority w:val="29"/>
+    <w:qFormat/>
+    <w:rsid w:val="00F529F8"/>
+    <w:pPr>
+      <w:spacing w:before="200"/>
+      <w:ind w:left="864" w:right="864"/>
+    </w:pPr>
+    <w:rPr>
+      <w:i/>
+      <w:iCs/>
+      <w:color w:val="A471C5" w:themeColor="text1" w:themeTint="BF"/>
+    </w:rPr>
+  </w:style>
+  <w:style w:type="character" w:customStyle="1" w:styleId="QuoteChar">
+    <w:name w:val="Quote Char"/>
+    <w:basedOn w:val="DefaultParagraphFont"/>
+    <w:link w:val="Quote"/>
+    <w:uiPriority w:val="29"/>
+    <w:rsid w:val="00F529F8"/>
+    <w:rPr>
+      <w:i/>
+      <w:iCs/>
+      <w:color w:val="A471C5" w:themeColor="text1" w:themeTint="BF"/>
+    </w:rPr>
+  </w:style>
+  <w:style w:type="paragraph" w:styleId="IntenseQuote">
+    <w:name w:val="Intense Quote"/>
+    <w:basedOn w:val="Normal"/>
+    <w:next w:val="Normal"/>
+    <w:link w:val="IntenseQuoteChar"/>
+    <w:uiPriority w:val="30"/>
+    <w:qFormat/>
+    <w:rsid w:val="00F529F8"/>
+    <w:pPr>
+      <w:pBdr>
+        <w:top w:val="single" w:sz="4" w:space="10" w:color="5B9BD5" w:themeColor="accent1"/>
+        <w:bottom w:val="single" w:sz="4" w:space="10" w:color="5B9BD5" w:themeColor="accent1"/>
+      </w:pBdr>
+      <w:spacing w:before="360" w:after="360"/>
+      <w:ind w:left="864" w:right="864"/>
+      <w:jc w:val="center"/>
+    </w:pPr>
+    <w:rPr>
+      <w:i/>
+      <w:iCs/>
+      <w:color w:val="5B9BD5" w:themeColor="accent1"/>
+    </w:rPr>
+  </w:style>
+  <w:style w:type="character" w:customStyle="1" w:styleId="IntenseQuoteChar">
+    <w:name w:val="Intense Quote Char"/>
+    <w:basedOn w:val="DefaultParagraphFont"/>
+    <w:link w:val="IntenseQuote"/>
+    <w:uiPriority w:val="30"/>
+    <w:rsid w:val="00F529F8"/>
+    <w:rPr>
+      <w:i/>
+      <w:iCs/>
+      <w:color w:val="5B9BD5" w:themeColor="accent1"/>
+    </w:rPr>
+  </w:style>
+  <w:style w:type="character" w:styleId="SubtleEmphasis">
+    <w:name w:val="Subtle Emphasis"/>
+    <w:basedOn w:val="DefaultParagraphFont"/>
+    <w:uiPriority w:val="19"/>
+    <w:qFormat/>
+    <w:rsid w:val="00F529F8"/>
+    <w:rPr>
+      <w:i/>
+      <w:iCs/>
+      <w:color w:val="A471C5" w:themeColor="text1" w:themeTint="BF"/>
+    </w:rPr>
+  </w:style>
+  <w:style w:type="character" w:styleId="IntenseEmphasis">
+    <w:name w:val="Intense Emphasis"/>
+    <w:basedOn w:val="DefaultParagraphFont"/>
+    <w:uiPriority w:val="21"/>
+    <w:qFormat/>
+    <w:rsid w:val="00F529F8"/>
+    <w:rPr>
+      <w:i/>
+      <w:iCs/>
+      <w:color w:val="5B9BD5" w:themeColor="accent1"/>
+    </w:rPr>
+  </w:style>
+  <w:style w:type="character" w:styleId="SubtleReference">
+    <w:name w:val="Subtle Reference"/>
+    <w:basedOn w:val="DefaultParagraphFont"/>
+    <w:uiPriority w:val="31"/>
+    <w:qFormat/>
+    <w:rsid w:val="00F529F8"/>
+    <w:rPr>
+      <w:smallCaps/>
+      <w:color w:val="A471C5" w:themeColor="text1" w:themeTint="BF"/>
+    </w:rPr>
+  </w:style>
+  <w:style w:type="character" w:styleId="IntenseReference">
+    <w:name w:val="Intense Reference"/>
+    <w:basedOn w:val="DefaultParagraphFont"/>
+    <w:uiPriority w:val="32"/>
+    <w:qFormat/>
+    <w:rsid w:val="00F529F8"/>
+    <w:rPr>
+      <w:b/>
+      <w:bCs/>
+      <w:smallCaps/>
+      <w:color w:val="5B9BD5" w:themeColor="accent1"/>
+      <w:spacing w:val="5"/>
+    </w:rPr>
+  </w:style>
+  <w:style w:type="character" w:styleId="BookTitle">
+    <w:name w:val="Book Title"/>
+    <w:basedOn w:val="DefaultParagraphFont"/>
+    <w:uiPriority w:val="33"/>
+    <w:qFormat/>
+    <w:rsid w:val="00F529F8"/>
+    <w:rPr>
+      <w:b/>
+      <w:bCs/>
+      <w:i/>
+      <w:iCs/>
+      <w:spacing w:val="5"/>
+    </w:rPr>
+  </w:style>
+  <w:style w:type="paragraph" w:styleId="TOCHeading">
+    <w:name w:val="TOC Heading"/>
+    <w:basedOn w:val="Heading1"/>
+    <w:next w:val="Normal"/>
+    <w:uiPriority w:val="39"/>
+    <w:semiHidden/>
+    <w:unhideWhenUsed/>
+    <w:qFormat/>
+    <w:rsid w:val="00F529F8"/>
+    <w:pPr>
+      <w:outlineLvl w:val="9"/>
+    </w:pPr>
+  </w:style>
+  <w:style w:type="character" w:styleId="Hyperlink">
+    <w:name w:val="Hyperlink"/>
+    <w:basedOn w:val="DefaultParagraphFont"/>
+    <w:uiPriority w:val="99"/>
+    <w:unhideWhenUsed/>
+    <w:rsid w:val="00483BD2"/>
+    <w:rPr>
+      <w:color w:val="0563C1" w:themeColor="hyperlink"/>
+      <w:u w:val="single"/>
+    </w:rPr>
+  </w:style>
+  <w:style w:type="character" w:customStyle="1" w:styleId="UnresolvedMention">
     <w:name w:val="Unresolved Mention"/>
     <w:basedOn w:val="DefaultParagraphFont"/>
     <w:uiPriority w:val="99"/>
@@ -21169,16 +21669,19 @@
   <a:extraClrSchemeLst/>
   <a:extLst>
     <a:ext uri="{05A4C25C-085E-4340-85A3-A5531E510DB2}">
-      <thm15:themeFamily xmlns:thm15="http://schemas.microsoft.com/office/thememl/2012/main" name="Office Theme" id="{62F939B6-93AF-4DB8-9C6B-D6C7DFDC589F}" vid="{4A3C46E8-61CC-4603-A589-7422A47A8E4A}"/>
+      <thm15:themeFamily xmlns:thm15="http://schemas.microsoft.com/office/thememl/2012/main" xmlns="" name="Office Theme" id="{62F939B6-93AF-4DB8-9C6B-D6C7DFDC589F}" vid="{4A3C46E8-61CC-4603-A589-7422A47A8E4A}"/>
     </a:ext>
   </a:extLst>
 </a:theme>
 </file>
 
 <file path=customXml/item1.xml><?xml version="1.0" encoding="utf-8"?>
-<p:properties xmlns:p="http://schemas.microsoft.com/office/2006/metadata/properties" xmlns:xsi="http://www.w3.org/2001/XMLSchema-instance" xmlns:pc="http://schemas.microsoft.com/office/infopath/2007/PartnerControls">
-  <documentManagement/>
-</p:properties>
+<?mso-contentType ?>
+<FormTemplates xmlns="http://schemas.microsoft.com/sharepoint/v3/contenttype/forms">
+  <Display>DocumentLibraryForm</Display>
+  <Edit>DocumentLibraryForm</Edit>
+  <New>DocumentLibraryForm</New>
+</FormTemplates>
 </file>
 
 <file path=customXml/item2.xml><?xml version="1.0" encoding="utf-8"?>
@@ -21399,12 +21902,9 @@
 </file>
 
 <file path=customXml/item3.xml><?xml version="1.0" encoding="utf-8"?>
-<?mso-contentType ?>
-<FormTemplates xmlns="http://schemas.microsoft.com/sharepoint/v3/contenttype/forms">
-  <Display>DocumentLibraryForm</Display>
-  <Edit>DocumentLibraryForm</Edit>
-  <New>DocumentLibraryForm</New>
-</FormTemplates>
+<p:properties xmlns:p="http://schemas.microsoft.com/office/2006/metadata/properties" xmlns:xsi="http://www.w3.org/2001/XMLSchema-instance" xmlns:pc="http://schemas.microsoft.com/office/infopath/2007/PartnerControls">
+  <documentManagement/>
+</p:properties>
 </file>
 
 <file path=customXml/item4.xml><?xml version="1.0" encoding="utf-8"?>
@@ -21412,10 +21912,9 @@
 </file>
 
 <file path=customXml/itemProps1.xml><?xml version="1.0" encoding="utf-8"?>
-<ds:datastoreItem xmlns:ds="http://schemas.openxmlformats.org/officeDocument/2006/customXml" ds:itemID="{DE34826B-69CA-4F73-92F8-D6287CBB69AF}">
+<ds:datastoreItem xmlns:ds="http://schemas.openxmlformats.org/officeDocument/2006/customXml" ds:itemID="{A80EEEA6-436B-49D9-8C20-9336E244E8CE}">
   <ds:schemaRefs>
-    <ds:schemaRef ds:uri="http://schemas.microsoft.com/office/2006/metadata/properties"/>
-    <ds:schemaRef ds:uri="http://schemas.microsoft.com/office/infopath/2007/PartnerControls"/>
+    <ds:schemaRef ds:uri="http://schemas.microsoft.com/sharepoint/v3/contenttype/forms"/>
   </ds:schemaRefs>
 </ds:datastoreItem>
 </file>
@@ -21440,15 +21939,16 @@
 </file>
 
 <file path=customXml/itemProps3.xml><?xml version="1.0" encoding="utf-8"?>
-<ds:datastoreItem xmlns:ds="http://schemas.openxmlformats.org/officeDocument/2006/customXml" ds:itemID="{A80EEEA6-436B-49D9-8C20-9336E244E8CE}">
+<ds:datastoreItem xmlns:ds="http://schemas.openxmlformats.org/officeDocument/2006/customXml" ds:itemID="{DE34826B-69CA-4F73-92F8-D6287CBB69AF}">
   <ds:schemaRefs>
-    <ds:schemaRef ds:uri="http://schemas.microsoft.com/sharepoint/v3/contenttype/forms"/>
+    <ds:schemaRef ds:uri="http://schemas.microsoft.com/office/2006/metadata/properties"/>
+    <ds:schemaRef ds:uri="http://schemas.microsoft.com/office/infopath/2007/PartnerControls"/>
   </ds:schemaRefs>
 </ds:datastoreItem>
 </file>
 
 <file path=customXml/itemProps4.xml><?xml version="1.0" encoding="utf-8"?>
-<ds:datastoreItem xmlns:ds="http://schemas.openxmlformats.org/officeDocument/2006/customXml" ds:itemID="{869F35AA-8042-49C0-B7FC-4462D7549BD6}">
+<ds:datastoreItem xmlns:ds="http://schemas.openxmlformats.org/officeDocument/2006/customXml" ds:itemID="{BBD64DD0-2DB4-4554-98C5-F9BA57EE7363}">
   <ds:schemaRefs>
     <ds:schemaRef ds:uri="http://schemas.openxmlformats.org/officeDocument/2006/bibliography"/>
   </ds:schemaRefs>

</xml_diff>